<commit_message>
Ngô Xuân Thức 14/4 19h48
</commit_message>
<xml_diff>
--- a/Chương 1 Giới Thiệu.docx
+++ b/Chương 1 Giới Thiệu.docx
@@ -1,6 +1,6 @@
 
 <file path=word/document.xml><?xml version="1.0" encoding="utf-8"?>
-<w:document xmlns:wpc="http://schemas.microsoft.com/office/word/2010/wordprocessingCanvas" xmlns:cx="http://schemas.microsoft.com/office/drawing/2014/chartex" xmlns:cx1="http://schemas.microsoft.com/office/drawing/2015/9/8/chartex" xmlns:cx2="http://schemas.microsoft.com/office/drawing/2015/10/21/chartex" xmlns:cx3="http://schemas.microsoft.com/office/drawing/2016/5/9/chartex" xmlns:cx4="http://schemas.microsoft.com/office/drawing/2016/5/10/chartex" xmlns:cx5="http://schemas.microsoft.com/office/drawing/2016/5/11/chartex" xmlns:cx6="http://schemas.microsoft.com/office/drawing/2016/5/12/chartex" xmlns:cx7="http://schemas.microsoft.com/office/drawing/2016/5/13/chartex" xmlns:cx8="http://schemas.microsoft.com/office/drawing/2016/5/14/chartex" xmlns:mc="http://schemas.openxmlformats.org/markup-compatibility/2006" xmlns:aink="http://schemas.microsoft.com/office/drawing/2016/ink" xmlns:am3d="http://schemas.microsoft.com/office/drawing/2017/model3d" xmlns:o="urn:schemas-microsoft-com:office:office" xmlns:oel="http://schemas.microsoft.com/office/2019/extlst" xmlns:r="http://schemas.openxmlformats.org/officeDocument/2006/relationships" xmlns:m="http://schemas.openxmlformats.org/officeDocument/2006/math" xmlns:v="urn:schemas-microsoft-com:vml" xmlns:wp14="http://schemas.microsoft.com/office/word/2010/wordprocessingDrawing" xmlns:wp="http://schemas.openxmlformats.org/drawingml/2006/wordprocessingDrawing" xmlns:w10="urn:schemas-microsoft-com:office:word" xmlns:w="http://schemas.openxmlformats.org/wordprocessingml/2006/main" xmlns:w14="http://schemas.microsoft.com/office/word/2010/wordml" xmlns:w15="http://schemas.microsoft.com/office/word/2012/wordml" xmlns:w16cex="http://schemas.microsoft.com/office/word/2018/wordml/cex" xmlns:w16cid="http://schemas.microsoft.com/office/word/2016/wordml/cid" xmlns:w16="http://schemas.microsoft.com/office/word/2018/wordml" xmlns:w16du="http://schemas.microsoft.com/office/word/2023/wordml/word16du" xmlns:w16sdtdh="http://schemas.microsoft.com/office/word/2020/wordml/sdtdatahash" xmlns:w16se="http://schemas.microsoft.com/office/word/2015/wordml/symex" xmlns:wpg="http://schemas.microsoft.com/office/word/2010/wordprocessingGroup" xmlns:wpi="http://schemas.microsoft.com/office/word/2010/wordprocessingInk" xmlns:wne="http://schemas.microsoft.com/office/word/2006/wordml" xmlns:wps="http://schemas.microsoft.com/office/word/2010/wordprocessingShape" mc:Ignorable="w14 w15 w16se w16cid w16 w16cex w16sdtdh wp14">
+<w:document xmlns:wpc="http://schemas.microsoft.com/office/word/2010/wordprocessingCanvas" xmlns:cx="http://schemas.microsoft.com/office/drawing/2014/chartex" xmlns:cx1="http://schemas.microsoft.com/office/drawing/2015/9/8/chartex" xmlns:cx2="http://schemas.microsoft.com/office/drawing/2015/10/21/chartex" xmlns:cx3="http://schemas.microsoft.com/office/drawing/2016/5/9/chartex" xmlns:cx4="http://schemas.microsoft.com/office/drawing/2016/5/10/chartex" xmlns:cx5="http://schemas.microsoft.com/office/drawing/2016/5/11/chartex" xmlns:cx6="http://schemas.microsoft.com/office/drawing/2016/5/12/chartex" xmlns:cx7="http://schemas.microsoft.com/office/drawing/2016/5/13/chartex" xmlns:cx8="http://schemas.microsoft.com/office/drawing/2016/5/14/chartex" xmlns:mc="http://schemas.openxmlformats.org/markup-compatibility/2006" xmlns:aink="http://schemas.microsoft.com/office/drawing/2016/ink" xmlns:am3d="http://schemas.microsoft.com/office/drawing/2017/model3d" xmlns:o="urn:schemas-microsoft-com:office:office" xmlns:oel="http://schemas.microsoft.com/office/2019/extlst" xmlns:r="http://schemas.openxmlformats.org/officeDocument/2006/relationships" xmlns:m="http://schemas.openxmlformats.org/officeDocument/2006/math" xmlns:v="urn:schemas-microsoft-com:vml" xmlns:wp14="http://schemas.microsoft.com/office/word/2010/wordprocessingDrawing" xmlns:wp="http://schemas.openxmlformats.org/drawingml/2006/wordprocessingDrawing" xmlns:w10="urn:schemas-microsoft-com:office:word" xmlns:w="http://schemas.openxmlformats.org/wordprocessingml/2006/main" xmlns:w14="http://schemas.microsoft.com/office/word/2010/wordml" xmlns:w15="http://schemas.microsoft.com/office/word/2012/wordml" xmlns:w16cex="http://schemas.microsoft.com/office/word/2018/wordml/cex" xmlns:w16cid="http://schemas.microsoft.com/office/word/2016/wordml/cid" xmlns:w16="http://schemas.microsoft.com/office/word/2018/wordml" xmlns:w16sdtdh="http://schemas.microsoft.com/office/word/2020/wordml/sdtdatahash" xmlns:w16se="http://schemas.microsoft.com/office/word/2015/wordml/symex" xmlns:wpg="http://schemas.microsoft.com/office/word/2010/wordprocessingGroup" xmlns:wpi="http://schemas.microsoft.com/office/word/2010/wordprocessingInk" xmlns:wne="http://schemas.microsoft.com/office/word/2006/wordml" xmlns:wps="http://schemas.microsoft.com/office/word/2010/wordprocessingShape" mc:Ignorable="w14 w15 w16se w16cid w16 w16cex w16sdtdh wp14">
   <w:body>
     <w:p>
       <w:pPr>
@@ -297,34 +297,3001 @@
         <w:pStyle w:val="NormalWeb"/>
         <w:numPr>
           <w:ilvl w:val="0"/>
-          <w:numId w:val="17"/>
+          <w:numId w:val="19"/>
         </w:numPr>
-        <w:spacing w:before="0" w:beforeAutospacing="0" w:after="0" w:afterAutospacing="0" w:line="360" w:lineRule="auto"/>
+        <w:spacing w:before="0" w:beforeAutospacing="0" w:after="0" w:afterAutospacing="0"/>
         <w:ind w:left="1395"/>
         <w:jc w:val="both"/>
         <w:rPr>
+          <w:rFonts w:ascii="inherit" w:hAnsi="inherit"/>
+          <w:color w:val="000000"/>
+        </w:rPr>
+      </w:pPr>
+      <w:r>
+        <w:rPr>
+          <w:rFonts w:ascii="inherit" w:hAnsi="inherit"/>
+          <w:color w:val="000000"/>
+        </w:rPr>
+        <w:t>Ngôn ngữ này được chính thức hóa vào năm 1988 bởi Viện </w:t>
+      </w:r>
+      <w:r>
+        <w:rPr>
+          <w:rFonts w:ascii="inherit" w:hAnsi="inherit"/>
+          <w:color w:val="000000"/>
+        </w:rPr>
+        <w:t>Tiêu chuẩn Quốc gia Hoa Kỳ (ANSI).</w:t>
+      </w:r>
+    </w:p>
+    <w:p>
+      <w:pPr>
+        <w:pStyle w:val="NormalWeb"/>
+        <w:numPr>
+          <w:ilvl w:val="0"/>
+          <w:numId w:val="19"/>
+        </w:numPr>
+        <w:spacing w:before="0" w:beforeAutospacing="0" w:after="0" w:afterAutospacing="0"/>
+        <w:ind w:left="1395"/>
+        <w:jc w:val="both"/>
+        <w:rPr>
+          <w:rFonts w:ascii="inherit" w:hAnsi="inherit"/>
+          <w:color w:val="000000"/>
+        </w:rPr>
+      </w:pPr>
+      <w:r>
+        <w:rPr>
+          <w:rFonts w:ascii="inherit" w:hAnsi="inherit"/>
+          <w:color w:val="000000"/>
+        </w:rPr>
+        <w:t>Hệ điều hành UNIX được viết hoàn toàn bằng C.</w:t>
+      </w:r>
+    </w:p>
+    <w:p>
+      <w:pPr>
+        <w:pStyle w:val="NormalWeb"/>
+        <w:numPr>
+          <w:ilvl w:val="0"/>
+          <w:numId w:val="19"/>
+        </w:numPr>
+        <w:spacing w:before="0" w:beforeAutospacing="0" w:after="0" w:afterAutospacing="0"/>
+        <w:ind w:left="1395"/>
+        <w:jc w:val="both"/>
+        <w:rPr>
+          <w:rFonts w:ascii="inherit" w:hAnsi="inherit"/>
+          <w:color w:val="000000"/>
+        </w:rPr>
+      </w:pPr>
+      <w:r>
+        <w:rPr>
+          <w:rFonts w:ascii="inherit" w:hAnsi="inherit"/>
+          <w:color w:val="000000"/>
+        </w:rPr>
+        <w:t>Ngày nay C là Ngôn ngữ lập trình hệ thống được sử dụng rộng rãi và phổ biến nhất.</w:t>
+      </w:r>
+    </w:p>
+    <w:p>
+      <w:pPr>
+        <w:pStyle w:val="NormalWeb"/>
+        <w:numPr>
+          <w:ilvl w:val="0"/>
+          <w:numId w:val="19"/>
+        </w:numPr>
+        <w:spacing w:before="0" w:beforeAutospacing="0" w:after="0" w:afterAutospacing="0"/>
+        <w:ind w:left="1395"/>
+        <w:jc w:val="both"/>
+        <w:rPr>
+          <w:rFonts w:ascii="inherit" w:hAnsi="inherit"/>
+          <w:color w:val="000000"/>
+        </w:rPr>
+      </w:pPr>
+      <w:r>
+        <w:rPr>
+          <w:rFonts w:ascii="inherit" w:hAnsi="inherit"/>
+          <w:color w:val="000000"/>
+        </w:rPr>
+        <w:t>Hầu hết các phần mềm hiện đại đã được triển khai bằng C.</w:t>
+      </w:r>
+    </w:p>
+    <w:p>
+      <w:pPr>
+        <w:pStyle w:val="Heading3"/>
+        <w:rPr>
+          <w:rFonts w:ascii="inherit" w:hAnsi="inherit"/>
+        </w:rPr>
+      </w:pPr>
+      <w:r>
+        <w:rPr>
+          <w:rFonts w:ascii="inherit" w:hAnsi="inherit" w:cs="Calibri"/>
+        </w:rPr>
+        <w:t>Ứ</w:t>
+      </w:r>
+      <w:r>
+        <w:rPr>
+          <w:rFonts w:ascii="inherit" w:hAnsi="inherit"/>
+        </w:rPr>
+        <w:t>ng d</w:t>
+      </w:r>
+      <w:r>
+        <w:rPr>
+          <w:rFonts w:ascii="inherit" w:hAnsi="inherit" w:cs="Calibri"/>
+        </w:rPr>
+        <w:t>ụ</w:t>
+      </w:r>
+      <w:r>
+        <w:rPr>
+          <w:rFonts w:ascii="inherit" w:hAnsi="inherit"/>
+        </w:rPr>
+        <w:t>ng c</w:t>
+      </w:r>
+      <w:r>
+        <w:rPr>
+          <w:rFonts w:ascii="inherit" w:hAnsi="inherit" w:cs="Calibri"/>
+        </w:rPr>
+        <w:t>ủ</w:t>
+      </w:r>
+      <w:r>
+        <w:rPr>
+          <w:rFonts w:ascii="inherit" w:hAnsi="inherit"/>
+        </w:rPr>
+        <w:t>a l</w:t>
+      </w:r>
+      <w:r>
+        <w:rPr>
+          <w:rFonts w:ascii="inherit" w:hAnsi="inherit" w:cs="Calibri"/>
+        </w:rPr>
+        <w:t>ậ</w:t>
+      </w:r>
+      <w:r>
+        <w:rPr>
+          <w:rFonts w:ascii="inherit" w:hAnsi="inherit"/>
+        </w:rPr>
+        <w:t>p trình C</w:t>
+      </w:r>
+    </w:p>
+    <w:p>
+      <w:pPr>
+        <w:pStyle w:val="NormalWeb"/>
+        <w:spacing w:before="120" w:beforeAutospacing="0" w:after="144" w:afterAutospacing="0"/>
+        <w:jc w:val="both"/>
+        <w:rPr>
+          <w:rFonts w:ascii="inherit" w:hAnsi="inherit"/>
+          <w:color w:val="000000"/>
+        </w:rPr>
+      </w:pPr>
+      <w:r>
+        <w:rPr>
+          <w:rFonts w:ascii="inherit" w:hAnsi="inherit"/>
+          <w:color w:val="000000"/>
+        </w:rPr>
+        <w:t>Ban đầu C được sử dụng cho công việc phát triển hệ thống, đặc biệt là các chương trình tạo nên hệ điều hành. C đã được sử dụng làm ngôn ngữ phát triển hệ thống vì nó tạo ra mã chạy nhanh gần bằng mã được viết bằng hợp ngữ. Một số ví dụ về việc sử dụng C là -</w:t>
+      </w:r>
+    </w:p>
+    <w:p>
+      <w:pPr>
+        <w:pStyle w:val="NormalWeb"/>
+        <w:numPr>
+          <w:ilvl w:val="0"/>
+          <w:numId w:val="20"/>
+        </w:numPr>
+        <w:spacing w:before="0" w:beforeAutospacing="0" w:after="0" w:afterAutospacing="0"/>
+        <w:ind w:left="1395"/>
+        <w:jc w:val="both"/>
+        <w:rPr>
+          <w:rFonts w:ascii="inherit" w:hAnsi="inherit"/>
+          <w:color w:val="000000"/>
+        </w:rPr>
+      </w:pPr>
+      <w:r>
+        <w:rPr>
+          <w:rFonts w:ascii="inherit" w:hAnsi="inherit"/>
+          <w:color w:val="000000"/>
+        </w:rPr>
+        <w:t>Các hệ điều hành</w:t>
+      </w:r>
+    </w:p>
+    <w:p>
+      <w:pPr>
+        <w:pStyle w:val="NormalWeb"/>
+        <w:numPr>
+          <w:ilvl w:val="0"/>
+          <w:numId w:val="20"/>
+        </w:numPr>
+        <w:spacing w:before="0" w:beforeAutospacing="0" w:after="0" w:afterAutospacing="0"/>
+        <w:ind w:left="1395"/>
+        <w:jc w:val="both"/>
+        <w:rPr>
+          <w:rFonts w:ascii="inherit" w:hAnsi="inherit"/>
+          <w:color w:val="000000"/>
+        </w:rPr>
+      </w:pPr>
+      <w:r>
+        <w:rPr>
+          <w:rFonts w:ascii="inherit" w:hAnsi="inherit"/>
+          <w:color w:val="000000"/>
+        </w:rPr>
+        <w:t>Trình biên dịch ngôn ngữ</w:t>
+      </w:r>
+    </w:p>
+    <w:p>
+      <w:pPr>
+        <w:pStyle w:val="NormalWeb"/>
+        <w:numPr>
+          <w:ilvl w:val="0"/>
+          <w:numId w:val="20"/>
+        </w:numPr>
+        <w:spacing w:before="0" w:beforeAutospacing="0" w:after="0" w:afterAutospacing="0"/>
+        <w:ind w:left="1395"/>
+        <w:jc w:val="both"/>
+        <w:rPr>
+          <w:rFonts w:ascii="inherit" w:hAnsi="inherit"/>
+          <w:color w:val="000000"/>
+        </w:rPr>
+      </w:pPr>
+      <w:r>
+        <w:rPr>
+          <w:rFonts w:ascii="inherit" w:hAnsi="inherit"/>
+          <w:color w:val="000000"/>
+        </w:rPr>
+        <w:t>thợ lắp ráp</w:t>
+      </w:r>
+    </w:p>
+    <w:p>
+      <w:pPr>
+        <w:pStyle w:val="NormalWeb"/>
+        <w:numPr>
+          <w:ilvl w:val="0"/>
+          <w:numId w:val="20"/>
+        </w:numPr>
+        <w:spacing w:before="0" w:beforeAutospacing="0" w:after="0" w:afterAutospacing="0"/>
+        <w:ind w:left="1395"/>
+        <w:jc w:val="both"/>
+        <w:rPr>
+          <w:rFonts w:ascii="inherit" w:hAnsi="inherit"/>
+          <w:color w:val="000000"/>
+        </w:rPr>
+      </w:pPr>
+      <w:r>
+        <w:rPr>
+          <w:rFonts w:ascii="inherit" w:hAnsi="inherit"/>
+          <w:color w:val="000000"/>
+        </w:rPr>
+        <w:t>soạn thảo văn bản</w:t>
+      </w:r>
+    </w:p>
+    <w:p>
+      <w:pPr>
+        <w:pStyle w:val="NormalWeb"/>
+        <w:numPr>
+          <w:ilvl w:val="0"/>
+          <w:numId w:val="20"/>
+        </w:numPr>
+        <w:spacing w:before="0" w:beforeAutospacing="0" w:after="0" w:afterAutospacing="0"/>
+        <w:ind w:left="1395"/>
+        <w:jc w:val="both"/>
+        <w:rPr>
+          <w:rFonts w:ascii="inherit" w:hAnsi="inherit"/>
+          <w:color w:val="000000"/>
+        </w:rPr>
+      </w:pPr>
+      <w:r>
+        <w:rPr>
+          <w:rFonts w:ascii="inherit" w:hAnsi="inherit"/>
+          <w:color w:val="000000"/>
+        </w:rPr>
+        <w:t>Bộ đệm in</w:t>
+      </w:r>
+    </w:p>
+    <w:p>
+      <w:pPr>
+        <w:pStyle w:val="NormalWeb"/>
+        <w:numPr>
+          <w:ilvl w:val="0"/>
+          <w:numId w:val="20"/>
+        </w:numPr>
+        <w:spacing w:before="0" w:beforeAutospacing="0" w:after="0" w:afterAutospacing="0"/>
+        <w:ind w:left="1395"/>
+        <w:jc w:val="both"/>
+        <w:rPr>
+          <w:rFonts w:ascii="inherit" w:hAnsi="inherit"/>
+          <w:color w:val="000000"/>
+        </w:rPr>
+      </w:pPr>
+      <w:r>
+        <w:rPr>
+          <w:rFonts w:ascii="inherit" w:hAnsi="inherit"/>
+          <w:color w:val="000000"/>
+        </w:rPr>
+        <w:t>trình điều khiển mạng</w:t>
+      </w:r>
+    </w:p>
+    <w:p>
+      <w:pPr>
+        <w:pStyle w:val="NormalWeb"/>
+        <w:numPr>
+          <w:ilvl w:val="0"/>
+          <w:numId w:val="20"/>
+        </w:numPr>
+        <w:spacing w:before="0" w:beforeAutospacing="0" w:after="0" w:afterAutospacing="0"/>
+        <w:ind w:left="1395"/>
+        <w:jc w:val="both"/>
+        <w:rPr>
+          <w:rFonts w:ascii="inherit" w:hAnsi="inherit"/>
+          <w:color w:val="000000"/>
+        </w:rPr>
+      </w:pPr>
+      <w:r>
+        <w:rPr>
+          <w:rFonts w:ascii="inherit" w:hAnsi="inherit"/>
+          <w:color w:val="000000"/>
+        </w:rPr>
+        <w:t>Chương trình hiện đại</w:t>
+      </w:r>
+    </w:p>
+    <w:p>
+      <w:pPr>
+        <w:pStyle w:val="NormalWeb"/>
+        <w:numPr>
+          <w:ilvl w:val="0"/>
+          <w:numId w:val="20"/>
+        </w:numPr>
+        <w:spacing w:before="0" w:beforeAutospacing="0" w:after="0" w:afterAutospacing="0"/>
+        <w:ind w:left="1395"/>
+        <w:jc w:val="both"/>
+        <w:rPr>
+          <w:rFonts w:ascii="inherit" w:hAnsi="inherit"/>
+          <w:color w:val="000000"/>
+        </w:rPr>
+      </w:pPr>
+      <w:r>
+        <w:rPr>
+          <w:rFonts w:ascii="inherit" w:hAnsi="inherit"/>
+          <w:color w:val="000000"/>
+        </w:rPr>
+        <w:t>cơ sở dữ liệu</w:t>
+      </w:r>
+    </w:p>
+    <w:p>
+      <w:pPr>
+        <w:pStyle w:val="NormalWeb"/>
+        <w:numPr>
+          <w:ilvl w:val="0"/>
+          <w:numId w:val="20"/>
+        </w:numPr>
+        <w:spacing w:before="0" w:beforeAutospacing="0" w:after="0" w:afterAutospacing="0"/>
+        <w:ind w:left="1395"/>
+        <w:jc w:val="both"/>
+        <w:rPr>
+          <w:rFonts w:ascii="inherit" w:hAnsi="inherit"/>
+          <w:color w:val="000000"/>
+        </w:rPr>
+      </w:pPr>
+      <w:r>
+        <w:rPr>
+          <w:rFonts w:ascii="inherit" w:hAnsi="inherit"/>
+          <w:color w:val="000000"/>
+        </w:rPr>
+        <w:t>Thông dịch viên ngôn ngữ</w:t>
+      </w:r>
+    </w:p>
+    <w:p>
+      <w:pPr>
+        <w:pStyle w:val="NormalWeb"/>
+        <w:numPr>
+          <w:ilvl w:val="0"/>
+          <w:numId w:val="20"/>
+        </w:numPr>
+        <w:spacing w:before="0" w:beforeAutospacing="0" w:after="0" w:afterAutospacing="0"/>
+        <w:ind w:left="1395"/>
+        <w:jc w:val="both"/>
+        <w:rPr>
+          <w:rFonts w:ascii="inherit" w:hAnsi="inherit"/>
+          <w:color w:val="000000"/>
+        </w:rPr>
+      </w:pPr>
+      <w:r>
+        <w:rPr>
+          <w:rFonts w:ascii="inherit" w:hAnsi="inherit"/>
+          <w:color w:val="000000"/>
+        </w:rPr>
+        <w:t>tiện ích</w:t>
+      </w:r>
+    </w:p>
+    <w:p>
+      <w:pPr>
+        <w:pStyle w:val="Heading2"/>
+      </w:pPr>
+      <w:r>
+        <w:lastRenderedPageBreak/>
+        <w:t>C</w:t>
+      </w:r>
+      <w:r>
+        <w:rPr>
+          <w:rFonts w:hint="eastAsia"/>
+        </w:rPr>
+        <w:t>à</w:t>
+      </w:r>
+      <w:r>
+        <w:t xml:space="preserve">i </w:t>
+      </w:r>
+      <w:r>
+        <w:rPr>
+          <w:rFonts w:hint="eastAsia"/>
+        </w:rPr>
+        <w:t>đ</w:t>
+      </w:r>
+      <w:r>
+        <w:t>ặt m</w:t>
+      </w:r>
+      <w:r>
+        <w:rPr>
+          <w:rFonts w:hint="eastAsia"/>
+        </w:rPr>
+        <w:t>ô</w:t>
+      </w:r>
+      <w:r>
+        <w:t>i tr</w:t>
+      </w:r>
+      <w:r>
+        <w:rPr>
+          <w:rFonts w:hint="eastAsia"/>
+        </w:rPr>
+        <w:t>ư</w:t>
+      </w:r>
+      <w:r>
+        <w:t xml:space="preserve">ờng </w:t>
+      </w:r>
+      <w:r>
+        <w:rPr>
+          <w:rFonts w:hint="eastAsia"/>
+        </w:rPr>
+        <w:t>đ</w:t>
+      </w:r>
+      <w:r>
+        <w:t>ể chạy</w:t>
+      </w:r>
+    </w:p>
+    <w:p>
+      <w:pPr>
+        <w:pStyle w:val="NormalWeb"/>
+        <w:spacing w:before="120" w:beforeAutospacing="0" w:after="144" w:afterAutospacing="0"/>
+        <w:jc w:val="both"/>
+        <w:rPr>
+          <w:rFonts w:ascii="inherit" w:hAnsi="inherit"/>
+          <w:color w:val="000000"/>
+        </w:rPr>
+      </w:pPr>
+      <w:r>
+        <w:rPr>
+          <w:rFonts w:ascii="inherit" w:hAnsi="inherit"/>
+          <w:color w:val="000000"/>
+        </w:rPr>
+        <w:t>Chương trình AC có thể dài từ 3 dòng đến hàng triệu dòng và phải được ghi vào một hoặc nhiều tệp văn bản có phần mở rộng là </w:t>
+      </w:r>
+      <w:r>
+        <w:rPr>
+          <w:rFonts w:ascii="inherit" w:hAnsi="inherit"/>
+          <w:b/>
+          <w:bCs/>
+          <w:color w:val="000000"/>
+        </w:rPr>
+        <w:t>".c</w:t>
+      </w:r>
+      <w:proofErr w:type="gramStart"/>
+      <w:r>
+        <w:rPr>
+          <w:rFonts w:ascii="inherit" w:hAnsi="inherit"/>
+          <w:b/>
+          <w:bCs/>
+          <w:color w:val="000000"/>
+        </w:rPr>
+        <w:t>"</w:t>
+      </w:r>
+      <w:r>
+        <w:rPr>
+          <w:rFonts w:ascii="inherit" w:hAnsi="inherit"/>
+          <w:color w:val="000000"/>
+        </w:rPr>
+        <w:t> ;</w:t>
+      </w:r>
+      <w:proofErr w:type="gramEnd"/>
+      <w:r>
+        <w:rPr>
+          <w:rFonts w:ascii="inherit" w:hAnsi="inherit"/>
+          <w:color w:val="000000"/>
+        </w:rPr>
+        <w:t> ví dụ: </w:t>
+      </w:r>
+      <w:r>
+        <w:rPr>
+          <w:rFonts w:ascii="inherit" w:hAnsi="inherit"/>
+          <w:i/>
+          <w:iCs/>
+          <w:color w:val="000000"/>
+        </w:rPr>
+        <w:t xml:space="preserve">xin chào. </w:t>
+      </w:r>
+      <w:proofErr w:type="gramStart"/>
+      <w:r>
+        <w:rPr>
+          <w:rFonts w:ascii="inherit" w:hAnsi="inherit"/>
+          <w:i/>
+          <w:iCs/>
+          <w:color w:val="000000"/>
+        </w:rPr>
+        <w:t>c</w:t>
+      </w:r>
+      <w:r>
+        <w:rPr>
+          <w:rFonts w:ascii="inherit" w:hAnsi="inherit"/>
+          <w:color w:val="000000"/>
+        </w:rPr>
+        <w:t> .</w:t>
+      </w:r>
+      <w:proofErr w:type="gramEnd"/>
+      <w:r>
+        <w:rPr>
+          <w:rFonts w:ascii="inherit" w:hAnsi="inherit"/>
+          <w:color w:val="000000"/>
+        </w:rPr>
+        <w:t> Bạn có thể sử dụng </w:t>
+      </w:r>
+      <w:r>
+        <w:rPr>
+          <w:rFonts w:ascii="inherit" w:hAnsi="inherit"/>
+          <w:b/>
+          <w:bCs/>
+          <w:color w:val="000000"/>
+        </w:rPr>
+        <w:t>"vi</w:t>
+      </w:r>
+      <w:proofErr w:type="gramStart"/>
+      <w:r>
+        <w:rPr>
+          <w:rFonts w:ascii="inherit" w:hAnsi="inherit"/>
+          <w:b/>
+          <w:bCs/>
+          <w:color w:val="000000"/>
+        </w:rPr>
+        <w:t>"</w:t>
+      </w:r>
+      <w:r>
+        <w:rPr>
+          <w:rFonts w:ascii="inherit" w:hAnsi="inherit"/>
+          <w:color w:val="000000"/>
+        </w:rPr>
+        <w:t> ,</w:t>
+      </w:r>
+      <w:proofErr w:type="gramEnd"/>
+      <w:r>
+        <w:rPr>
+          <w:rFonts w:ascii="inherit" w:hAnsi="inherit"/>
+          <w:color w:val="000000"/>
+        </w:rPr>
+        <w:t> </w:t>
+      </w:r>
+      <w:r>
+        <w:rPr>
+          <w:rFonts w:ascii="inherit" w:hAnsi="inherit"/>
+          <w:b/>
+          <w:bCs/>
+          <w:color w:val="000000"/>
+        </w:rPr>
+        <w:t>"vim"</w:t>
+      </w:r>
+      <w:r>
+        <w:rPr>
+          <w:rFonts w:ascii="inherit" w:hAnsi="inherit"/>
+          <w:color w:val="000000"/>
+        </w:rPr>
+        <w:t> hoặc bất kỳ trình soạn thảo văn bản nào khác để viết chương trình C của bạn vào một tệp.</w:t>
+      </w:r>
+    </w:p>
+    <w:p>
+      <w:pPr>
+        <w:pStyle w:val="NormalWeb"/>
+        <w:spacing w:before="120" w:beforeAutospacing="0" w:after="144" w:afterAutospacing="0"/>
+        <w:jc w:val="both"/>
+        <w:rPr>
+          <w:rFonts w:ascii="inherit" w:hAnsi="inherit"/>
+          <w:color w:val="000000"/>
+        </w:rPr>
+      </w:pPr>
+      <w:r>
+        <w:rPr>
+          <w:rFonts w:ascii="inherit" w:hAnsi="inherit"/>
+          <w:color w:val="000000"/>
+        </w:rPr>
+        <w:t>Hướng dẫn này giả định rằng bạn biết cách chỉnh sửa tệp văn bản và cách viết mã nguồn bên trong tệp chương trình.</w:t>
+      </w:r>
+    </w:p>
+    <w:p>
+      <w:pPr>
+        <w:pStyle w:val="NormalWeb"/>
+        <w:spacing w:before="120" w:beforeAutospacing="0" w:after="144" w:afterAutospacing="0"/>
+        <w:jc w:val="both"/>
+        <w:rPr>
+          <w:rFonts w:ascii="inherit" w:hAnsi="inherit"/>
+          <w:color w:val="000000"/>
+        </w:rPr>
+      </w:pPr>
+      <w:r>
+        <w:rPr>
+          <w:rFonts w:ascii="inherit" w:hAnsi="inherit"/>
+          <w:color w:val="000000"/>
+        </w:rPr>
+        <w:t>Nếu bạn muốn thiết lập môi trường cho ngôn ngữ lập trình C, bạn cần có sẵn hai công cụ phần mềm sau trên máy tính của mình, (a) Trình soạn thảo văn bản và (b) Trình biên dịch C.</w:t>
+      </w:r>
+    </w:p>
+    <w:p>
+      <w:pPr>
+        <w:pStyle w:val="Heading3"/>
+        <w:rPr>
+          <w:rFonts w:ascii="inherit" w:hAnsi="inherit"/>
+        </w:rPr>
+      </w:pPr>
+      <w:r>
+        <w:rPr>
+          <w:rFonts w:ascii="inherit" w:hAnsi="inherit"/>
+        </w:rPr>
+        <w:t>S</w:t>
+      </w:r>
+      <w:r>
+        <w:rPr>
+          <w:rFonts w:ascii="inherit" w:hAnsi="inherit"/>
+        </w:rPr>
+        <w:t>o</w:t>
+      </w:r>
+      <w:r>
+        <w:rPr>
+          <w:rFonts w:ascii="inherit" w:hAnsi="inherit" w:cs="Cambria"/>
+        </w:rPr>
+        <w:t>ạ</w:t>
+      </w:r>
+      <w:r>
+        <w:rPr>
+          <w:rFonts w:ascii="inherit" w:hAnsi="inherit"/>
+        </w:rPr>
+        <w:t>n th</w:t>
+      </w:r>
+      <w:r>
+        <w:rPr>
+          <w:rFonts w:ascii="inherit" w:hAnsi="inherit" w:cs="Cambria"/>
+        </w:rPr>
+        <w:t>ả</w:t>
+      </w:r>
+      <w:r>
+        <w:rPr>
+          <w:rFonts w:ascii="inherit" w:hAnsi="inherit"/>
+        </w:rPr>
+        <w:t>o v</w:t>
+      </w:r>
+      <w:r>
+        <w:rPr>
+          <w:rFonts w:ascii="inherit" w:hAnsi="inherit" w:cs="Cambria"/>
+        </w:rPr>
+        <w:t>ă</w:t>
+      </w:r>
+      <w:r>
+        <w:rPr>
+          <w:rFonts w:ascii="inherit" w:hAnsi="inherit"/>
+        </w:rPr>
+        <w:t>n b</w:t>
+      </w:r>
+      <w:r>
+        <w:rPr>
+          <w:rFonts w:ascii="inherit" w:hAnsi="inherit" w:cs="Cambria"/>
+        </w:rPr>
+        <w:t>ả</w:t>
+      </w:r>
+      <w:r>
+        <w:rPr>
+          <w:rFonts w:ascii="inherit" w:hAnsi="inherit"/>
+        </w:rPr>
+        <w:t>n</w:t>
+      </w:r>
+    </w:p>
+    <w:p>
+      <w:pPr>
+        <w:pStyle w:val="NormalWeb"/>
+        <w:spacing w:before="120" w:beforeAutospacing="0" w:after="144" w:afterAutospacing="0"/>
+        <w:jc w:val="both"/>
+        <w:rPr>
+          <w:rFonts w:ascii="inherit" w:hAnsi="inherit"/>
+          <w:color w:val="000000"/>
+        </w:rPr>
+      </w:pPr>
+      <w:r>
+        <w:rPr>
+          <w:rFonts w:ascii="inherit" w:hAnsi="inherit"/>
+          <w:color w:val="000000"/>
+        </w:rPr>
+        <w:t>Điều này sẽ được sử dụng để gõ chương trình của bạn. Ví dụ về một số trình soạn thảo bao gồm Windows Notepad, lệnh Chỉnh sửa hệ điều hành, Tóm tắt, Epsilon, EMACS và vim hoặc vi.</w:t>
+      </w:r>
+    </w:p>
+    <w:p>
+      <w:pPr>
+        <w:pStyle w:val="NormalWeb"/>
+        <w:spacing w:before="120" w:beforeAutospacing="0" w:after="144" w:afterAutospacing="0"/>
+        <w:jc w:val="both"/>
+        <w:rPr>
+          <w:rFonts w:ascii="inherit" w:hAnsi="inherit"/>
+          <w:color w:val="000000"/>
+        </w:rPr>
+      </w:pPr>
+      <w:r>
+        <w:rPr>
+          <w:rFonts w:ascii="inherit" w:hAnsi="inherit"/>
+          <w:color w:val="000000"/>
+        </w:rPr>
+        <w:t>Tên và phiên bản của trình soạn thảo văn bản có thể khác nhau trên các hệ điều hành khác nhau. Ví dụ: Notepad sẽ được sử dụng trên Windows và vim hoặc vi có thể được sử dụng trên windows cũng như trên Linux hoặc UNIX.</w:t>
+      </w:r>
+    </w:p>
+    <w:p>
+      <w:pPr>
+        <w:pStyle w:val="NormalWeb"/>
+        <w:spacing w:before="120" w:beforeAutospacing="0" w:after="144" w:afterAutospacing="0"/>
+        <w:jc w:val="both"/>
+        <w:rPr>
+          <w:rFonts w:ascii="inherit" w:hAnsi="inherit"/>
+          <w:color w:val="000000"/>
+        </w:rPr>
+      </w:pPr>
+      <w:r>
+        <w:rPr>
+          <w:rFonts w:ascii="inherit" w:hAnsi="inherit"/>
+          <w:color w:val="000000"/>
+        </w:rPr>
+        <w:t>Các tệp bạn tạo bằng trình chỉnh sửa của mình được gọi là tệp nguồn và chúng chứa mã nguồn chương trình. Các tệp nguồn cho các chương trình C thường được đặt tên với phần mở rộng " </w:t>
+      </w:r>
+      <w:r>
+        <w:rPr>
+          <w:rFonts w:ascii="inherit" w:hAnsi="inherit"/>
+          <w:b/>
+          <w:bCs/>
+          <w:color w:val="000000"/>
+        </w:rPr>
+        <w:t>.c</w:t>
+      </w:r>
+      <w:r>
+        <w:rPr>
+          <w:rFonts w:ascii="inherit" w:hAnsi="inherit"/>
+          <w:color w:val="000000"/>
+        </w:rPr>
+        <w:t> ".</w:t>
+      </w:r>
+    </w:p>
+    <w:p>
+      <w:pPr>
+        <w:pStyle w:val="NormalWeb"/>
+        <w:spacing w:before="120" w:beforeAutospacing="0" w:after="144" w:afterAutospacing="0"/>
+        <w:jc w:val="both"/>
+        <w:rPr>
+          <w:rFonts w:ascii="inherit" w:hAnsi="inherit"/>
+          <w:color w:val="000000"/>
+        </w:rPr>
+      </w:pPr>
+      <w:r>
+        <w:rPr>
+          <w:rFonts w:ascii="inherit" w:hAnsi="inherit"/>
+          <w:color w:val="000000"/>
+        </w:rPr>
+        <w:t>Trước khi bắt đầu lập trình, hãy đảm bảo rằng bạn có sẵn một trình soạn thảo văn bản và bạn có đủ kinh nghiệm để viết một chương trình máy tính, lưu nó vào một tệp, biên dịch và cuối cùng là thực thi nó.</w:t>
+      </w:r>
+    </w:p>
+    <w:p>
+      <w:pPr>
+        <w:pStyle w:val="Heading3"/>
+        <w:rPr>
+          <w:rFonts w:ascii="inherit" w:hAnsi="inherit"/>
+        </w:rPr>
+      </w:pPr>
+      <w:r>
+        <w:rPr>
+          <w:rFonts w:ascii="inherit" w:hAnsi="inherit"/>
+        </w:rPr>
+        <w:t>Trình biên d</w:t>
+      </w:r>
+      <w:r>
+        <w:rPr>
+          <w:rFonts w:ascii="inherit" w:hAnsi="inherit" w:cs="Cambria"/>
+        </w:rPr>
+        <w:t>ị</w:t>
+      </w:r>
+      <w:r>
+        <w:rPr>
+          <w:rFonts w:ascii="inherit" w:hAnsi="inherit"/>
+        </w:rPr>
+        <w:t>ch C</w:t>
+      </w:r>
+    </w:p>
+    <w:p>
+      <w:pPr>
+        <w:pStyle w:val="NormalWeb"/>
+        <w:spacing w:before="120" w:beforeAutospacing="0" w:after="144" w:afterAutospacing="0"/>
+        <w:jc w:val="both"/>
+        <w:rPr>
+          <w:rFonts w:ascii="inherit" w:hAnsi="inherit"/>
+          <w:color w:val="000000"/>
+        </w:rPr>
+      </w:pPr>
+      <w:r>
+        <w:rPr>
+          <w:rFonts w:ascii="inherit" w:hAnsi="inherit"/>
+          <w:color w:val="000000"/>
+        </w:rPr>
+        <w:t>Mã nguồn được viết trong tệp nguồn là nguồn có thể đọc được của con người đối với chương trình của bạn. Nó cần được "biên dịch" thành ngôn ngữ máy để CPU của bạn thực sự có thể thực thi chương trình theo hướng dẫn đã cho.</w:t>
+      </w:r>
+    </w:p>
+    <w:p>
+      <w:pPr>
+        <w:pStyle w:val="NormalWeb"/>
+        <w:spacing w:before="120" w:beforeAutospacing="0" w:after="144" w:afterAutospacing="0"/>
+        <w:jc w:val="both"/>
+        <w:rPr>
+          <w:rFonts w:ascii="inherit" w:hAnsi="inherit"/>
+          <w:color w:val="000000"/>
+        </w:rPr>
+      </w:pPr>
+      <w:r>
+        <w:rPr>
+          <w:rFonts w:ascii="inherit" w:hAnsi="inherit"/>
+          <w:color w:val="000000"/>
+        </w:rPr>
+        <w:t>Trình biên dịch biên dịch mã nguồn thành các chương trình thực thi cuối cùng. Trình biên dịch miễn phí và được sử dụng thường xuyên nhất là trình biên dịch GNU C/C++, nếu không, bạn có thể có các trình biên dịch từ HP hoặc Solaris nếu bạn có các hệ điều hành tương ứng.</w:t>
+      </w:r>
+    </w:p>
+    <w:p>
+      <w:pPr>
+        <w:pStyle w:val="NormalWeb"/>
+        <w:spacing w:before="120" w:beforeAutospacing="0" w:after="144" w:afterAutospacing="0"/>
+        <w:jc w:val="both"/>
+        <w:rPr>
+          <w:rFonts w:ascii="inherit" w:hAnsi="inherit"/>
+          <w:color w:val="000000"/>
+        </w:rPr>
+      </w:pPr>
+      <w:r>
+        <w:rPr>
+          <w:rFonts w:ascii="inherit" w:hAnsi="inherit"/>
+          <w:color w:val="000000"/>
+        </w:rPr>
+        <w:t>Phần sau đây giải thích cách cài đặt trình biên dịch GNU C/C++ trên các hệ điều hành khác nhau. Chúng tôi tiếp tục đề cập đến C/C++ cùng nhau vì trình biên dịch GNU gcc hoạt động cho cả ngôn ngữ lập trình C và C++.</w:t>
+      </w:r>
+    </w:p>
+    <w:p>
+      <w:pPr>
+        <w:pStyle w:val="Heading3"/>
+        <w:rPr>
+          <w:rFonts w:ascii="inherit" w:hAnsi="inherit"/>
+        </w:rPr>
+      </w:pPr>
+      <w:r>
+        <w:rPr>
+          <w:rFonts w:ascii="inherit" w:hAnsi="inherit"/>
+        </w:rPr>
+        <w:t xml:space="preserve">Cài </w:t>
+      </w:r>
+      <w:r>
+        <w:rPr>
+          <w:rFonts w:ascii="inherit" w:hAnsi="inherit" w:cs="Cambria"/>
+        </w:rPr>
+        <w:t>đặ</w:t>
+      </w:r>
+      <w:r>
+        <w:rPr>
+          <w:rFonts w:ascii="inherit" w:hAnsi="inherit"/>
+        </w:rPr>
+        <w:t>t trên UNIX/Linux</w:t>
+      </w:r>
+    </w:p>
+    <w:p>
+      <w:pPr>
+        <w:pStyle w:val="NormalWeb"/>
+        <w:spacing w:before="120" w:beforeAutospacing="0" w:after="144" w:afterAutospacing="0"/>
+        <w:jc w:val="both"/>
+        <w:rPr>
+          <w:rFonts w:ascii="inherit" w:hAnsi="inherit"/>
+          <w:color w:val="000000"/>
+        </w:rPr>
+      </w:pPr>
+      <w:r>
+        <w:rPr>
+          <w:rFonts w:ascii="inherit" w:hAnsi="inherit"/>
+          <w:color w:val="000000"/>
+        </w:rPr>
+        <w:t>Nếu bạn đang sử dụng </w:t>
+      </w:r>
+      <w:r>
+        <w:rPr>
+          <w:rFonts w:ascii="inherit" w:hAnsi="inherit"/>
+          <w:b/>
+          <w:bCs/>
+          <w:color w:val="000000"/>
+        </w:rPr>
+        <w:t xml:space="preserve">Linux hoặc </w:t>
+      </w:r>
+      <w:proofErr w:type="gramStart"/>
+      <w:r>
+        <w:rPr>
+          <w:rFonts w:ascii="inherit" w:hAnsi="inherit"/>
+          <w:b/>
+          <w:bCs/>
+          <w:color w:val="000000"/>
+        </w:rPr>
+        <w:t>UNIX</w:t>
+      </w:r>
+      <w:r>
+        <w:rPr>
+          <w:rFonts w:ascii="inherit" w:hAnsi="inherit"/>
+          <w:color w:val="000000"/>
+        </w:rPr>
+        <w:t> ,</w:t>
+      </w:r>
+      <w:proofErr w:type="gramEnd"/>
+      <w:r>
+        <w:rPr>
+          <w:rFonts w:ascii="inherit" w:hAnsi="inherit"/>
+          <w:color w:val="000000"/>
+        </w:rPr>
+        <w:t xml:space="preserve"> hãy kiểm tra xem GCC đã được cài đặt trên hệ thống của bạn hay chưa bằng cách nhập lệnh sau từ dòng lệnh –</w:t>
+      </w:r>
+    </w:p>
+    <w:p>
+      <w:pPr>
+        <w:pStyle w:val="HTMLPreformatted"/>
+        <w:shd w:val="clear" w:color="auto" w:fill="EEEEEE"/>
+        <w:rPr>
+          <w:rFonts w:ascii="inherit" w:hAnsi="inherit"/>
+          <w:color w:val="000000"/>
+          <w:sz w:val="23"/>
+          <w:szCs w:val="23"/>
+        </w:rPr>
+      </w:pPr>
+      <w:r>
+        <w:rPr>
+          <w:rFonts w:ascii="inherit" w:hAnsi="inherit"/>
+          <w:color w:val="000000"/>
+          <w:sz w:val="23"/>
+          <w:szCs w:val="23"/>
+        </w:rPr>
+        <w:t>$ gcc -v</w:t>
+      </w:r>
+    </w:p>
+    <w:p>
+      <w:pPr>
+        <w:pStyle w:val="NormalWeb"/>
+        <w:spacing w:before="120" w:beforeAutospacing="0" w:after="144" w:afterAutospacing="0"/>
+        <w:jc w:val="both"/>
+        <w:rPr>
+          <w:rFonts w:ascii="inherit" w:hAnsi="inherit"/>
+          <w:color w:val="000000"/>
+        </w:rPr>
+      </w:pPr>
+      <w:r>
+        <w:rPr>
+          <w:rFonts w:ascii="inherit" w:hAnsi="inherit"/>
+          <w:color w:val="000000"/>
+        </w:rPr>
+        <w:t>Nếu bạn đã cài đặt trình biên dịch GNU trên máy của mình, thì nó sẽ in ra một thông báo như sau -</w:t>
+      </w:r>
+    </w:p>
+    <w:p>
+      <w:pPr>
+        <w:pStyle w:val="HTMLPreformatted"/>
+        <w:shd w:val="clear" w:color="auto" w:fill="EEEEEE"/>
+        <w:rPr>
+          <w:rFonts w:ascii="inherit" w:hAnsi="inherit"/>
+          <w:color w:val="000000"/>
+          <w:sz w:val="23"/>
+          <w:szCs w:val="23"/>
+        </w:rPr>
+      </w:pPr>
+      <w:r>
+        <w:rPr>
+          <w:rFonts w:ascii="inherit" w:hAnsi="inherit"/>
+          <w:color w:val="000000"/>
+          <w:sz w:val="23"/>
+          <w:szCs w:val="23"/>
+        </w:rPr>
+        <w:t>Using built-in specs.</w:t>
+      </w:r>
+    </w:p>
+    <w:p>
+      <w:pPr>
+        <w:pStyle w:val="HTMLPreformatted"/>
+        <w:shd w:val="clear" w:color="auto" w:fill="EEEEEE"/>
+        <w:rPr>
+          <w:rFonts w:ascii="inherit" w:hAnsi="inherit"/>
+          <w:color w:val="000000"/>
+          <w:sz w:val="23"/>
+          <w:szCs w:val="23"/>
+        </w:rPr>
+      </w:pPr>
+      <w:r>
+        <w:rPr>
+          <w:rFonts w:ascii="inherit" w:hAnsi="inherit"/>
+          <w:color w:val="000000"/>
+          <w:sz w:val="23"/>
+          <w:szCs w:val="23"/>
+        </w:rPr>
+        <w:t>Target: i386-redhat-linux</w:t>
+      </w:r>
+    </w:p>
+    <w:p>
+      <w:pPr>
+        <w:pStyle w:val="HTMLPreformatted"/>
+        <w:shd w:val="clear" w:color="auto" w:fill="EEEEEE"/>
+        <w:rPr>
+          <w:rFonts w:ascii="inherit" w:hAnsi="inherit"/>
+          <w:color w:val="000000"/>
+          <w:sz w:val="23"/>
+          <w:szCs w:val="23"/>
+        </w:rPr>
+      </w:pPr>
+      <w:r>
+        <w:rPr>
+          <w:rFonts w:ascii="inherit" w:hAnsi="inherit"/>
+          <w:color w:val="000000"/>
+          <w:sz w:val="23"/>
+          <w:szCs w:val="23"/>
+        </w:rPr>
+        <w:t xml:space="preserve">Configured </w:t>
+      </w:r>
+      <w:proofErr w:type="gramStart"/>
+      <w:r>
+        <w:rPr>
+          <w:rFonts w:ascii="inherit" w:hAnsi="inherit"/>
+          <w:color w:val="000000"/>
+          <w:sz w:val="23"/>
+          <w:szCs w:val="23"/>
+        </w:rPr>
+        <w:t>with: ..</w:t>
+      </w:r>
+      <w:proofErr w:type="gramEnd"/>
+      <w:r>
+        <w:rPr>
+          <w:rFonts w:ascii="inherit" w:hAnsi="inherit"/>
+          <w:color w:val="000000"/>
+          <w:sz w:val="23"/>
+          <w:szCs w:val="23"/>
+        </w:rPr>
+        <w:t>/configure --prefix=/usr .......</w:t>
+      </w:r>
+    </w:p>
+    <w:p>
+      <w:pPr>
+        <w:pStyle w:val="HTMLPreformatted"/>
+        <w:shd w:val="clear" w:color="auto" w:fill="EEEEEE"/>
+        <w:rPr>
+          <w:rFonts w:ascii="inherit" w:hAnsi="inherit"/>
+          <w:color w:val="000000"/>
+          <w:sz w:val="23"/>
+          <w:szCs w:val="23"/>
+        </w:rPr>
+      </w:pPr>
+      <w:r>
+        <w:rPr>
+          <w:rFonts w:ascii="inherit" w:hAnsi="inherit"/>
+          <w:color w:val="000000"/>
+          <w:sz w:val="23"/>
+          <w:szCs w:val="23"/>
+        </w:rPr>
+        <w:t>Thread model: posix</w:t>
+      </w:r>
+    </w:p>
+    <w:p>
+      <w:pPr>
+        <w:pStyle w:val="HTMLPreformatted"/>
+        <w:shd w:val="clear" w:color="auto" w:fill="EEEEEE"/>
+        <w:rPr>
+          <w:rFonts w:ascii="inherit" w:hAnsi="inherit"/>
+          <w:color w:val="000000"/>
+          <w:sz w:val="23"/>
+          <w:szCs w:val="23"/>
+        </w:rPr>
+      </w:pPr>
+      <w:r>
+        <w:rPr>
+          <w:rFonts w:ascii="inherit" w:hAnsi="inherit"/>
+          <w:color w:val="000000"/>
+          <w:sz w:val="23"/>
+          <w:szCs w:val="23"/>
+        </w:rPr>
+        <w:t>gcc version 4.1.2 20080704 (Red Hat 4.1.2-46)</w:t>
+      </w:r>
+    </w:p>
+    <w:p>
+      <w:pPr>
+        <w:pStyle w:val="NormalWeb"/>
+        <w:spacing w:before="120" w:beforeAutospacing="0" w:after="144" w:afterAutospacing="0"/>
+        <w:jc w:val="both"/>
+        <w:rPr>
+          <w:rFonts w:ascii="inherit" w:hAnsi="inherit"/>
+          <w:color w:val="000000"/>
+        </w:rPr>
+      </w:pPr>
+      <w:r>
+        <w:rPr>
+          <w:rFonts w:ascii="inherit" w:hAnsi="inherit"/>
+          <w:color w:val="000000"/>
+        </w:rPr>
+        <w:lastRenderedPageBreak/>
+        <w:t>Nếu GCC chưa được cài đặt, thì bạn sẽ phải tự cài đặt nó bằng hướng dẫn chi tiết có sẵn tại </w:t>
+      </w:r>
+      <w:hyperlink r:id="rId8" w:tgtFrame="_blank" w:history="1">
+        <w:r>
+          <w:rPr>
+            <w:rStyle w:val="Hyperlink"/>
+            <w:rFonts w:ascii="inherit" w:eastAsiaTheme="majorEastAsia" w:hAnsi="inherit"/>
+            <w:color w:val="313131"/>
+          </w:rPr>
+          <w:t>https://gcc.gnu.org/install/</w:t>
+        </w:r>
+      </w:hyperlink>
+    </w:p>
+    <w:p>
+      <w:pPr>
+        <w:pStyle w:val="NormalWeb"/>
+        <w:spacing w:before="120" w:beforeAutospacing="0" w:after="144" w:afterAutospacing="0"/>
+        <w:jc w:val="both"/>
+        <w:rPr>
+          <w:rFonts w:ascii="inherit" w:hAnsi="inherit"/>
+          <w:color w:val="000000"/>
+        </w:rPr>
+      </w:pPr>
+      <w:r>
+        <w:rPr>
+          <w:rFonts w:ascii="inherit" w:hAnsi="inherit"/>
+          <w:color w:val="000000"/>
+        </w:rPr>
+        <w:t>Hướng dẫn này đã được viết dựa trên Linux và tất cả các ví dụ đã cho đã được biên soạn dựa trên phiên bản Cent OS của hệ thống Linux.</w:t>
+      </w:r>
+    </w:p>
+    <w:p>
+      <w:pPr>
+        <w:pStyle w:val="Heading3"/>
+        <w:rPr>
+          <w:rFonts w:ascii="inherit" w:hAnsi="inherit"/>
+        </w:rPr>
+      </w:pPr>
+      <w:r>
+        <w:rPr>
+          <w:rFonts w:ascii="inherit" w:hAnsi="inherit"/>
+        </w:rPr>
+        <w:t xml:space="preserve">Cài </w:t>
+      </w:r>
+      <w:r>
+        <w:rPr>
+          <w:rFonts w:ascii="inherit" w:hAnsi="inherit" w:cs="Cambria"/>
+        </w:rPr>
+        <w:t>đặ</w:t>
+      </w:r>
+      <w:r>
+        <w:rPr>
+          <w:rFonts w:ascii="inherit" w:hAnsi="inherit"/>
+        </w:rPr>
+        <w:t>t trên Mac OS</w:t>
+      </w:r>
+    </w:p>
+    <w:p>
+      <w:pPr>
+        <w:pStyle w:val="NormalWeb"/>
+        <w:spacing w:before="120" w:beforeAutospacing="0" w:after="144" w:afterAutospacing="0"/>
+        <w:jc w:val="both"/>
+        <w:rPr>
+          <w:rFonts w:ascii="inherit" w:hAnsi="inherit"/>
+          <w:color w:val="000000"/>
+        </w:rPr>
+      </w:pPr>
+      <w:r>
+        <w:rPr>
+          <w:rFonts w:ascii="inherit" w:hAnsi="inherit"/>
+          <w:color w:val="000000"/>
+        </w:rPr>
+        <w:t>Nếu bạn sử dụng Mac OS X, cách dễ nhất để lấy GCC là tải xuống môi trường phát triển Xcode từ trang web của Apple và làm theo hướng dẫn cài đặt đơn giản. Khi bạn đã thiết lập Xcode, bạn sẽ có thể sử dụng trình biên dịch GNU cho C/C++.</w:t>
+      </w:r>
+    </w:p>
+    <w:p>
+      <w:pPr>
+        <w:pStyle w:val="NormalWeb"/>
+        <w:spacing w:before="120" w:beforeAutospacing="0" w:after="144" w:afterAutospacing="0"/>
+        <w:jc w:val="both"/>
+        <w:rPr>
+          <w:rFonts w:ascii="inherit" w:hAnsi="inherit"/>
+          <w:color w:val="000000"/>
+        </w:rPr>
+      </w:pPr>
+      <w:r>
+        <w:rPr>
+          <w:rFonts w:ascii="inherit" w:hAnsi="inherit"/>
+          <w:color w:val="000000"/>
+        </w:rPr>
+        <w:t>Xcode hiện có sẵn tại </w:t>
+      </w:r>
+      <w:hyperlink r:id="rId9" w:tgtFrame="_blank" w:history="1">
+        <w:r>
+          <w:rPr>
+            <w:rStyle w:val="Hyperlink"/>
+            <w:rFonts w:ascii="inherit" w:eastAsiaTheme="majorEastAsia" w:hAnsi="inherit"/>
+            <w:color w:val="313131"/>
+          </w:rPr>
+          <w:t>developer.apple.com/technologies/tools/</w:t>
+        </w:r>
+      </w:hyperlink>
+      <w:r>
+        <w:rPr>
+          <w:rFonts w:ascii="inherit" w:hAnsi="inherit"/>
+          <w:color w:val="000000"/>
+        </w:rPr>
+        <w:t> .</w:t>
+      </w:r>
+    </w:p>
+    <w:p>
+      <w:pPr>
+        <w:pStyle w:val="Heading3"/>
+        <w:rPr>
+          <w:rFonts w:ascii="inherit" w:hAnsi="inherit"/>
+        </w:rPr>
+      </w:pPr>
+      <w:r>
+        <w:rPr>
+          <w:rFonts w:ascii="inherit" w:hAnsi="inherit"/>
+        </w:rPr>
+        <w:t xml:space="preserve">Cài </w:t>
+      </w:r>
+      <w:r>
+        <w:rPr>
+          <w:rFonts w:ascii="inherit" w:hAnsi="inherit" w:cs="Cambria"/>
+        </w:rPr>
+        <w:t>đặ</w:t>
+      </w:r>
+      <w:r>
+        <w:rPr>
+          <w:rFonts w:ascii="inherit" w:hAnsi="inherit"/>
+        </w:rPr>
+        <w:t>t trên Windows</w:t>
+      </w:r>
+    </w:p>
+    <w:p>
+      <w:pPr>
+        <w:pStyle w:val="NormalWeb"/>
+        <w:spacing w:before="120" w:beforeAutospacing="0" w:after="144" w:afterAutospacing="0"/>
+        <w:jc w:val="both"/>
+        <w:rPr>
+          <w:rFonts w:ascii="inherit" w:hAnsi="inherit"/>
+          <w:color w:val="000000"/>
+        </w:rPr>
+      </w:pPr>
+      <w:r>
+        <w:rPr>
+          <w:rFonts w:ascii="inherit" w:hAnsi="inherit"/>
+          <w:color w:val="000000"/>
+        </w:rPr>
+        <w:t>Để cài đặt GCC trên Windows, bạn cần cài đặt MinGW. Để cài đặt MinGW, hãy truy cập trang chủ MinGW, </w:t>
+      </w:r>
+      <w:hyperlink r:id="rId10" w:tgtFrame="_blank" w:history="1">
+        <w:r>
+          <w:rPr>
+            <w:rStyle w:val="Hyperlink"/>
+            <w:rFonts w:ascii="inherit" w:eastAsiaTheme="majorEastAsia" w:hAnsi="inherit"/>
+            <w:color w:val="313131"/>
+          </w:rPr>
+          <w:t>www.mingw.org</w:t>
+        </w:r>
+      </w:hyperlink>
+      <w:r>
+        <w:rPr>
+          <w:rFonts w:ascii="inherit" w:hAnsi="inherit"/>
+          <w:color w:val="000000"/>
+        </w:rPr>
+        <w:t> và theo liên kết đến trang tải xuống MinGW. Tải xuống phiên bản mới nhất của chương trình cài đặt MinGW, có tên là MinGW-&lt;version&gt;.exe.</w:t>
+      </w:r>
+    </w:p>
+    <w:p>
+      <w:pPr>
+        <w:pStyle w:val="NormalWeb"/>
+        <w:spacing w:before="120" w:beforeAutospacing="0" w:after="144" w:afterAutospacing="0"/>
+        <w:jc w:val="both"/>
+        <w:rPr>
+          <w:rFonts w:ascii="inherit" w:hAnsi="inherit"/>
+          <w:color w:val="000000"/>
+        </w:rPr>
+      </w:pPr>
+      <w:r>
+        <w:rPr>
+          <w:rFonts w:ascii="inherit" w:hAnsi="inherit"/>
+          <w:color w:val="000000"/>
+        </w:rPr>
+        <w:t>Trong khi cài đặt Min GW, ở mức tối thiểu, bạn phải cài đặt gcc-core, gcc-g++, binutils và thời gian chạy MinGW, nhưng bạn có thể muốn cài đặt thêm.</w:t>
+      </w:r>
+    </w:p>
+    <w:p>
+      <w:pPr>
+        <w:pStyle w:val="NormalWeb"/>
+        <w:spacing w:before="120" w:beforeAutospacing="0" w:after="144" w:afterAutospacing="0"/>
+        <w:jc w:val="both"/>
+        <w:rPr>
+          <w:rFonts w:ascii="inherit" w:hAnsi="inherit"/>
+          <w:color w:val="000000"/>
+        </w:rPr>
+      </w:pPr>
+      <w:r>
+        <w:rPr>
+          <w:rFonts w:ascii="inherit" w:hAnsi="inherit"/>
+          <w:color w:val="000000"/>
+        </w:rPr>
+        <w:t>Thêm thư mục con bin của bản cài đặt MinGW vào biến môi trường </w:t>
+      </w:r>
+      <w:r>
+        <w:rPr>
+          <w:rFonts w:ascii="inherit" w:hAnsi="inherit"/>
+          <w:b/>
+          <w:bCs/>
+          <w:color w:val="000000"/>
+        </w:rPr>
+        <w:t>PATH</w:t>
+      </w:r>
+      <w:r>
+        <w:rPr>
+          <w:rFonts w:ascii="inherit" w:hAnsi="inherit"/>
+          <w:color w:val="000000"/>
+        </w:rPr>
+        <w:t> để bạn có thể chỉ định các công cụ này trên dòng lệnh bằng tên đơn giản của chúng.</w:t>
+      </w:r>
+    </w:p>
+    <w:p>
+      <w:pPr>
+        <w:pStyle w:val="NormalWeb"/>
+        <w:spacing w:before="120" w:beforeAutospacing="0" w:after="144" w:afterAutospacing="0"/>
+        <w:jc w:val="both"/>
+        <w:rPr>
+          <w:rFonts w:ascii="inherit" w:hAnsi="inherit"/>
+          <w:color w:val="000000"/>
+        </w:rPr>
+      </w:pPr>
+      <w:r>
+        <w:rPr>
+          <w:rFonts w:ascii="inherit" w:hAnsi="inherit"/>
+          <w:color w:val="000000"/>
+        </w:rPr>
+        <w:t>Sau khi cài đặt hoàn tất, bạn sẽ có thể chạy gcc, g++, ar, ranlib, dlltool và một số công cụ GNU khác từ dòng lệnh của Windows.</w:t>
+      </w:r>
+    </w:p>
+    <w:p>
+      <w:hyperlink r:id="rId11" w:tgtFrame="_blank" w:tooltip="chia sẻ qua facebook" w:history="1">
+        <w:r>
+          <w:rPr>
+            <w:color w:val="1E79A7"/>
+            <w:sz w:val="45"/>
+            <w:szCs w:val="45"/>
+            <w:bdr w:val="none" w:sz="0" w:space="0" w:color="auto" w:frame="1"/>
+            <w:shd w:val="clear" w:color="auto" w:fill="FFFFFF"/>
+          </w:rPr>
+          <w:br/>
+        </w:r>
+      </w:hyperlink>
+    </w:p>
+    <w:p>
+      <w:pPr>
+        <w:pStyle w:val="Heading2"/>
+        <w:rPr>
+          <w:rFonts w:ascii="inherit" w:hAnsi="inherit"/>
+        </w:rPr>
+      </w:pPr>
+      <w:r>
+        <w:rPr>
+          <w:rFonts w:ascii="inherit" w:hAnsi="inherit"/>
+        </w:rPr>
+        <w:t>Trình biên dịch để chạy và các câu lệnh để chạy</w:t>
+      </w:r>
+    </w:p>
+    <w:p>
+      <w:pPr>
+        <w:pStyle w:val="NormalWeb"/>
+        <w:spacing w:before="120" w:beforeAutospacing="0" w:after="144" w:afterAutospacing="0"/>
+        <w:jc w:val="both"/>
+        <w:rPr>
+          <w:rFonts w:ascii="inherit" w:hAnsi="inherit"/>
+          <w:b/>
+          <w:bCs/>
+          <w:color w:val="000000"/>
+        </w:rPr>
+      </w:pPr>
+    </w:p>
+    <w:p>
+      <w:pPr>
+        <w:pStyle w:val="Heading3"/>
+        <w:rPr>
+          <w:rFonts w:ascii="inherit" w:hAnsi="inherit"/>
+        </w:rPr>
+      </w:pPr>
+      <w:r>
+        <w:rPr>
+          <w:rFonts w:ascii="inherit" w:hAnsi="inherit"/>
+        </w:rPr>
+        <w:t>Biên dịch chương trình là gì trong C</w:t>
+      </w:r>
+    </w:p>
+    <w:p>
+      <w:pPr>
+        <w:pStyle w:val="NormalWeb"/>
+        <w:shd w:val="clear" w:color="auto" w:fill="FFFFFF"/>
+        <w:spacing w:before="0" w:beforeAutospacing="0" w:after="0" w:afterAutospacing="0" w:line="384" w:lineRule="atLeast"/>
+        <w:textAlignment w:val="baseline"/>
+        <w:rPr>
+          <w:rFonts w:ascii="inherit" w:hAnsi="inherit" w:cs="Helvetica"/>
+          <w:color w:val="333333"/>
+        </w:rPr>
+      </w:pPr>
+      <w:r>
+        <w:rPr>
+          <w:rFonts w:ascii="inherit" w:hAnsi="inherit" w:cs="Helvetica"/>
+          <w:color w:val="333333"/>
+        </w:rPr>
+        <w:t>Trong các bài trước chúng ta đã biết, C là một ngôn ngữ bậc cao và nội dung viết trong đó rất giống với cách viết và suy nghĩ của con người. Tuy nhiên thì trong máy tính chỉ có 2 trạng thái tồn tại đó là </w:t>
+      </w:r>
+      <w:r>
+        <w:rPr>
+          <w:rStyle w:val="Strong"/>
+          <w:rFonts w:ascii="inherit" w:eastAsiaTheme="majorEastAsia" w:hAnsi="inherit" w:cs="Helvetica"/>
+          <w:color w:val="333333"/>
+          <w:bdr w:val="none" w:sz="0" w:space="0" w:color="auto" w:frame="1"/>
+        </w:rPr>
+        <w:t>có dòng điện chạy qua</w:t>
+      </w:r>
+      <w:r>
+        <w:rPr>
+          <w:rFonts w:ascii="inherit" w:hAnsi="inherit" w:cs="Helvetica"/>
+          <w:color w:val="333333"/>
+        </w:rPr>
+        <w:t> và </w:t>
+      </w:r>
+      <w:r>
+        <w:rPr>
+          <w:rStyle w:val="Strong"/>
+          <w:rFonts w:ascii="inherit" w:eastAsiaTheme="majorEastAsia" w:hAnsi="inherit" w:cs="Helvetica"/>
+          <w:color w:val="333333"/>
+          <w:bdr w:val="none" w:sz="0" w:space="0" w:color="auto" w:frame="1"/>
+        </w:rPr>
+        <w:t>không có dòng điện chạy qua</w:t>
+      </w:r>
+      <w:r>
+        <w:rPr>
+          <w:rFonts w:ascii="inherit" w:hAnsi="inherit" w:cs="Helvetica"/>
+          <w:color w:val="333333"/>
+        </w:rPr>
+        <w:t>, tương ứng với 2 số </w:t>
+      </w:r>
+      <w:r>
+        <w:rPr>
+          <w:rStyle w:val="HTMLCode"/>
+          <w:rFonts w:ascii="inherit" w:eastAsiaTheme="majorEastAsia" w:hAnsi="inherit"/>
+          <w:color w:val="333333"/>
+          <w:sz w:val="24"/>
+          <w:szCs w:val="24"/>
+          <w:bdr w:val="none" w:sz="0" w:space="0" w:color="auto" w:frame="1"/>
+          <w:shd w:val="clear" w:color="auto" w:fill="F9F2F4"/>
+        </w:rPr>
+        <w:t>0</w:t>
+      </w:r>
+      <w:r>
+        <w:rPr>
+          <w:rFonts w:ascii="inherit" w:hAnsi="inherit" w:cs="Helvetica"/>
+          <w:color w:val="333333"/>
+        </w:rPr>
+        <w:t> và </w:t>
+      </w:r>
+      <w:r>
+        <w:rPr>
+          <w:rStyle w:val="HTMLCode"/>
+          <w:rFonts w:ascii="inherit" w:eastAsiaTheme="majorEastAsia" w:hAnsi="inherit"/>
+          <w:color w:val="333333"/>
+          <w:sz w:val="24"/>
+          <w:szCs w:val="24"/>
+          <w:bdr w:val="none" w:sz="0" w:space="0" w:color="auto" w:frame="1"/>
+          <w:shd w:val="clear" w:color="auto" w:fill="F9F2F4"/>
+        </w:rPr>
+        <w:t>1</w:t>
+      </w:r>
+      <w:r>
+        <w:rPr>
+          <w:rFonts w:ascii="inherit" w:hAnsi="inherit" w:cs="Helvetica"/>
+          <w:color w:val="333333"/>
+        </w:rPr>
+        <w:t>, do đó máy tính </w:t>
+      </w:r>
+      <w:r>
+        <w:rPr>
+          <w:rStyle w:val="Strong"/>
+          <w:rFonts w:ascii="inherit" w:eastAsiaTheme="majorEastAsia" w:hAnsi="inherit" w:cs="Helvetica"/>
+          <w:color w:val="333333"/>
+          <w:bdr w:val="none" w:sz="0" w:space="0" w:color="auto" w:frame="1"/>
+        </w:rPr>
+        <w:t>không thể hiểu</w:t>
+      </w:r>
+      <w:r>
+        <w:rPr>
+          <w:rFonts w:ascii="inherit" w:hAnsi="inherit" w:cs="Helvetica"/>
+          <w:color w:val="333333"/>
+        </w:rPr>
+        <w:t> được nội dung chúng ta đã viết trong mã nguồn của chương trình C đâu.</w:t>
+      </w:r>
+    </w:p>
+    <w:p>
+      <w:pPr>
+        <w:pStyle w:val="NormalWeb"/>
+        <w:shd w:val="clear" w:color="auto" w:fill="FFFFFF"/>
+        <w:spacing w:before="0" w:beforeAutospacing="0" w:after="0" w:afterAutospacing="0" w:line="384" w:lineRule="atLeast"/>
+        <w:textAlignment w:val="baseline"/>
+        <w:rPr>
+          <w:rFonts w:ascii="inherit" w:hAnsi="inherit" w:cs="Helvetica"/>
+          <w:color w:val="333333"/>
+        </w:rPr>
+      </w:pPr>
+      <w:r>
+        <w:rPr>
+          <w:rFonts w:ascii="inherit" w:hAnsi="inherit" w:cs="Helvetica"/>
+          <w:color w:val="333333"/>
+        </w:rPr>
+        <w:t>Và để cho máy tính có thể hiểu ngôn ngữ con người, chúng ta cần phải </w:t>
+      </w:r>
+      <w:r>
+        <w:rPr>
+          <w:rStyle w:val="Strong"/>
+          <w:rFonts w:ascii="inherit" w:eastAsiaTheme="majorEastAsia" w:hAnsi="inherit" w:cs="Helvetica"/>
+          <w:color w:val="333333"/>
+          <w:bdr w:val="none" w:sz="0" w:space="0" w:color="auto" w:frame="1"/>
+        </w:rPr>
+        <w:t>biên dịch</w:t>
+      </w:r>
+      <w:r>
+        <w:rPr>
+          <w:rFonts w:ascii="inherit" w:hAnsi="inherit" w:cs="Helvetica"/>
+          <w:color w:val="333333"/>
+        </w:rPr>
+        <w:t> nội dung đã viết sang dạng </w:t>
+      </w:r>
+      <w:r>
+        <w:rPr>
+          <w:rStyle w:val="HTMLCode"/>
+          <w:rFonts w:ascii="inherit" w:eastAsiaTheme="majorEastAsia" w:hAnsi="inherit"/>
+          <w:color w:val="333333"/>
+          <w:sz w:val="24"/>
+          <w:szCs w:val="24"/>
+          <w:bdr w:val="none" w:sz="0" w:space="0" w:color="auto" w:frame="1"/>
+          <w:shd w:val="clear" w:color="auto" w:fill="F9F2F4"/>
+        </w:rPr>
+        <w:t>1</w:t>
+      </w:r>
+      <w:r>
+        <w:rPr>
+          <w:rFonts w:ascii="inherit" w:hAnsi="inherit" w:cs="Helvetica"/>
+          <w:color w:val="333333"/>
+        </w:rPr>
+        <w:t>, </w:t>
+      </w:r>
+      <w:r>
+        <w:rPr>
+          <w:rStyle w:val="HTMLCode"/>
+          <w:rFonts w:ascii="inherit" w:eastAsiaTheme="majorEastAsia" w:hAnsi="inherit"/>
+          <w:color w:val="333333"/>
+          <w:sz w:val="24"/>
+          <w:szCs w:val="24"/>
+          <w:bdr w:val="none" w:sz="0" w:space="0" w:color="auto" w:frame="1"/>
+          <w:shd w:val="clear" w:color="auto" w:fill="F9F2F4"/>
+        </w:rPr>
+        <w:t>0</w:t>
+      </w:r>
+      <w:r>
+        <w:rPr>
+          <w:rFonts w:ascii="inherit" w:hAnsi="inherit" w:cs="Helvetica"/>
+          <w:color w:val="333333"/>
+        </w:rPr>
+        <w:t> cho máy tính hiểu. Công việc này được gọi là biên dịch chương trình, hay còn gọi là </w:t>
+      </w:r>
+      <w:r>
+        <w:rPr>
+          <w:rStyle w:val="Strong"/>
+          <w:rFonts w:ascii="inherit" w:eastAsiaTheme="majorEastAsia" w:hAnsi="inherit" w:cs="Helvetica"/>
+          <w:color w:val="333333"/>
+          <w:bdr w:val="none" w:sz="0" w:space="0" w:color="auto" w:frame="1"/>
+        </w:rPr>
+        <w:t>compile</w:t>
+      </w:r>
+      <w:r>
+        <w:rPr>
+          <w:rFonts w:ascii="inherit" w:hAnsi="inherit" w:cs="Helvetica"/>
+          <w:color w:val="333333"/>
+        </w:rPr>
+        <w:t> chương trình, và </w:t>
+      </w:r>
+      <w:r>
+        <w:rPr>
+          <w:rStyle w:val="Strong"/>
+          <w:rFonts w:ascii="inherit" w:eastAsiaTheme="majorEastAsia" w:hAnsi="inherit" w:cs="Helvetica"/>
+          <w:color w:val="333333"/>
+          <w:bdr w:val="none" w:sz="0" w:space="0" w:color="auto" w:frame="1"/>
+        </w:rPr>
+        <w:t>công cụ sử dụng</w:t>
+      </w:r>
+      <w:r>
+        <w:rPr>
+          <w:rFonts w:ascii="inherit" w:hAnsi="inherit" w:cs="Helvetica"/>
+          <w:color w:val="333333"/>
+        </w:rPr>
+        <w:t> để biên dịch chương trình C được gọi là </w:t>
+      </w:r>
+      <w:r>
+        <w:rPr>
+          <w:rStyle w:val="Strong"/>
+          <w:rFonts w:ascii="inherit" w:eastAsiaTheme="majorEastAsia" w:hAnsi="inherit" w:cs="Helvetica"/>
+          <w:color w:val="333333"/>
+          <w:bdr w:val="none" w:sz="0" w:space="0" w:color="auto" w:frame="1"/>
+        </w:rPr>
+        <w:t>trình biên dịch</w:t>
+      </w:r>
+      <w:r>
+        <w:rPr>
+          <w:rFonts w:ascii="inherit" w:hAnsi="inherit" w:cs="Helvetica"/>
+          <w:color w:val="333333"/>
+        </w:rPr>
+        <w:t>.</w:t>
+      </w:r>
+    </w:p>
+    <w:p>
+      <w:pPr>
+        <w:pStyle w:val="NormalWeb"/>
+        <w:shd w:val="clear" w:color="auto" w:fill="FFFFFF"/>
+        <w:spacing w:before="0" w:beforeAutospacing="0" w:after="0" w:afterAutospacing="0" w:line="384" w:lineRule="atLeast"/>
+        <w:textAlignment w:val="baseline"/>
+        <w:rPr>
+          <w:rFonts w:ascii="inherit" w:hAnsi="inherit" w:cs="Helvetica"/>
+          <w:color w:val="333333"/>
+        </w:rPr>
+      </w:pPr>
+      <w:r>
+        <w:rPr>
+          <w:rFonts w:ascii="inherit" w:hAnsi="inherit" w:cs="Helvetica"/>
+          <w:noProof/>
+          <w:color w:val="333333"/>
+        </w:rPr>
+        <w:lastRenderedPageBreak/>
+        <w:drawing>
+          <wp:inline distT="0" distB="0" distL="0" distR="0" wp14:anchorId="0B7440DA" wp14:editId="3EB4BF77">
+            <wp:extent cx="3562350" cy="3790950"/>
+            <wp:effectExtent l="0" t="0" r="0" b="0"/>
+            <wp:docPr id="7" name="Picture 7"/>
+            <wp:cNvGraphicFramePr>
+              <a:graphicFrameLocks xmlns:a="http://schemas.openxmlformats.org/drawingml/2006/main" noChangeAspect="1"/>
+            </wp:cNvGraphicFramePr>
+            <a:graphic xmlns:a="http://schemas.openxmlformats.org/drawingml/2006/main">
+              <a:graphicData uri="http://schemas.openxmlformats.org/drawingml/2006/picture">
+                <pic:pic xmlns:pic="http://schemas.openxmlformats.org/drawingml/2006/picture">
+                  <pic:nvPicPr>
+                    <pic:cNvPr id="0" name="Picture 2"/>
+                    <pic:cNvPicPr>
+                      <a:picLocks noChangeAspect="1" noChangeArrowheads="1"/>
+                    </pic:cNvPicPr>
+                  </pic:nvPicPr>
+                  <pic:blipFill>
+                    <a:blip r:embed="rId12">
+                      <a:extLst>
+                        <a:ext uri="{28A0092B-C50C-407E-A947-70E740481C1C}">
+                          <a14:useLocalDpi xmlns:a14="http://schemas.microsoft.com/office/drawing/2010/main" val="0"/>
+                        </a:ext>
+                      </a:extLst>
+                    </a:blip>
+                    <a:srcRect/>
+                    <a:stretch>
+                      <a:fillRect/>
+                    </a:stretch>
+                  </pic:blipFill>
+                  <pic:spPr bwMode="auto">
+                    <a:xfrm>
+                      <a:off x="0" y="0"/>
+                      <a:ext cx="3562350" cy="3790950"/>
+                    </a:xfrm>
+                    <a:prstGeom prst="rect">
+                      <a:avLst/>
+                    </a:prstGeom>
+                    <a:noFill/>
+                  </pic:spPr>
+                </pic:pic>
+              </a:graphicData>
+            </a:graphic>
+          </wp:inline>
+        </w:drawing>
+      </w:r>
+    </w:p>
+    <w:p>
+      <w:pPr>
+        <w:pStyle w:val="Heading3"/>
+        <w:rPr>
+          <w:rFonts w:ascii="inherit" w:hAnsi="inherit"/>
+        </w:rPr>
+      </w:pPr>
+      <w:r>
+        <w:rPr>
+          <w:rFonts w:ascii="inherit" w:hAnsi="inherit"/>
+        </w:rPr>
+        <w:t>Quá trình biên dịch trong chương trình C</w:t>
+      </w:r>
+    </w:p>
+    <w:p>
+      <w:pPr>
+        <w:pStyle w:val="NormalWeb"/>
+        <w:shd w:val="clear" w:color="auto" w:fill="FFFFFF"/>
+        <w:spacing w:before="0" w:beforeAutospacing="0" w:after="0" w:afterAutospacing="0" w:line="384" w:lineRule="atLeast"/>
+        <w:textAlignment w:val="baseline"/>
+        <w:rPr>
+          <w:rFonts w:ascii="inherit" w:hAnsi="inherit" w:cs="Helvetica"/>
+          <w:color w:val="333333"/>
+        </w:rPr>
+      </w:pPr>
+      <w:r>
+        <w:rPr>
+          <w:rFonts w:ascii="inherit" w:hAnsi="inherit" w:cs="Helvetica"/>
+          <w:color w:val="333333"/>
+        </w:rPr>
+        <w:t>Để biên dịch một chương trình viết bởi ngôn ngữ C, chúng ta cần trải qua 4 bước sau đây. Các bước này được thực thi tự động trong </w:t>
+      </w:r>
+      <w:r>
+        <w:rPr>
+          <w:rStyle w:val="Strong"/>
+          <w:rFonts w:ascii="inherit" w:eastAsiaTheme="majorEastAsia" w:hAnsi="inherit" w:cs="Helvetica"/>
+          <w:color w:val="333333"/>
+          <w:bdr w:val="none" w:sz="0" w:space="0" w:color="auto" w:frame="1"/>
+        </w:rPr>
+        <w:t>trình biên dịch của C</w:t>
+      </w:r>
+      <w:r>
+        <w:rPr>
+          <w:rFonts w:ascii="inherit" w:hAnsi="inherit" w:cs="Helvetica"/>
+          <w:color w:val="333333"/>
+        </w:rPr>
+        <w:t>.</w:t>
+      </w:r>
+    </w:p>
+    <w:p>
+      <w:pPr>
+        <w:pStyle w:val="NormalWeb"/>
+        <w:shd w:val="clear" w:color="auto" w:fill="FFFFFF"/>
+        <w:spacing w:before="0" w:beforeAutospacing="0" w:after="0" w:afterAutospacing="0" w:line="384" w:lineRule="atLeast"/>
+        <w:textAlignment w:val="baseline"/>
+        <w:rPr>
+          <w:rFonts w:ascii="inherit" w:hAnsi="inherit" w:cs="Helvetica"/>
+          <w:color w:val="333333"/>
+        </w:rPr>
+      </w:pPr>
+      <w:r>
+        <w:rPr>
+          <w:rFonts w:ascii="inherit" w:hAnsi="inherit" w:cs="Helvetica"/>
+          <w:noProof/>
+          <w:color w:val="333333"/>
+        </w:rPr>
+        <w:drawing>
+          <wp:inline distT="0" distB="0" distL="0" distR="0" wp14:anchorId="514ECCD8" wp14:editId="01CD3620">
+            <wp:extent cx="4286250" cy="3810000"/>
+            <wp:effectExtent l="0" t="0" r="0" b="0"/>
+            <wp:docPr id="9" name="Picture 9"/>
+            <wp:cNvGraphicFramePr>
+              <a:graphicFrameLocks xmlns:a="http://schemas.openxmlformats.org/drawingml/2006/main" noChangeAspect="1"/>
+            </wp:cNvGraphicFramePr>
+            <a:graphic xmlns:a="http://schemas.openxmlformats.org/drawingml/2006/main">
+              <a:graphicData uri="http://schemas.openxmlformats.org/drawingml/2006/picture">
+                <pic:pic xmlns:pic="http://schemas.openxmlformats.org/drawingml/2006/picture">
+                  <pic:nvPicPr>
+                    <pic:cNvPr id="0" name="Picture 3"/>
+                    <pic:cNvPicPr>
+                      <a:picLocks noChangeAspect="1" noChangeArrowheads="1"/>
+                    </pic:cNvPicPr>
+                  </pic:nvPicPr>
+                  <pic:blipFill>
+                    <a:blip r:embed="rId13">
+                      <a:extLst>
+                        <a:ext uri="{28A0092B-C50C-407E-A947-70E740481C1C}">
+                          <a14:useLocalDpi xmlns:a14="http://schemas.microsoft.com/office/drawing/2010/main" val="0"/>
+                        </a:ext>
+                      </a:extLst>
+                    </a:blip>
+                    <a:srcRect/>
+                    <a:stretch>
+                      <a:fillRect/>
+                    </a:stretch>
+                  </pic:blipFill>
+                  <pic:spPr bwMode="auto">
+                    <a:xfrm>
+                      <a:off x="0" y="0"/>
+                      <a:ext cx="4286250" cy="3810000"/>
+                    </a:xfrm>
+                    <a:prstGeom prst="rect">
+                      <a:avLst/>
+                    </a:prstGeom>
+                    <a:noFill/>
+                  </pic:spPr>
+                </pic:pic>
+              </a:graphicData>
+            </a:graphic>
+          </wp:inline>
+        </w:drawing>
+      </w:r>
+    </w:p>
+    <w:p>
+      <w:pPr>
+        <w:pStyle w:val="NormalWeb"/>
+        <w:shd w:val="clear" w:color="auto" w:fill="FFFFFF"/>
+        <w:spacing w:before="0" w:beforeAutospacing="0" w:after="0" w:afterAutospacing="0" w:line="384" w:lineRule="atLeast"/>
+        <w:textAlignment w:val="baseline"/>
+        <w:rPr>
+          <w:rFonts w:ascii="inherit" w:hAnsi="inherit" w:cs="Helvetica"/>
+          <w:color w:val="333333"/>
+        </w:rPr>
+      </w:pPr>
+      <w:r>
+        <w:rPr>
+          <w:rFonts w:ascii="inherit" w:hAnsi="inherit" w:cs="Helvetica"/>
+          <w:color w:val="333333"/>
+        </w:rPr>
+        <w:t xml:space="preserve"> </w:t>
+      </w:r>
+    </w:p>
+    <w:p>
+      <w:pPr>
+        <w:pStyle w:val="Heading4"/>
+        <w:rPr>
+          <w:rFonts w:ascii="inherit" w:hAnsi="inherit"/>
+        </w:rPr>
+      </w:pPr>
+      <w:r>
+        <w:rPr>
+          <w:rFonts w:ascii="inherit" w:hAnsi="inherit"/>
+        </w:rPr>
+        <w:lastRenderedPageBreak/>
+        <w:t>Preprocessor (tiền xử lý)</w:t>
+      </w:r>
+    </w:p>
+    <w:p>
+      <w:pPr>
+        <w:pStyle w:val="NormalWeb"/>
+        <w:shd w:val="clear" w:color="auto" w:fill="FFFFFF"/>
+        <w:spacing w:before="0" w:beforeAutospacing="0" w:after="0" w:afterAutospacing="0" w:line="384" w:lineRule="atLeast"/>
+        <w:textAlignment w:val="baseline"/>
+        <w:rPr>
+          <w:rFonts w:ascii="inherit" w:hAnsi="inherit" w:cs="Helvetica"/>
+          <w:color w:val="333333"/>
+        </w:rPr>
+      </w:pPr>
+      <w:r>
+        <w:rPr>
+          <w:rFonts w:ascii="inherit" w:hAnsi="inherit" w:cs="Helvetica"/>
+          <w:color w:val="333333"/>
+        </w:rPr>
+        <w:t>Đây là bước đầu tiên trong quá trình biên dịch chương trình. Tại đây sẽ </w:t>
+      </w:r>
+      <w:r>
+        <w:rPr>
+          <w:rStyle w:val="Strong"/>
+          <w:rFonts w:ascii="inherit" w:eastAsiaTheme="majorEastAsia" w:hAnsi="inherit" w:cs="Helvetica"/>
+          <w:color w:val="333333"/>
+          <w:bdr w:val="none" w:sz="0" w:space="0" w:color="auto" w:frame="1"/>
+        </w:rPr>
+        <w:t>thực hiện các công đoạn chuẩn bị</w:t>
+      </w:r>
+      <w:r>
+        <w:rPr>
+          <w:rFonts w:ascii="inherit" w:hAnsi="inherit" w:cs="Helvetica"/>
+          <w:color w:val="333333"/>
+        </w:rPr>
+        <w:t> trước khi chúng ta bắt đầu xử lý chính trong chương trình C.</w:t>
+      </w:r>
+    </w:p>
+    <w:p>
+      <w:pPr>
+        <w:pStyle w:val="NormalWeb"/>
+        <w:shd w:val="clear" w:color="auto" w:fill="FFFFFF"/>
+        <w:spacing w:before="384" w:beforeAutospacing="0" w:after="384" w:afterAutospacing="0" w:line="384" w:lineRule="atLeast"/>
+        <w:textAlignment w:val="baseline"/>
+        <w:rPr>
+          <w:rFonts w:ascii="inherit" w:hAnsi="inherit" w:cs="Helvetica"/>
+          <w:color w:val="333333"/>
+        </w:rPr>
+      </w:pPr>
+      <w:r>
+        <w:rPr>
+          <w:rFonts w:ascii="inherit" w:hAnsi="inherit" w:cs="Helvetica"/>
+          <w:color w:val="333333"/>
+        </w:rPr>
+        <w:t xml:space="preserve">Nói một cách đơn giản thì nếu việc biên dịch mã nguồn C là công việc nấu cơm thì tại Preprocessing (tiền xử lý) chúng ta sẽ tiến hành chuẩn bị gạo, rửa rau cắt thịt </w:t>
+      </w:r>
+      <w:proofErr w:type="gramStart"/>
+      <w:r>
+        <w:rPr>
+          <w:rFonts w:ascii="inherit" w:hAnsi="inherit" w:cs="Helvetica"/>
+          <w:color w:val="333333"/>
+        </w:rPr>
+        <w:t>v.v..</w:t>
+      </w:r>
+      <w:proofErr w:type="gramEnd"/>
+      <w:r>
+        <w:rPr>
+          <w:rFonts w:ascii="inherit" w:hAnsi="inherit" w:cs="Helvetica"/>
+          <w:color w:val="333333"/>
+        </w:rPr>
+        <w:t xml:space="preserve"> trước khi bắt đầu nấu cơm vậy.</w:t>
+      </w:r>
+    </w:p>
+    <w:p>
+      <w:pPr>
+        <w:pStyle w:val="NormalWeb"/>
+        <w:shd w:val="clear" w:color="auto" w:fill="FFFFFF"/>
+        <w:spacing w:before="384" w:beforeAutospacing="0" w:after="384" w:afterAutospacing="0" w:line="384" w:lineRule="atLeast"/>
+        <w:textAlignment w:val="baseline"/>
+        <w:rPr>
+          <w:rFonts w:ascii="inherit" w:hAnsi="inherit" w:cs="Helvetica"/>
+          <w:color w:val="333333"/>
+        </w:rPr>
+      </w:pPr>
+      <w:r>
+        <w:rPr>
+          <w:rFonts w:ascii="inherit" w:hAnsi="inherit" w:cs="Helvetica"/>
+          <w:color w:val="333333"/>
+        </w:rPr>
+        <w:t>Có thể kể đến một số xử lý ở Preprocessing (tiền xử lý) trong biên dịch C như sau:</w:t>
+      </w:r>
+    </w:p>
+    <w:p>
+      <w:pPr>
+        <w:numPr>
+          <w:ilvl w:val="0"/>
+          <w:numId w:val="21"/>
+        </w:numPr>
+        <w:shd w:val="clear" w:color="auto" w:fill="FFFFFF"/>
+        <w:spacing w:line="384" w:lineRule="atLeast"/>
+        <w:ind w:left="1020" w:right="300"/>
+        <w:textAlignment w:val="baseline"/>
+        <w:rPr>
+          <w:color w:val="261E1C"/>
+        </w:rPr>
+      </w:pPr>
+      <w:r>
+        <w:rPr>
+          <w:color w:val="261E1C"/>
+        </w:rPr>
+        <w:t>Load và đọc các library cần thiết sử dụng trong chương trình</w:t>
+      </w:r>
+    </w:p>
+    <w:p>
+      <w:pPr>
+        <w:numPr>
+          <w:ilvl w:val="0"/>
+          <w:numId w:val="21"/>
+        </w:numPr>
+        <w:shd w:val="clear" w:color="auto" w:fill="FFFFFF"/>
+        <w:spacing w:line="384" w:lineRule="atLeast"/>
+        <w:ind w:left="1020" w:right="300"/>
+        <w:textAlignment w:val="baseline"/>
+        <w:rPr>
+          <w:color w:val="261E1C"/>
+        </w:rPr>
+      </w:pPr>
+      <w:r>
+        <w:rPr>
+          <w:color w:val="261E1C"/>
+        </w:rPr>
+        <w:t>Mở rộng các marcro được định nghĩa sau từ khóa define</w:t>
+      </w:r>
+    </w:p>
+    <w:p>
+      <w:pPr>
+        <w:numPr>
+          <w:ilvl w:val="0"/>
+          <w:numId w:val="21"/>
+        </w:numPr>
+        <w:shd w:val="clear" w:color="auto" w:fill="FFFFFF"/>
+        <w:spacing w:line="384" w:lineRule="atLeast"/>
+        <w:ind w:left="1020" w:right="300"/>
+        <w:textAlignment w:val="baseline"/>
+        <w:rPr>
+          <w:color w:val="261E1C"/>
+        </w:rPr>
+      </w:pPr>
+      <w:r>
+        <w:rPr>
+          <w:color w:val="261E1C"/>
+        </w:rPr>
+        <w:t>Xử lý trước các lệnh bắt đầu sau ký tự #</w:t>
+      </w:r>
+    </w:p>
+    <w:p>
+      <w:pPr>
+        <w:numPr>
+          <w:ilvl w:val="0"/>
+          <w:numId w:val="21"/>
+        </w:numPr>
+        <w:shd w:val="clear" w:color="auto" w:fill="FFFFFF"/>
+        <w:spacing w:line="384" w:lineRule="atLeast"/>
+        <w:ind w:left="1020" w:right="300"/>
+        <w:textAlignment w:val="baseline"/>
+        <w:rPr>
+          <w:color w:val="261E1C"/>
+        </w:rPr>
+      </w:pPr>
+      <w:r>
+        <w:rPr>
+          <w:color w:val="261E1C"/>
+        </w:rPr>
+        <w:t>Xóa comment trong mã nguồn, và biên dịch trước một số bộ phận trong mã nguồn.</w:t>
+      </w:r>
+    </w:p>
+    <w:p>
+      <w:pPr>
+        <w:pStyle w:val="Heading4"/>
+        <w:rPr>
+          <w:rFonts w:ascii="inherit" w:hAnsi="inherit"/>
+        </w:rPr>
+      </w:pPr>
+      <w:r>
+        <w:rPr>
+          <w:rFonts w:ascii="inherit" w:hAnsi="inherit"/>
+        </w:rPr>
+        <w:t>Compiler (biên dịch)</w:t>
+      </w:r>
+    </w:p>
+    <w:p>
+      <w:pPr>
+        <w:pStyle w:val="NormalWeb"/>
+        <w:shd w:val="clear" w:color="auto" w:fill="FFFFFF"/>
+        <w:spacing w:before="0" w:beforeAutospacing="0" w:after="0" w:afterAutospacing="0" w:line="384" w:lineRule="atLeast"/>
+        <w:textAlignment w:val="baseline"/>
+        <w:rPr>
+          <w:rFonts w:ascii="inherit" w:hAnsi="inherit" w:cs="Helvetica"/>
+          <w:color w:val="333333"/>
+        </w:rPr>
+      </w:pPr>
+      <w:r>
+        <w:rPr>
+          <w:rFonts w:ascii="inherit" w:hAnsi="inherit" w:cs="Helvetica"/>
+          <w:color w:val="333333"/>
+        </w:rPr>
+        <w:t>Tiếp theo Preprocessor chính là Compiler (biên dịch) - xử lý chính trong trình biên dịch chương trình C.</w:t>
+      </w:r>
+    </w:p>
+    <w:p>
+      <w:pPr>
+        <w:pStyle w:val="NormalWeb"/>
+        <w:shd w:val="clear" w:color="auto" w:fill="FFFFFF"/>
+        <w:spacing w:before="0" w:beforeAutospacing="0" w:after="0" w:afterAutospacing="0" w:line="384" w:lineRule="atLeast"/>
+        <w:textAlignment w:val="baseline"/>
+        <w:rPr>
+          <w:rFonts w:ascii="inherit" w:hAnsi="inherit" w:cs="Helvetica"/>
+          <w:color w:val="333333"/>
+        </w:rPr>
+      </w:pPr>
+      <w:r>
+        <w:rPr>
+          <w:rFonts w:ascii="inherit" w:hAnsi="inherit" w:cs="Helvetica"/>
+          <w:color w:val="333333"/>
+        </w:rPr>
+        <w:t>Dựa vào compiler, mã nguồn được viết trong file C từ </w:t>
+      </w:r>
+      <w:r>
+        <w:rPr>
+          <w:rStyle w:val="Emphasis"/>
+          <w:rFonts w:ascii="inherit" w:hAnsi="inherit" w:cs="Helvetica"/>
+          <w:color w:val="333333"/>
+          <w:bdr w:val="none" w:sz="0" w:space="0" w:color="auto" w:frame="1"/>
+        </w:rPr>
+        <w:t>ngôn ngữ bậc cao</w:t>
+      </w:r>
+      <w:r>
+        <w:rPr>
+          <w:rFonts w:ascii="inherit" w:hAnsi="inherit" w:cs="Helvetica"/>
+          <w:color w:val="333333"/>
+        </w:rPr>
+        <w:t> mà con người hiểu được sẽ được biên dịch sang </w:t>
+      </w:r>
+      <w:r>
+        <w:rPr>
+          <w:rStyle w:val="Strong"/>
+          <w:rFonts w:ascii="inherit" w:eastAsiaTheme="majorEastAsia" w:hAnsi="inherit" w:cs="Helvetica"/>
+          <w:color w:val="333333"/>
+          <w:bdr w:val="none" w:sz="0" w:space="0" w:color="auto" w:frame="1"/>
+        </w:rPr>
+        <w:t>ngôn ngữ assembly</w:t>
+      </w:r>
+      <w:r>
+        <w:rPr>
+          <w:rFonts w:ascii="inherit" w:hAnsi="inherit" w:cs="Helvetica"/>
+          <w:color w:val="333333"/>
+        </w:rPr>
+        <w:t> ở dạng các mã </w:t>
+      </w:r>
+      <w:r>
+        <w:rPr>
+          <w:rStyle w:val="Emphasis"/>
+          <w:rFonts w:ascii="inherit" w:hAnsi="inherit" w:cs="Helvetica"/>
+          <w:color w:val="333333"/>
+          <w:bdr w:val="none" w:sz="0" w:space="0" w:color="auto" w:frame="1"/>
+        </w:rPr>
+        <w:t>assembly code</w:t>
+      </w:r>
+      <w:r>
+        <w:rPr>
+          <w:rFonts w:ascii="inherit" w:hAnsi="inherit" w:cs="Helvetica"/>
+          <w:color w:val="333333"/>
+        </w:rPr>
+        <w:t>. Ngôn ngữ assembly ở đây là </w:t>
+      </w:r>
+      <w:r>
+        <w:rPr>
+          <w:rStyle w:val="Strong"/>
+          <w:rFonts w:ascii="inherit" w:eastAsiaTheme="majorEastAsia" w:hAnsi="inherit" w:cs="Helvetica"/>
+          <w:color w:val="333333"/>
+          <w:bdr w:val="none" w:sz="0" w:space="0" w:color="auto" w:frame="1"/>
+        </w:rPr>
+        <w:t>ngôn ngữ bậc thấp</w:t>
+      </w:r>
+      <w:r>
+        <w:rPr>
+          <w:rFonts w:ascii="inherit" w:hAnsi="inherit" w:cs="Helvetica"/>
+          <w:color w:val="333333"/>
+        </w:rPr>
+        <w:t>, là ngôn ngữ trung gian giữa </w:t>
+      </w:r>
+      <w:r>
+        <w:rPr>
+          <w:rStyle w:val="Strong"/>
+          <w:rFonts w:ascii="inherit" w:eastAsiaTheme="majorEastAsia" w:hAnsi="inherit" w:cs="Helvetica"/>
+          <w:color w:val="333333"/>
+          <w:bdr w:val="none" w:sz="0" w:space="0" w:color="auto" w:frame="1"/>
+        </w:rPr>
+        <w:t>ngôn ngữ bậc cao</w:t>
+      </w:r>
+      <w:r>
+        <w:rPr>
+          <w:rFonts w:ascii="inherit" w:hAnsi="inherit" w:cs="Helvetica"/>
+          <w:color w:val="333333"/>
+        </w:rPr>
+        <w:t> và </w:t>
+      </w:r>
+      <w:r>
+        <w:rPr>
+          <w:rStyle w:val="Strong"/>
+          <w:rFonts w:ascii="inherit" w:eastAsiaTheme="majorEastAsia" w:hAnsi="inherit" w:cs="Helvetica"/>
+          <w:color w:val="333333"/>
+          <w:bdr w:val="none" w:sz="0" w:space="0" w:color="auto" w:frame="1"/>
+        </w:rPr>
+        <w:t>ngôn ngữ máy tính</w:t>
+      </w:r>
+      <w:r>
+        <w:rPr>
+          <w:rFonts w:ascii="inherit" w:hAnsi="inherit" w:cs="Helvetica"/>
+          <w:color w:val="333333"/>
+        </w:rPr>
+        <w:t>, có tác dụng chuyển ngôn ngữ bậc cao sang dạng các chỉ thị 1 đối 1 cho máy tính.</w:t>
+      </w:r>
+    </w:p>
+    <w:p>
+      <w:pPr>
+        <w:pStyle w:val="NormalWeb"/>
+        <w:shd w:val="clear" w:color="auto" w:fill="FFFFFF"/>
+        <w:spacing w:before="0" w:beforeAutospacing="0" w:after="0" w:afterAutospacing="0" w:line="384" w:lineRule="atLeast"/>
+        <w:textAlignment w:val="baseline"/>
+        <w:rPr>
+          <w:rFonts w:ascii="inherit" w:hAnsi="inherit" w:cs="Helvetica"/>
+          <w:color w:val="333333"/>
+        </w:rPr>
+      </w:pPr>
+      <w:r>
+        <w:rPr>
+          <w:rFonts w:ascii="inherit" w:hAnsi="inherit" w:cs="Helvetica"/>
+          <w:color w:val="333333"/>
+        </w:rPr>
+        <w:t>Compiler ở đây theo nghĩa hẹp có nghĩa là quá trình biên dịch mã nguồn C sang ngôn ngữ assembly. Tuy nhiên thông thường thì chúng ta cũng sử dụng </w:t>
+      </w:r>
+      <w:r>
+        <w:rPr>
+          <w:rStyle w:val="Strong"/>
+          <w:rFonts w:ascii="inherit" w:eastAsiaTheme="majorEastAsia" w:hAnsi="inherit" w:cs="Helvetica"/>
+          <w:color w:val="333333"/>
+          <w:bdr w:val="none" w:sz="0" w:space="0" w:color="auto" w:frame="1"/>
+        </w:rPr>
+        <w:t>Compiler</w:t>
+      </w:r>
+      <w:r>
+        <w:rPr>
+          <w:rFonts w:ascii="inherit" w:hAnsi="inherit" w:cs="Helvetica"/>
+          <w:color w:val="333333"/>
+        </w:rPr>
+        <w:t> theo nghĩa rộng chính là toàn bộ quá trình biên dịch từ Preprocessor (tiền xử lý) đến Linker (liên kết).</w:t>
+      </w:r>
+    </w:p>
+    <w:p>
+      <w:pPr>
+        <w:pStyle w:val="Heading4"/>
+        <w:rPr>
+          <w:rFonts w:ascii="inherit" w:hAnsi="inherit"/>
+        </w:rPr>
+      </w:pPr>
+      <w:r>
+        <w:rPr>
+          <w:rFonts w:ascii="inherit" w:hAnsi="inherit"/>
+        </w:rPr>
+        <w:t>Assembler (tập hợp)</w:t>
+      </w:r>
+    </w:p>
+    <w:p>
+      <w:pPr>
+        <w:pStyle w:val="NormalWeb"/>
+        <w:shd w:val="clear" w:color="auto" w:fill="FFFFFF"/>
+        <w:spacing w:before="0" w:beforeAutospacing="0" w:after="0" w:afterAutospacing="0" w:line="384" w:lineRule="atLeast"/>
+        <w:textAlignment w:val="baseline"/>
+        <w:rPr>
+          <w:rFonts w:ascii="inherit" w:hAnsi="inherit" w:cs="Helvetica"/>
+          <w:color w:val="333333"/>
+        </w:rPr>
+      </w:pPr>
+      <w:r>
+        <w:rPr>
+          <w:rFonts w:ascii="inherit" w:hAnsi="inherit" w:cs="Helvetica"/>
+          <w:color w:val="333333"/>
+        </w:rPr>
+        <w:t>Tiếp theo, trình tập hợp Assembler sẽ chuyển đổi các mã </w:t>
+      </w:r>
+      <w:r>
+        <w:rPr>
+          <w:rStyle w:val="Strong"/>
+          <w:rFonts w:ascii="inherit" w:eastAsiaTheme="majorEastAsia" w:hAnsi="inherit" w:cs="Helvetica"/>
+          <w:color w:val="333333"/>
+          <w:bdr w:val="none" w:sz="0" w:space="0" w:color="auto" w:frame="1"/>
+        </w:rPr>
+        <w:t>assembly code</w:t>
+      </w:r>
+      <w:r>
+        <w:rPr>
+          <w:rFonts w:ascii="inherit" w:hAnsi="inherit" w:cs="Helvetica"/>
+          <w:color w:val="333333"/>
+        </w:rPr>
+        <w:t> đã dịch ở Compiler ở trên thành các </w:t>
+      </w:r>
+      <w:r>
+        <w:rPr>
+          <w:rStyle w:val="Strong"/>
+          <w:rFonts w:ascii="inherit" w:eastAsiaTheme="majorEastAsia" w:hAnsi="inherit" w:cs="Helvetica"/>
+          <w:color w:val="333333"/>
+          <w:bdr w:val="none" w:sz="0" w:space="0" w:color="auto" w:frame="1"/>
+        </w:rPr>
+        <w:t>mã máy tính</w:t>
+      </w:r>
+      <w:r>
+        <w:rPr>
+          <w:rFonts w:ascii="inherit" w:hAnsi="inherit" w:cs="Helvetica"/>
+          <w:color w:val="333333"/>
+        </w:rPr>
+        <w:t> - loại ngôn ngữ mà máy tính có thể hiểu được. Các mã máy tính này được biểu diễn bởi số </w:t>
+      </w:r>
+      <w:r>
+        <w:rPr>
+          <w:rStyle w:val="HTMLCode"/>
+          <w:rFonts w:ascii="inherit" w:eastAsiaTheme="majorEastAsia" w:hAnsi="inherit"/>
+          <w:color w:val="333333"/>
+          <w:sz w:val="24"/>
+          <w:szCs w:val="24"/>
+          <w:bdr w:val="none" w:sz="0" w:space="0" w:color="auto" w:frame="1"/>
+          <w:shd w:val="clear" w:color="auto" w:fill="F9F2F4"/>
+        </w:rPr>
+        <w:t>0</w:t>
+      </w:r>
+      <w:r>
+        <w:rPr>
+          <w:rFonts w:ascii="inherit" w:hAnsi="inherit" w:cs="Helvetica"/>
+          <w:color w:val="333333"/>
+        </w:rPr>
+        <w:t> và số </w:t>
+      </w:r>
+      <w:r>
+        <w:rPr>
+          <w:rStyle w:val="HTMLCode"/>
+          <w:rFonts w:ascii="inherit" w:eastAsiaTheme="majorEastAsia" w:hAnsi="inherit"/>
+          <w:color w:val="333333"/>
+          <w:sz w:val="24"/>
+          <w:szCs w:val="24"/>
+          <w:bdr w:val="none" w:sz="0" w:space="0" w:color="auto" w:frame="1"/>
+          <w:shd w:val="clear" w:color="auto" w:fill="F9F2F4"/>
+        </w:rPr>
+        <w:t>1</w:t>
+      </w:r>
+      <w:r>
+        <w:rPr>
+          <w:rFonts w:ascii="inherit" w:hAnsi="inherit" w:cs="Helvetica"/>
+          <w:color w:val="333333"/>
+        </w:rPr>
+        <w:t>, và được tập hợp trong một file máy tính.</w:t>
+      </w:r>
+    </w:p>
+    <w:p>
+      <w:pPr>
+        <w:pStyle w:val="NormalWeb"/>
+        <w:shd w:val="clear" w:color="auto" w:fill="FFFFFF"/>
+        <w:spacing w:before="0" w:beforeAutospacing="0" w:after="0" w:afterAutospacing="0" w:line="384" w:lineRule="atLeast"/>
+        <w:textAlignment w:val="baseline"/>
+        <w:rPr>
+          <w:rFonts w:ascii="inherit" w:hAnsi="inherit" w:cs="Helvetica"/>
+          <w:color w:val="333333"/>
+        </w:rPr>
+      </w:pPr>
+      <w:r>
+        <w:rPr>
+          <w:rFonts w:ascii="inherit" w:hAnsi="inherit" w:cs="Helvetica"/>
+          <w:color w:val="333333"/>
+        </w:rPr>
+        <w:t>Mặc dù tại giai đoạn này, mã nguồn của chương trình C đã được chuyển thành một file ở dạng mà máy tính có thể hiểu được, nhưng ở giai đoạn này do chúng ta chưa liên kết đủ đủ thông tin trong file, nên file này chưa thể thực thi một cách bình thường được.</w:t>
+      </w:r>
+    </w:p>
+    <w:p>
+      <w:pPr>
+        <w:pStyle w:val="Heading4"/>
+        <w:rPr>
+          <w:rFonts w:ascii="inherit" w:hAnsi="inherit"/>
+        </w:rPr>
+      </w:pPr>
+      <w:r>
+        <w:rPr>
+          <w:rFonts w:ascii="inherit" w:hAnsi="inherit"/>
+        </w:rPr>
+        <w:t>Linker (liên kết)</w:t>
+      </w:r>
+    </w:p>
+    <w:p>
+      <w:pPr>
+        <w:pStyle w:val="NormalWeb"/>
+        <w:shd w:val="clear" w:color="auto" w:fill="FFFFFF"/>
+        <w:spacing w:before="0" w:beforeAutospacing="0" w:after="0" w:afterAutospacing="0" w:line="384" w:lineRule="atLeast"/>
+        <w:textAlignment w:val="baseline"/>
+        <w:rPr>
+          <w:rFonts w:ascii="inherit" w:hAnsi="inherit" w:cs="Helvetica"/>
+          <w:color w:val="333333"/>
+        </w:rPr>
+      </w:pPr>
+      <w:r>
+        <w:rPr>
+          <w:rFonts w:ascii="inherit" w:hAnsi="inherit" w:cs="Helvetica"/>
+          <w:color w:val="333333"/>
+        </w:rPr>
+        <w:t>Đây là bước cuối cùng trong biên dịch chương trình trong C. Tại đây, chúng ta sử dụng trình liên kết </w:t>
+      </w:r>
+      <w:r>
+        <w:rPr>
+          <w:rStyle w:val="Strong"/>
+          <w:rFonts w:ascii="inherit" w:eastAsiaTheme="majorEastAsia" w:hAnsi="inherit" w:cs="Helvetica"/>
+          <w:color w:val="333333"/>
+          <w:bdr w:val="none" w:sz="0" w:space="0" w:color="auto" w:frame="1"/>
+        </w:rPr>
+        <w:t>Linker</w:t>
+      </w:r>
+      <w:r>
+        <w:rPr>
+          <w:rFonts w:ascii="inherit" w:hAnsi="inherit" w:cs="Helvetica"/>
+          <w:color w:val="333333"/>
+        </w:rPr>
+        <w:t> để liên kết các thông tin còn thiếu như các thư viện (library) chẳng hạn vào file máy tính đã tạo ở Assembler.</w:t>
+      </w:r>
+    </w:p>
+    <w:p>
+      <w:pPr>
+        <w:pStyle w:val="NormalWeb"/>
+        <w:shd w:val="clear" w:color="auto" w:fill="FFFFFF"/>
+        <w:spacing w:before="384" w:beforeAutospacing="0" w:after="384" w:afterAutospacing="0" w:line="384" w:lineRule="atLeast"/>
+        <w:textAlignment w:val="baseline"/>
+        <w:rPr>
+          <w:rFonts w:ascii="inherit" w:hAnsi="inherit" w:cs="Helvetica"/>
+          <w:color w:val="333333"/>
+        </w:rPr>
+      </w:pPr>
+      <w:r>
+        <w:rPr>
+          <w:rFonts w:ascii="inherit" w:hAnsi="inherit" w:cs="Helvetica"/>
+          <w:color w:val="333333"/>
+        </w:rPr>
+        <w:lastRenderedPageBreak/>
+        <w:t>Việc liên kết thông tin cuối cùng đã hoàn thành được file máy tính, và chúng ta có thể chạy file này một cách bình thường.</w:t>
+      </w:r>
+    </w:p>
+    <w:p>
+      <w:pPr>
+        <w:pStyle w:val="Heading3"/>
+        <w:rPr>
+          <w:rFonts w:ascii="inherit" w:hAnsi="inherit"/>
+        </w:rPr>
+      </w:pPr>
+      <w:r>
+        <w:rPr>
+          <w:rFonts w:ascii="inherit" w:hAnsi="inherit"/>
+        </w:rPr>
+        <w:t>Các trình biên dịch trong C</w:t>
+      </w:r>
+    </w:p>
+    <w:p>
+      <w:pPr>
+        <w:pStyle w:val="NormalWeb"/>
+        <w:shd w:val="clear" w:color="auto" w:fill="FFFFFF"/>
+        <w:spacing w:before="0" w:beforeAutospacing="0" w:after="0" w:afterAutospacing="0" w:line="384" w:lineRule="atLeast"/>
+        <w:textAlignment w:val="baseline"/>
+        <w:rPr>
+          <w:rFonts w:ascii="inherit" w:hAnsi="inherit" w:cs="Helvetica"/>
+          <w:color w:val="333333"/>
+        </w:rPr>
+      </w:pPr>
+      <w:r>
+        <w:rPr>
+          <w:rFonts w:ascii="inherit" w:hAnsi="inherit" w:cs="Helvetica"/>
+          <w:color w:val="333333"/>
+        </w:rPr>
+        <w:t>Để biên dịch chương trình C, chúng ta cần cài đặt và sử dụng các </w:t>
+      </w:r>
+      <w:r>
+        <w:rPr>
+          <w:rStyle w:val="Strong"/>
+          <w:rFonts w:ascii="inherit" w:eastAsiaTheme="majorEastAsia" w:hAnsi="inherit" w:cs="Helvetica"/>
+          <w:color w:val="333333"/>
+          <w:bdr w:val="none" w:sz="0" w:space="0" w:color="auto" w:frame="1"/>
+        </w:rPr>
+        <w:t>trình biên dịch</w:t>
+      </w:r>
+      <w:r>
+        <w:rPr>
+          <w:rFonts w:ascii="inherit" w:hAnsi="inherit" w:cs="Helvetica"/>
+          <w:color w:val="333333"/>
+        </w:rPr>
+        <w:t>. Có rất nhiều trình biên dịch miễn phí mà chúng ta có thể sử dụng trong ngôn ngữ C như sau:</w:t>
+      </w:r>
+    </w:p>
+    <w:p>
+      <w:pPr>
+        <w:pStyle w:val="Heading4"/>
+        <w:rPr>
+          <w:rFonts w:ascii="inherit" w:hAnsi="inherit"/>
+        </w:rPr>
+      </w:pPr>
+      <w:r>
+        <w:rPr>
+          <w:rFonts w:ascii="inherit" w:hAnsi="inherit"/>
+        </w:rPr>
+        <w:t>Trình biên dịch trong Visual Studio</w:t>
+      </w:r>
+    </w:p>
+    <w:p>
+      <w:pPr>
+        <w:pStyle w:val="NormalWeb"/>
+        <w:shd w:val="clear" w:color="auto" w:fill="FFFFFF"/>
+        <w:spacing w:before="0" w:beforeAutospacing="0" w:after="0" w:afterAutospacing="0" w:line="384" w:lineRule="atLeast"/>
+        <w:textAlignment w:val="baseline"/>
+        <w:rPr>
+          <w:rFonts w:ascii="inherit" w:hAnsi="inherit" w:cs="Helvetica"/>
+          <w:color w:val="333333"/>
+        </w:rPr>
+      </w:pPr>
+      <w:r>
+        <w:rPr>
+          <w:rFonts w:ascii="inherit" w:hAnsi="inherit" w:cs="Helvetica"/>
+          <w:color w:val="333333"/>
+        </w:rPr>
+        <w:t>Sau khi chúng ta cài đặt Visual Studio Community vào máy tính, một </w:t>
+      </w:r>
+      <w:r>
+        <w:rPr>
+          <w:rStyle w:val="Strong"/>
+          <w:rFonts w:ascii="inherit" w:eastAsiaTheme="majorEastAsia" w:hAnsi="inherit" w:cs="Helvetica"/>
+          <w:color w:val="333333"/>
+          <w:bdr w:val="none" w:sz="0" w:space="0" w:color="auto" w:frame="1"/>
+        </w:rPr>
+        <w:t>trình biên dịch C</w:t>
+      </w:r>
+      <w:r>
+        <w:rPr>
+          <w:rFonts w:ascii="inherit" w:hAnsi="inherit" w:cs="Helvetica"/>
+          <w:color w:val="333333"/>
+        </w:rPr>
+        <w:t> cũng sẽ được cài đặt kèm theo, và chúng ta có thể sử dụng ngay trình biên dịch này thông qua </w:t>
+      </w:r>
+      <w:r>
+        <w:rPr>
+          <w:rStyle w:val="Strong"/>
+          <w:rFonts w:ascii="inherit" w:eastAsiaTheme="majorEastAsia" w:hAnsi="inherit" w:cs="Helvetica"/>
+          <w:color w:val="333333"/>
+          <w:bdr w:val="none" w:sz="0" w:space="0" w:color="auto" w:frame="1"/>
+        </w:rPr>
+        <w:t>Developer Command Prompt</w:t>
+      </w:r>
+      <w:r>
+        <w:rPr>
+          <w:rFonts w:ascii="inherit" w:hAnsi="inherit" w:cs="Helvetica"/>
+          <w:color w:val="333333"/>
+        </w:rPr>
+        <w:t> được tích hợp sẵn sau khi cài để biên dịch C với cú pháp sau:</w:t>
+      </w:r>
+    </w:p>
+    <w:p>
+      <w:pPr>
+        <w:rPr>
+          <w:rFonts w:cs="Times New Roman"/>
+        </w:rPr>
+      </w:pPr>
+      <w:r>
+        <w:t>COPY</w:t>
+      </w:r>
+    </w:p>
+    <w:tbl>
+      <w:tblPr>
+        <w:tblW w:w="10350" w:type="dxa"/>
+        <w:tblCellMar>
+          <w:left w:w="0" w:type="dxa"/>
+          <w:right w:w="0" w:type="dxa"/>
+        </w:tblCellMar>
+        <w:tblLook w:val="04A0" w:firstRow="1" w:lastRow="0" w:firstColumn="1" w:lastColumn="0" w:noHBand="0" w:noVBand="1"/>
+      </w:tblPr>
+      <w:tblGrid>
+        <w:gridCol w:w="10350"/>
+      </w:tblGrid>
+      <w:tr>
+        <w:tc>
+          <w:tcPr>
+            <w:tcW w:w="10350" w:type="dxa"/>
+            <w:tcBorders>
+              <w:top w:val="nil"/>
+              <w:left w:val="nil"/>
+              <w:bottom w:val="nil"/>
+              <w:right w:val="nil"/>
+            </w:tcBorders>
+            <w:hideMark/>
+          </w:tcPr>
+          <w:p>
+            <w:pPr>
+              <w:pStyle w:val="HTMLPreformatted"/>
+              <w:shd w:val="clear" w:color="auto" w:fill="364549"/>
+              <w:wordWrap w:val="0"/>
+              <w:spacing w:line="390" w:lineRule="atLeast"/>
+              <w:textAlignment w:val="baseline"/>
+              <w:rPr>
+                <w:rFonts w:ascii="inherit" w:hAnsi="inherit"/>
+                <w:color w:val="E3E3E3"/>
+                <w:sz w:val="24"/>
+                <w:szCs w:val="24"/>
+              </w:rPr>
+            </w:pPr>
+            <w:r>
+              <w:rPr>
+                <w:rStyle w:val="line"/>
+                <w:rFonts w:ascii="inherit" w:hAnsi="inherit"/>
+                <w:color w:val="E3E3E3"/>
+                <w:sz w:val="24"/>
+                <w:szCs w:val="24"/>
+                <w:bdr w:val="none" w:sz="0" w:space="0" w:color="auto" w:frame="1"/>
+              </w:rPr>
+              <w:t>cl sample.c</w:t>
+            </w:r>
+          </w:p>
+        </w:tc>
+      </w:tr>
+    </w:tbl>
+    <w:p>
+      <w:pPr>
+        <w:pStyle w:val="NormalWeb"/>
+        <w:shd w:val="clear" w:color="auto" w:fill="FFFFFF"/>
+        <w:spacing w:before="384" w:beforeAutospacing="0" w:after="384" w:afterAutospacing="0" w:line="384" w:lineRule="atLeast"/>
+        <w:textAlignment w:val="baseline"/>
+        <w:rPr>
+          <w:rFonts w:ascii="inherit" w:hAnsi="inherit" w:cs="Helvetica"/>
+          <w:color w:val="333333"/>
+        </w:rPr>
+      </w:pPr>
+      <w:r>
+        <w:rPr>
+          <w:rFonts w:ascii="inherit" w:hAnsi="inherit" w:cs="Helvetica"/>
+          <w:color w:val="333333"/>
+        </w:rPr>
+        <w:t>Ngoài ra thì bạn cũng có thể sử dụng Visual Studio để biên dịch một chương trình C++ như sau:</w:t>
+      </w:r>
+    </w:p>
+    <w:tbl>
+      <w:tblPr>
+        <w:tblW w:w="10350" w:type="dxa"/>
+        <w:tblCellMar>
+          <w:left w:w="0" w:type="dxa"/>
+          <w:right w:w="0" w:type="dxa"/>
+        </w:tblCellMar>
+        <w:tblLook w:val="04A0" w:firstRow="1" w:lastRow="0" w:firstColumn="1" w:lastColumn="0" w:noHBand="0" w:noVBand="1"/>
+      </w:tblPr>
+      <w:tblGrid>
+        <w:gridCol w:w="10350"/>
+      </w:tblGrid>
+      <w:tr>
+        <w:tc>
+          <w:tcPr>
+            <w:tcW w:w="10350" w:type="dxa"/>
+            <w:tcBorders>
+              <w:top w:val="nil"/>
+              <w:left w:val="nil"/>
+              <w:bottom w:val="nil"/>
+              <w:right w:val="nil"/>
+            </w:tcBorders>
+            <w:hideMark/>
+          </w:tcPr>
+          <w:p>
+            <w:pPr>
+              <w:pStyle w:val="HTMLPreformatted"/>
+              <w:shd w:val="clear" w:color="auto" w:fill="364549"/>
+              <w:wordWrap w:val="0"/>
+              <w:spacing w:line="390" w:lineRule="atLeast"/>
+              <w:textAlignment w:val="baseline"/>
+              <w:rPr>
+                <w:rFonts w:ascii="inherit" w:hAnsi="inherit"/>
+                <w:color w:val="E3E3E3"/>
+                <w:sz w:val="24"/>
+                <w:szCs w:val="24"/>
+              </w:rPr>
+            </w:pPr>
+            <w:r>
+              <w:rPr>
+                <w:rStyle w:val="line"/>
+                <w:rFonts w:ascii="inherit" w:hAnsi="inherit"/>
+                <w:color w:val="E3E3E3"/>
+                <w:sz w:val="24"/>
+                <w:szCs w:val="24"/>
+                <w:bdr w:val="none" w:sz="0" w:space="0" w:color="auto" w:frame="1"/>
+              </w:rPr>
+              <w:t>cl sample.cpp</w:t>
+            </w:r>
+          </w:p>
+        </w:tc>
+      </w:tr>
+    </w:tbl>
+    <w:p>
+      <w:pPr>
+        <w:pStyle w:val="Heading4"/>
+        <w:rPr>
+          <w:rFonts w:ascii="inherit" w:hAnsi="inherit"/>
+        </w:rPr>
+      </w:pPr>
+      <w:r>
+        <w:rPr>
+          <w:rFonts w:ascii="inherit" w:hAnsi="inherit"/>
+        </w:rPr>
+        <w:t>Trình biên dịch MinGW:</w:t>
+      </w:r>
+    </w:p>
+    <w:p>
+      <w:pPr>
+        <w:pStyle w:val="NormalWeb"/>
+        <w:shd w:val="clear" w:color="auto" w:fill="FFFFFF"/>
+        <w:spacing w:before="384" w:beforeAutospacing="0" w:after="384" w:afterAutospacing="0" w:line="384" w:lineRule="atLeast"/>
+        <w:textAlignment w:val="baseline"/>
+        <w:rPr>
+          <w:rFonts w:ascii="inherit" w:hAnsi="inherit" w:cs="Helvetica"/>
+          <w:color w:val="333333"/>
+        </w:rPr>
+      </w:pPr>
+      <w:r>
+        <w:rPr>
+          <w:rFonts w:ascii="inherit" w:hAnsi="inherit" w:cs="Helvetica"/>
+          <w:color w:val="333333"/>
+        </w:rPr>
+        <w:t>MinGW là một trình biên dịch ngôn ngữ C miễn phí trên Windows. Sau khi chúng ta cài đặt MinGW vào máy tính, chúng ta có thể sử dụng trình biên dịch này để compile chương trình C bằng lệnh sau đây:</w:t>
+      </w:r>
+    </w:p>
+    <w:tbl>
+      <w:tblPr>
+        <w:tblW w:w="10350" w:type="dxa"/>
+        <w:tblCellMar>
+          <w:left w:w="0" w:type="dxa"/>
+          <w:right w:w="0" w:type="dxa"/>
+        </w:tblCellMar>
+        <w:tblLook w:val="04A0" w:firstRow="1" w:lastRow="0" w:firstColumn="1" w:lastColumn="0" w:noHBand="0" w:noVBand="1"/>
+      </w:tblPr>
+      <w:tblGrid>
+        <w:gridCol w:w="10350"/>
+      </w:tblGrid>
+      <w:tr>
+        <w:tc>
+          <w:tcPr>
+            <w:tcW w:w="10350" w:type="dxa"/>
+            <w:tcBorders>
+              <w:top w:val="nil"/>
+              <w:left w:val="nil"/>
+              <w:bottom w:val="nil"/>
+              <w:right w:val="nil"/>
+            </w:tcBorders>
+            <w:hideMark/>
+          </w:tcPr>
+          <w:p>
+            <w:pPr>
+              <w:pStyle w:val="HTMLPreformatted"/>
+              <w:shd w:val="clear" w:color="auto" w:fill="364549"/>
+              <w:wordWrap w:val="0"/>
+              <w:spacing w:line="390" w:lineRule="atLeast"/>
+              <w:textAlignment w:val="baseline"/>
+              <w:rPr>
+                <w:rFonts w:ascii="inherit" w:hAnsi="inherit"/>
+                <w:color w:val="E3E3E3"/>
+                <w:sz w:val="24"/>
+                <w:szCs w:val="24"/>
+              </w:rPr>
+            </w:pPr>
+            <w:r>
+              <w:rPr>
+                <w:rStyle w:val="line"/>
+                <w:rFonts w:ascii="inherit" w:hAnsi="inherit"/>
+                <w:color w:val="E3E3E3"/>
+                <w:sz w:val="24"/>
+                <w:szCs w:val="24"/>
+                <w:bdr w:val="none" w:sz="0" w:space="0" w:color="auto" w:frame="1"/>
+              </w:rPr>
+              <w:t>gcc - o filename filename.c</w:t>
+            </w:r>
+          </w:p>
+        </w:tc>
+      </w:tr>
+    </w:tbl>
+    <w:p>
+      <w:pPr>
+        <w:pStyle w:val="NormalWeb"/>
+        <w:shd w:val="clear" w:color="auto" w:fill="FFFFFF"/>
+        <w:spacing w:before="384" w:beforeAutospacing="0" w:after="384" w:afterAutospacing="0" w:line="384" w:lineRule="atLeast"/>
+        <w:textAlignment w:val="baseline"/>
+        <w:rPr>
+          <w:rFonts w:ascii="inherit" w:hAnsi="inherit" w:cs="Helvetica"/>
+          <w:color w:val="333333"/>
+        </w:rPr>
+      </w:pPr>
+      <w:r>
+        <w:rPr>
+          <w:rFonts w:ascii="inherit" w:hAnsi="inherit" w:cs="Helvetica"/>
+          <w:color w:val="333333"/>
+        </w:rPr>
+        <w:t>Ngoài ra thì bạn cũng có thể sử dụng MinGW để biên dịch một chương trình C++ như sau:</w:t>
+      </w:r>
+    </w:p>
+    <w:tbl>
+      <w:tblPr>
+        <w:tblW w:w="10350" w:type="dxa"/>
+        <w:tblCellMar>
+          <w:left w:w="0" w:type="dxa"/>
+          <w:right w:w="0" w:type="dxa"/>
+        </w:tblCellMar>
+        <w:tblLook w:val="04A0" w:firstRow="1" w:lastRow="0" w:firstColumn="1" w:lastColumn="0" w:noHBand="0" w:noVBand="1"/>
+      </w:tblPr>
+      <w:tblGrid>
+        <w:gridCol w:w="10350"/>
+      </w:tblGrid>
+      <w:tr>
+        <w:tc>
+          <w:tcPr>
+            <w:tcW w:w="10350" w:type="dxa"/>
+            <w:tcBorders>
+              <w:top w:val="nil"/>
+              <w:left w:val="nil"/>
+              <w:bottom w:val="nil"/>
+              <w:right w:val="nil"/>
+            </w:tcBorders>
+            <w:hideMark/>
+          </w:tcPr>
+          <w:p>
+            <w:pPr>
+              <w:pStyle w:val="HTMLPreformatted"/>
+              <w:shd w:val="clear" w:color="auto" w:fill="364549"/>
+              <w:wordWrap w:val="0"/>
+              <w:spacing w:line="390" w:lineRule="atLeast"/>
+              <w:textAlignment w:val="baseline"/>
+              <w:rPr>
+                <w:rFonts w:ascii="inherit" w:hAnsi="inherit"/>
+                <w:color w:val="E3E3E3"/>
+                <w:sz w:val="24"/>
+                <w:szCs w:val="24"/>
+              </w:rPr>
+            </w:pPr>
+            <w:r>
+              <w:rPr>
+                <w:rStyle w:val="line"/>
+                <w:rFonts w:ascii="inherit" w:hAnsi="inherit"/>
+                <w:color w:val="E3E3E3"/>
+                <w:sz w:val="24"/>
+                <w:szCs w:val="24"/>
+                <w:bdr w:val="none" w:sz="0" w:space="0" w:color="auto" w:frame="1"/>
+              </w:rPr>
+              <w:t>g++ - o filename filename.cpp</w:t>
+            </w:r>
+          </w:p>
+        </w:tc>
+      </w:tr>
+    </w:tbl>
+    <w:p>
+      <w:pPr>
+        <w:pStyle w:val="Heading4"/>
+        <w:rPr>
+          <w:rFonts w:ascii="inherit" w:hAnsi="inherit"/>
+        </w:rPr>
+      </w:pPr>
+      <w:r>
+        <w:rPr>
+          <w:rFonts w:ascii="inherit" w:hAnsi="inherit"/>
+        </w:rPr>
+        <w:t>Trình biên dịch C++ Compiler:</w:t>
+      </w:r>
+    </w:p>
+    <w:p>
+      <w:pPr>
+        <w:pStyle w:val="NormalWeb"/>
+        <w:shd w:val="clear" w:color="auto" w:fill="FFFFFF"/>
+        <w:spacing w:before="0" w:beforeAutospacing="0" w:after="0" w:afterAutospacing="0" w:line="384" w:lineRule="atLeast"/>
+        <w:textAlignment w:val="baseline"/>
+        <w:rPr>
+          <w:rFonts w:ascii="inherit" w:hAnsi="inherit" w:cs="Helvetica"/>
+          <w:color w:val="333333"/>
+        </w:rPr>
+      </w:pPr>
+      <w:r>
+        <w:rPr>
+          <w:rFonts w:ascii="inherit" w:hAnsi="inherit" w:cs="Helvetica"/>
+          <w:color w:val="333333"/>
+        </w:rPr>
+        <w:t>C++ Compiler cũng là một công cụ miễn phí tạo môi trường lập trình C. Sau khi chúng ta cài đặt C++ Compiler vào máy tính, một </w:t>
+      </w:r>
+      <w:r>
+        <w:rPr>
+          <w:rStyle w:val="Strong"/>
+          <w:rFonts w:ascii="inherit" w:eastAsiaTheme="majorEastAsia" w:hAnsi="inherit" w:cs="Helvetica"/>
+          <w:color w:val="333333"/>
+          <w:bdr w:val="none" w:sz="0" w:space="0" w:color="auto" w:frame="1"/>
+        </w:rPr>
+        <w:t>trình biên dịch C</w:t>
+      </w:r>
+      <w:r>
+        <w:rPr>
+          <w:rFonts w:ascii="inherit" w:hAnsi="inherit" w:cs="Helvetica"/>
+          <w:color w:val="333333"/>
+        </w:rPr>
+        <w:t> cũng sẽ được cài đặt kèm theo, và chúng ta có thể sử dụng ngay trình biên dịch này với lênh sau đây:</w:t>
+      </w:r>
+    </w:p>
+    <w:p>
+      <w:pPr>
+        <w:rPr>
+          <w:rFonts w:cs="Times New Roman"/>
+        </w:rPr>
+      </w:pPr>
+      <w:r>
+        <w:t>COPY</w:t>
+      </w:r>
+    </w:p>
+    <w:tbl>
+      <w:tblPr>
+        <w:tblW w:w="10350" w:type="dxa"/>
+        <w:tblCellMar>
+          <w:left w:w="0" w:type="dxa"/>
+          <w:right w:w="0" w:type="dxa"/>
+        </w:tblCellMar>
+        <w:tblLook w:val="04A0" w:firstRow="1" w:lastRow="0" w:firstColumn="1" w:lastColumn="0" w:noHBand="0" w:noVBand="1"/>
+      </w:tblPr>
+      <w:tblGrid>
+        <w:gridCol w:w="10350"/>
+      </w:tblGrid>
+      <w:tr>
+        <w:tc>
+          <w:tcPr>
+            <w:tcW w:w="10350" w:type="dxa"/>
+            <w:tcBorders>
+              <w:top w:val="nil"/>
+              <w:left w:val="nil"/>
+              <w:bottom w:val="nil"/>
+              <w:right w:val="nil"/>
+            </w:tcBorders>
+            <w:hideMark/>
+          </w:tcPr>
+          <w:p>
+            <w:pPr>
+              <w:pStyle w:val="HTMLPreformatted"/>
+              <w:shd w:val="clear" w:color="auto" w:fill="364549"/>
+              <w:wordWrap w:val="0"/>
+              <w:spacing w:line="390" w:lineRule="atLeast"/>
+              <w:textAlignment w:val="baseline"/>
+              <w:rPr>
+                <w:rFonts w:ascii="inherit" w:hAnsi="inherit"/>
+                <w:color w:val="E3E3E3"/>
+                <w:sz w:val="24"/>
+                <w:szCs w:val="24"/>
+              </w:rPr>
+            </w:pPr>
+            <w:r>
+              <w:rPr>
+                <w:rStyle w:val="line"/>
+                <w:rFonts w:ascii="inherit" w:hAnsi="inherit"/>
+                <w:color w:val="E3E3E3"/>
+                <w:sz w:val="24"/>
+                <w:szCs w:val="24"/>
+                <w:bdr w:val="none" w:sz="0" w:space="0" w:color="auto" w:frame="1"/>
+              </w:rPr>
+              <w:t>bcc32c sample.c</w:t>
+            </w:r>
+          </w:p>
+        </w:tc>
+      </w:tr>
+    </w:tbl>
+    <w:p>
+      <w:pPr>
+        <w:pStyle w:val="Heading4"/>
+        <w:rPr>
+          <w:rFonts w:ascii="inherit" w:hAnsi="inherit"/>
+        </w:rPr>
+      </w:pPr>
+      <w:r>
+        <w:rPr>
+          <w:rFonts w:ascii="inherit" w:hAnsi="inherit"/>
+        </w:rPr>
+        <w:lastRenderedPageBreak/>
+        <w:t>Trình biên dịch trong Dev C++:</w:t>
+      </w:r>
+    </w:p>
+    <w:p>
+      <w:pPr>
+        <w:pStyle w:val="NormalWeb"/>
+        <w:shd w:val="clear" w:color="auto" w:fill="FFFFFF"/>
+        <w:spacing w:before="384" w:beforeAutospacing="0" w:after="384" w:afterAutospacing="0" w:line="384" w:lineRule="atLeast"/>
+        <w:textAlignment w:val="baseline"/>
+        <w:rPr>
+          <w:rFonts w:ascii="inherit" w:hAnsi="inherit" w:cs="Helvetica"/>
+          <w:color w:val="333333"/>
+        </w:rPr>
+      </w:pPr>
+      <w:r>
+        <w:rPr>
+          <w:rFonts w:ascii="inherit" w:hAnsi="inherit" w:cs="Helvetica"/>
+          <w:color w:val="333333"/>
+        </w:rPr>
+        <w:t>Dev C++ là một IDE miễn phí tạo môi trường lập trình C. Sau khi chúng ta cài đặt Dev C++ vào máy tính, chúng ta có thể viết chương trình, cũng như biên dịch và chạy trực tiếp các chương trình C và C++ trên IDE này.</w:t>
+      </w:r>
+      <w:r>
+        <w:rPr>
+          <w:rFonts w:ascii="inherit" w:hAnsi="inherit"/>
+          <w:color w:val="261E1C"/>
+        </w:rPr>
+        <w:t xml:space="preserve"> </w:t>
+      </w:r>
+    </w:p>
+    <w:p>
+      <w:pPr>
+        <w:pStyle w:val="NormalWeb"/>
+        <w:spacing w:before="120" w:beforeAutospacing="0" w:after="144" w:afterAutospacing="0"/>
+        <w:jc w:val="both"/>
+        <w:rPr>
+          <w:rFonts w:ascii="inherit" w:hAnsi="inherit"/>
+          <w:color w:val="000000"/>
+        </w:rPr>
+      </w:pPr>
+    </w:p>
+    <w:p>
+      <w:pPr>
+        <w:pStyle w:val="NormalWeb"/>
+        <w:spacing w:before="0" w:beforeAutospacing="0" w:after="0" w:afterAutospacing="0"/>
+        <w:jc w:val="both"/>
+        <w:rPr>
+          <w:rFonts w:ascii="inherit" w:hAnsi="inherit"/>
+          <w:color w:val="000000"/>
+        </w:rPr>
+      </w:pPr>
+    </w:p>
+    <w:p>
+      <w:pPr>
+        <w:pStyle w:val="NormalWeb"/>
+        <w:spacing w:before="0" w:beforeAutospacing="0" w:after="0" w:afterAutospacing="0" w:line="360" w:lineRule="auto"/>
+        <w:jc w:val="both"/>
+        <w:rPr>
           <w:rFonts w:ascii="Nunito" w:hAnsi="Nunito"/>
           <w:color w:val="000000"/>
         </w:rPr>
       </w:pPr>
-      <w:r>
-        <w:rPr>
-          <w:rFonts w:ascii="inherit" w:hAnsi="inherit"/>
-          <w:color w:val="000000"/>
-        </w:rPr>
-        <w:t>Ngôn ngữ này được chính thức hóa vào năm 1988</w:t>
-      </w:r>
-      <w:r>
-        <w:rPr>
-          <w:rFonts w:ascii="Nunito" w:hAnsi="Nunito"/>
-          <w:color w:val="000000"/>
-        </w:rPr>
-        <w:t xml:space="preserve"> bởi Viện </w:t>
-      </w:r>
     </w:p>
     <w:p/>
     <w:sectPr>
-      <w:footerReference w:type="default" r:id="rId8"/>
+      <w:footerReference w:type="default" r:id="rId14"/>
       <w:pgSz w:w="11906" w:h="16838" w:code="9"/>
       <w:pgMar w:top="1134" w:right="567" w:bottom="1134" w:left="1134" w:header="720" w:footer="720" w:gutter="0"/>
       <w:pgNumType w:start="1"/>
@@ -336,7 +3303,7 @@
 </file>
 
 <file path=word/endnotes.xml><?xml version="1.0" encoding="utf-8"?>
-<w:endnotes xmlns:wpc="http://schemas.microsoft.com/office/word/2010/wordprocessingCanvas" xmlns:cx="http://schemas.microsoft.com/office/drawing/2014/chartex" xmlns:cx1="http://schemas.microsoft.com/office/drawing/2015/9/8/chartex" xmlns:cx2="http://schemas.microsoft.com/office/drawing/2015/10/21/chartex" xmlns:cx3="http://schemas.microsoft.com/office/drawing/2016/5/9/chartex" xmlns:cx4="http://schemas.microsoft.com/office/drawing/2016/5/10/chartex" xmlns:cx5="http://schemas.microsoft.com/office/drawing/2016/5/11/chartex" xmlns:cx6="http://schemas.microsoft.com/office/drawing/2016/5/12/chartex" xmlns:cx7="http://schemas.microsoft.com/office/drawing/2016/5/13/chartex" xmlns:cx8="http://schemas.microsoft.com/office/drawing/2016/5/14/chartex" xmlns:mc="http://schemas.openxmlformats.org/markup-compatibility/2006" xmlns:aink="http://schemas.microsoft.com/office/drawing/2016/ink" xmlns:am3d="http://schemas.microsoft.com/office/drawing/2017/model3d" xmlns:o="urn:schemas-microsoft-com:office:office" xmlns:oel="http://schemas.microsoft.com/office/2019/extlst" xmlns:r="http://schemas.openxmlformats.org/officeDocument/2006/relationships" xmlns:m="http://schemas.openxmlformats.org/officeDocument/2006/math" xmlns:v="urn:schemas-microsoft-com:vml" xmlns:wp14="http://schemas.microsoft.com/office/word/2010/wordprocessingDrawing" xmlns:wp="http://schemas.openxmlformats.org/drawingml/2006/wordprocessingDrawing" xmlns:w10="urn:schemas-microsoft-com:office:word" xmlns:w="http://schemas.openxmlformats.org/wordprocessingml/2006/main" xmlns:w14="http://schemas.microsoft.com/office/word/2010/wordml" xmlns:w15="http://schemas.microsoft.com/office/word/2012/wordml" xmlns:w16cex="http://schemas.microsoft.com/office/word/2018/wordml/cex" xmlns:w16cid="http://schemas.microsoft.com/office/word/2016/wordml/cid" xmlns:w16="http://schemas.microsoft.com/office/word/2018/wordml" xmlns:w16du="http://schemas.microsoft.com/office/word/2023/wordml/word16du" xmlns:w16sdtdh="http://schemas.microsoft.com/office/word/2020/wordml/sdtdatahash" xmlns:w16se="http://schemas.microsoft.com/office/word/2015/wordml/symex" xmlns:wpg="http://schemas.microsoft.com/office/word/2010/wordprocessingGroup" xmlns:wpi="http://schemas.microsoft.com/office/word/2010/wordprocessingInk" xmlns:wne="http://schemas.microsoft.com/office/word/2006/wordml" xmlns:wps="http://schemas.microsoft.com/office/word/2010/wordprocessingShape" mc:Ignorable="w14 w15 w16se w16cid w16 w16cex w16sdtdh wp14">
+<w:endnotes xmlns:wpc="http://schemas.microsoft.com/office/word/2010/wordprocessingCanvas" xmlns:cx="http://schemas.microsoft.com/office/drawing/2014/chartex" xmlns:cx1="http://schemas.microsoft.com/office/drawing/2015/9/8/chartex" xmlns:cx2="http://schemas.microsoft.com/office/drawing/2015/10/21/chartex" xmlns:cx3="http://schemas.microsoft.com/office/drawing/2016/5/9/chartex" xmlns:cx4="http://schemas.microsoft.com/office/drawing/2016/5/10/chartex" xmlns:cx5="http://schemas.microsoft.com/office/drawing/2016/5/11/chartex" xmlns:cx6="http://schemas.microsoft.com/office/drawing/2016/5/12/chartex" xmlns:cx7="http://schemas.microsoft.com/office/drawing/2016/5/13/chartex" xmlns:cx8="http://schemas.microsoft.com/office/drawing/2016/5/14/chartex" xmlns:mc="http://schemas.openxmlformats.org/markup-compatibility/2006" xmlns:aink="http://schemas.microsoft.com/office/drawing/2016/ink" xmlns:am3d="http://schemas.microsoft.com/office/drawing/2017/model3d" xmlns:o="urn:schemas-microsoft-com:office:office" xmlns:oel="http://schemas.microsoft.com/office/2019/extlst" xmlns:r="http://schemas.openxmlformats.org/officeDocument/2006/relationships" xmlns:m="http://schemas.openxmlformats.org/officeDocument/2006/math" xmlns:v="urn:schemas-microsoft-com:vml" xmlns:wp14="http://schemas.microsoft.com/office/word/2010/wordprocessingDrawing" xmlns:wp="http://schemas.openxmlformats.org/drawingml/2006/wordprocessingDrawing" xmlns:w10="urn:schemas-microsoft-com:office:word" xmlns:w="http://schemas.openxmlformats.org/wordprocessingml/2006/main" xmlns:w14="http://schemas.microsoft.com/office/word/2010/wordml" xmlns:w15="http://schemas.microsoft.com/office/word/2012/wordml" xmlns:w16cex="http://schemas.microsoft.com/office/word/2018/wordml/cex" xmlns:w16cid="http://schemas.microsoft.com/office/word/2016/wordml/cid" xmlns:w16="http://schemas.microsoft.com/office/word/2018/wordml" xmlns:w16sdtdh="http://schemas.microsoft.com/office/word/2020/wordml/sdtdatahash" xmlns:w16se="http://schemas.microsoft.com/office/word/2015/wordml/symex" xmlns:wpg="http://schemas.microsoft.com/office/word/2010/wordprocessingGroup" xmlns:wpi="http://schemas.microsoft.com/office/word/2010/wordprocessingInk" xmlns:wne="http://schemas.microsoft.com/office/word/2006/wordml" xmlns:wps="http://schemas.microsoft.com/office/word/2010/wordprocessingShape" mc:Ignorable="w14 w15 w16se w16cid w16 w16cex w16sdtdh wp14">
   <w:endnote w:type="separator" w:id="-1">
     <w:p>
       <w:pPr>
@@ -361,7 +3328,7 @@
 </file>
 
 <file path=word/footer1.xml><?xml version="1.0" encoding="utf-8"?>
-<w:ftr xmlns:wpc="http://schemas.microsoft.com/office/word/2010/wordprocessingCanvas" xmlns:cx="http://schemas.microsoft.com/office/drawing/2014/chartex" xmlns:cx1="http://schemas.microsoft.com/office/drawing/2015/9/8/chartex" xmlns:cx2="http://schemas.microsoft.com/office/drawing/2015/10/21/chartex" xmlns:cx3="http://schemas.microsoft.com/office/drawing/2016/5/9/chartex" xmlns:cx4="http://schemas.microsoft.com/office/drawing/2016/5/10/chartex" xmlns:cx5="http://schemas.microsoft.com/office/drawing/2016/5/11/chartex" xmlns:cx6="http://schemas.microsoft.com/office/drawing/2016/5/12/chartex" xmlns:cx7="http://schemas.microsoft.com/office/drawing/2016/5/13/chartex" xmlns:cx8="http://schemas.microsoft.com/office/drawing/2016/5/14/chartex" xmlns:mc="http://schemas.openxmlformats.org/markup-compatibility/2006" xmlns:aink="http://schemas.microsoft.com/office/drawing/2016/ink" xmlns:am3d="http://schemas.microsoft.com/office/drawing/2017/model3d" xmlns:o="urn:schemas-microsoft-com:office:office" xmlns:oel="http://schemas.microsoft.com/office/2019/extlst" xmlns:r="http://schemas.openxmlformats.org/officeDocument/2006/relationships" xmlns:m="http://schemas.openxmlformats.org/officeDocument/2006/math" xmlns:v="urn:schemas-microsoft-com:vml" xmlns:wp14="http://schemas.microsoft.com/office/word/2010/wordprocessingDrawing" xmlns:wp="http://schemas.openxmlformats.org/drawingml/2006/wordprocessingDrawing" xmlns:w10="urn:schemas-microsoft-com:office:word" xmlns:w="http://schemas.openxmlformats.org/wordprocessingml/2006/main" xmlns:w14="http://schemas.microsoft.com/office/word/2010/wordml" xmlns:w15="http://schemas.microsoft.com/office/word/2012/wordml" xmlns:w16cex="http://schemas.microsoft.com/office/word/2018/wordml/cex" xmlns:w16cid="http://schemas.microsoft.com/office/word/2016/wordml/cid" xmlns:w16="http://schemas.microsoft.com/office/word/2018/wordml" xmlns:w16du="http://schemas.microsoft.com/office/word/2023/wordml/word16du" xmlns:w16sdtdh="http://schemas.microsoft.com/office/word/2020/wordml/sdtdatahash" xmlns:w16se="http://schemas.microsoft.com/office/word/2015/wordml/symex" xmlns:wpg="http://schemas.microsoft.com/office/word/2010/wordprocessingGroup" xmlns:wpi="http://schemas.microsoft.com/office/word/2010/wordprocessingInk" xmlns:wne="http://schemas.microsoft.com/office/word/2006/wordml" xmlns:wps="http://schemas.microsoft.com/office/word/2010/wordprocessingShape" mc:Ignorable="w14 w15 w16se w16cid w16 w16cex w16sdtdh wp14">
+<w:ftr xmlns:wpc="http://schemas.microsoft.com/office/word/2010/wordprocessingCanvas" xmlns:cx="http://schemas.microsoft.com/office/drawing/2014/chartex" xmlns:cx1="http://schemas.microsoft.com/office/drawing/2015/9/8/chartex" xmlns:cx2="http://schemas.microsoft.com/office/drawing/2015/10/21/chartex" xmlns:cx3="http://schemas.microsoft.com/office/drawing/2016/5/9/chartex" xmlns:cx4="http://schemas.microsoft.com/office/drawing/2016/5/10/chartex" xmlns:cx5="http://schemas.microsoft.com/office/drawing/2016/5/11/chartex" xmlns:cx6="http://schemas.microsoft.com/office/drawing/2016/5/12/chartex" xmlns:cx7="http://schemas.microsoft.com/office/drawing/2016/5/13/chartex" xmlns:cx8="http://schemas.microsoft.com/office/drawing/2016/5/14/chartex" xmlns:mc="http://schemas.openxmlformats.org/markup-compatibility/2006" xmlns:aink="http://schemas.microsoft.com/office/drawing/2016/ink" xmlns:am3d="http://schemas.microsoft.com/office/drawing/2017/model3d" xmlns:o="urn:schemas-microsoft-com:office:office" xmlns:oel="http://schemas.microsoft.com/office/2019/extlst" xmlns:r="http://schemas.openxmlformats.org/officeDocument/2006/relationships" xmlns:m="http://schemas.openxmlformats.org/officeDocument/2006/math" xmlns:v="urn:schemas-microsoft-com:vml" xmlns:wp14="http://schemas.microsoft.com/office/word/2010/wordprocessingDrawing" xmlns:wp="http://schemas.openxmlformats.org/drawingml/2006/wordprocessingDrawing" xmlns:w10="urn:schemas-microsoft-com:office:word" xmlns:w="http://schemas.openxmlformats.org/wordprocessingml/2006/main" xmlns:w14="http://schemas.microsoft.com/office/word/2010/wordml" xmlns:w15="http://schemas.microsoft.com/office/word/2012/wordml" xmlns:w16cex="http://schemas.microsoft.com/office/word/2018/wordml/cex" xmlns:w16cid="http://schemas.microsoft.com/office/word/2016/wordml/cid" xmlns:w16="http://schemas.microsoft.com/office/word/2018/wordml" xmlns:w16sdtdh="http://schemas.microsoft.com/office/word/2020/wordml/sdtdatahash" xmlns:w16se="http://schemas.microsoft.com/office/word/2015/wordml/symex" xmlns:wpg="http://schemas.microsoft.com/office/word/2010/wordprocessingGroup" xmlns:wpi="http://schemas.microsoft.com/office/word/2010/wordprocessingInk" xmlns:wne="http://schemas.microsoft.com/office/word/2006/wordml" xmlns:wps="http://schemas.microsoft.com/office/word/2010/wordprocessingShape" mc:Ignorable="w14 w15 w16se w16cid w16 w16cex w16sdtdh wp14">
   <w:p>
     <w:pPr>
       <w:pStyle w:val="Footer"/>
@@ -377,7 +3344,7 @@
 </file>
 
 <file path=word/footnotes.xml><?xml version="1.0" encoding="utf-8"?>
-<w:footnotes xmlns:wpc="http://schemas.microsoft.com/office/word/2010/wordprocessingCanvas" xmlns:cx="http://schemas.microsoft.com/office/drawing/2014/chartex" xmlns:cx1="http://schemas.microsoft.com/office/drawing/2015/9/8/chartex" xmlns:cx2="http://schemas.microsoft.com/office/drawing/2015/10/21/chartex" xmlns:cx3="http://schemas.microsoft.com/office/drawing/2016/5/9/chartex" xmlns:cx4="http://schemas.microsoft.com/office/drawing/2016/5/10/chartex" xmlns:cx5="http://schemas.microsoft.com/office/drawing/2016/5/11/chartex" xmlns:cx6="http://schemas.microsoft.com/office/drawing/2016/5/12/chartex" xmlns:cx7="http://schemas.microsoft.com/office/drawing/2016/5/13/chartex" xmlns:cx8="http://schemas.microsoft.com/office/drawing/2016/5/14/chartex" xmlns:mc="http://schemas.openxmlformats.org/markup-compatibility/2006" xmlns:aink="http://schemas.microsoft.com/office/drawing/2016/ink" xmlns:am3d="http://schemas.microsoft.com/office/drawing/2017/model3d" xmlns:o="urn:schemas-microsoft-com:office:office" xmlns:oel="http://schemas.microsoft.com/office/2019/extlst" xmlns:r="http://schemas.openxmlformats.org/officeDocument/2006/relationships" xmlns:m="http://schemas.openxmlformats.org/officeDocument/2006/math" xmlns:v="urn:schemas-microsoft-com:vml" xmlns:wp14="http://schemas.microsoft.com/office/word/2010/wordprocessingDrawing" xmlns:wp="http://schemas.openxmlformats.org/drawingml/2006/wordprocessingDrawing" xmlns:w10="urn:schemas-microsoft-com:office:word" xmlns:w="http://schemas.openxmlformats.org/wordprocessingml/2006/main" xmlns:w14="http://schemas.microsoft.com/office/word/2010/wordml" xmlns:w15="http://schemas.microsoft.com/office/word/2012/wordml" xmlns:w16cex="http://schemas.microsoft.com/office/word/2018/wordml/cex" xmlns:w16cid="http://schemas.microsoft.com/office/word/2016/wordml/cid" xmlns:w16="http://schemas.microsoft.com/office/word/2018/wordml" xmlns:w16du="http://schemas.microsoft.com/office/word/2023/wordml/word16du" xmlns:w16sdtdh="http://schemas.microsoft.com/office/word/2020/wordml/sdtdatahash" xmlns:w16se="http://schemas.microsoft.com/office/word/2015/wordml/symex" xmlns:wpg="http://schemas.microsoft.com/office/word/2010/wordprocessingGroup" xmlns:wpi="http://schemas.microsoft.com/office/word/2010/wordprocessingInk" xmlns:wne="http://schemas.microsoft.com/office/word/2006/wordml" xmlns:wps="http://schemas.microsoft.com/office/word/2010/wordprocessingShape" mc:Ignorable="w14 w15 w16se w16cid w16 w16cex w16sdtdh wp14">
+<w:footnotes xmlns:wpc="http://schemas.microsoft.com/office/word/2010/wordprocessingCanvas" xmlns:cx="http://schemas.microsoft.com/office/drawing/2014/chartex" xmlns:cx1="http://schemas.microsoft.com/office/drawing/2015/9/8/chartex" xmlns:cx2="http://schemas.microsoft.com/office/drawing/2015/10/21/chartex" xmlns:cx3="http://schemas.microsoft.com/office/drawing/2016/5/9/chartex" xmlns:cx4="http://schemas.microsoft.com/office/drawing/2016/5/10/chartex" xmlns:cx5="http://schemas.microsoft.com/office/drawing/2016/5/11/chartex" xmlns:cx6="http://schemas.microsoft.com/office/drawing/2016/5/12/chartex" xmlns:cx7="http://schemas.microsoft.com/office/drawing/2016/5/13/chartex" xmlns:cx8="http://schemas.microsoft.com/office/drawing/2016/5/14/chartex" xmlns:mc="http://schemas.openxmlformats.org/markup-compatibility/2006" xmlns:aink="http://schemas.microsoft.com/office/drawing/2016/ink" xmlns:am3d="http://schemas.microsoft.com/office/drawing/2017/model3d" xmlns:o="urn:schemas-microsoft-com:office:office" xmlns:oel="http://schemas.microsoft.com/office/2019/extlst" xmlns:r="http://schemas.openxmlformats.org/officeDocument/2006/relationships" xmlns:m="http://schemas.openxmlformats.org/officeDocument/2006/math" xmlns:v="urn:schemas-microsoft-com:vml" xmlns:wp14="http://schemas.microsoft.com/office/word/2010/wordprocessingDrawing" xmlns:wp="http://schemas.openxmlformats.org/drawingml/2006/wordprocessingDrawing" xmlns:w10="urn:schemas-microsoft-com:office:word" xmlns:w="http://schemas.openxmlformats.org/wordprocessingml/2006/main" xmlns:w14="http://schemas.microsoft.com/office/word/2010/wordml" xmlns:w15="http://schemas.microsoft.com/office/word/2012/wordml" xmlns:w16cex="http://schemas.microsoft.com/office/word/2018/wordml/cex" xmlns:w16cid="http://schemas.microsoft.com/office/word/2016/wordml/cid" xmlns:w16="http://schemas.microsoft.com/office/word/2018/wordml" xmlns:w16sdtdh="http://schemas.microsoft.com/office/word/2020/wordml/sdtdatahash" xmlns:w16se="http://schemas.microsoft.com/office/word/2015/wordml/symex" xmlns:wpg="http://schemas.microsoft.com/office/word/2010/wordprocessingGroup" xmlns:wpi="http://schemas.microsoft.com/office/word/2010/wordprocessingInk" xmlns:wne="http://schemas.microsoft.com/office/word/2006/wordml" xmlns:wps="http://schemas.microsoft.com/office/word/2010/wordprocessingShape" mc:Ignorable="w14 w15 w16se w16cid w16 w16cex w16sdtdh wp14">
   <w:footnote w:type="separator" w:id="-1">
     <w:p>
       <w:pPr>
@@ -402,7 +3369,7 @@
 </file>
 
 <file path=word/numbering.xml><?xml version="1.0" encoding="utf-8"?>
-<w:numbering xmlns:wpc="http://schemas.microsoft.com/office/word/2010/wordprocessingCanvas" xmlns:cx="http://schemas.microsoft.com/office/drawing/2014/chartex" xmlns:cx1="http://schemas.microsoft.com/office/drawing/2015/9/8/chartex" xmlns:cx2="http://schemas.microsoft.com/office/drawing/2015/10/21/chartex" xmlns:cx3="http://schemas.microsoft.com/office/drawing/2016/5/9/chartex" xmlns:cx4="http://schemas.microsoft.com/office/drawing/2016/5/10/chartex" xmlns:cx5="http://schemas.microsoft.com/office/drawing/2016/5/11/chartex" xmlns:cx6="http://schemas.microsoft.com/office/drawing/2016/5/12/chartex" xmlns:cx7="http://schemas.microsoft.com/office/drawing/2016/5/13/chartex" xmlns:cx8="http://schemas.microsoft.com/office/drawing/2016/5/14/chartex" xmlns:mc="http://schemas.openxmlformats.org/markup-compatibility/2006" xmlns:aink="http://schemas.microsoft.com/office/drawing/2016/ink" xmlns:am3d="http://schemas.microsoft.com/office/drawing/2017/model3d" xmlns:o="urn:schemas-microsoft-com:office:office" xmlns:oel="http://schemas.microsoft.com/office/2019/extlst" xmlns:r="http://schemas.openxmlformats.org/officeDocument/2006/relationships" xmlns:m="http://schemas.openxmlformats.org/officeDocument/2006/math" xmlns:v="urn:schemas-microsoft-com:vml" xmlns:wp14="http://schemas.microsoft.com/office/word/2010/wordprocessingDrawing" xmlns:wp="http://schemas.openxmlformats.org/drawingml/2006/wordprocessingDrawing" xmlns:w10="urn:schemas-microsoft-com:office:word" xmlns:w="http://schemas.openxmlformats.org/wordprocessingml/2006/main" xmlns:w14="http://schemas.microsoft.com/office/word/2010/wordml" xmlns:w15="http://schemas.microsoft.com/office/word/2012/wordml" xmlns:w16cex="http://schemas.microsoft.com/office/word/2018/wordml/cex" xmlns:w16cid="http://schemas.microsoft.com/office/word/2016/wordml/cid" xmlns:w16="http://schemas.microsoft.com/office/word/2018/wordml" xmlns:w16du="http://schemas.microsoft.com/office/word/2023/wordml/word16du" xmlns:w16sdtdh="http://schemas.microsoft.com/office/word/2020/wordml/sdtdatahash" xmlns:w16se="http://schemas.microsoft.com/office/word/2015/wordml/symex" xmlns:wpg="http://schemas.microsoft.com/office/word/2010/wordprocessingGroup" xmlns:wpi="http://schemas.microsoft.com/office/word/2010/wordprocessingInk" xmlns:wne="http://schemas.microsoft.com/office/word/2006/wordml" xmlns:wps="http://schemas.microsoft.com/office/word/2010/wordprocessingShape" mc:Ignorable="w14 w15 w16se w16cid w16 w16cex w16sdtdh wp14">
+<w:numbering xmlns:wpc="http://schemas.microsoft.com/office/word/2010/wordprocessingCanvas" xmlns:cx="http://schemas.microsoft.com/office/drawing/2014/chartex" xmlns:cx1="http://schemas.microsoft.com/office/drawing/2015/9/8/chartex" xmlns:cx2="http://schemas.microsoft.com/office/drawing/2015/10/21/chartex" xmlns:cx3="http://schemas.microsoft.com/office/drawing/2016/5/9/chartex" xmlns:cx4="http://schemas.microsoft.com/office/drawing/2016/5/10/chartex" xmlns:cx5="http://schemas.microsoft.com/office/drawing/2016/5/11/chartex" xmlns:cx6="http://schemas.microsoft.com/office/drawing/2016/5/12/chartex" xmlns:cx7="http://schemas.microsoft.com/office/drawing/2016/5/13/chartex" xmlns:cx8="http://schemas.microsoft.com/office/drawing/2016/5/14/chartex" xmlns:mc="http://schemas.openxmlformats.org/markup-compatibility/2006" xmlns:aink="http://schemas.microsoft.com/office/drawing/2016/ink" xmlns:am3d="http://schemas.microsoft.com/office/drawing/2017/model3d" xmlns:o="urn:schemas-microsoft-com:office:office" xmlns:oel="http://schemas.microsoft.com/office/2019/extlst" xmlns:r="http://schemas.openxmlformats.org/officeDocument/2006/relationships" xmlns:m="http://schemas.openxmlformats.org/officeDocument/2006/math" xmlns:v="urn:schemas-microsoft-com:vml" xmlns:wp14="http://schemas.microsoft.com/office/word/2010/wordprocessingDrawing" xmlns:wp="http://schemas.openxmlformats.org/drawingml/2006/wordprocessingDrawing" xmlns:w10="urn:schemas-microsoft-com:office:word" xmlns:w="http://schemas.openxmlformats.org/wordprocessingml/2006/main" xmlns:w14="http://schemas.microsoft.com/office/word/2010/wordml" xmlns:w15="http://schemas.microsoft.com/office/word/2012/wordml" xmlns:w16cex="http://schemas.microsoft.com/office/word/2018/wordml/cex" xmlns:w16cid="http://schemas.microsoft.com/office/word/2016/wordml/cid" xmlns:w16="http://schemas.microsoft.com/office/word/2018/wordml" xmlns:w16sdtdh="http://schemas.microsoft.com/office/word/2020/wordml/sdtdatahash" xmlns:w16se="http://schemas.microsoft.com/office/word/2015/wordml/symex" xmlns:wpg="http://schemas.microsoft.com/office/word/2010/wordprocessingGroup" xmlns:wpi="http://schemas.microsoft.com/office/word/2010/wordprocessingInk" xmlns:wne="http://schemas.microsoft.com/office/word/2006/wordml" xmlns:wps="http://schemas.microsoft.com/office/word/2010/wordprocessingShape" mc:Ignorable="w14 w15 w16se w16cid w16 w16cex w16sdtdh wp14">
   <w:abstractNum w:abstractNumId="0" w15:restartNumberingAfterBreak="0">
     <w:nsid w:val="07E46ABA"/>
     <w:multiLevelType w:val="multilevel"/>
@@ -996,6 +3963,304 @@
     </w:lvl>
   </w:abstractNum>
   <w:abstractNum w:abstractNumId="5" w15:restartNumberingAfterBreak="0">
+    <w:nsid w:val="2EA524B6"/>
+    <w:multiLevelType w:val="multilevel"/>
+    <w:tmpl w:val="391671A2"/>
+    <w:lvl w:ilvl="0">
+      <w:start w:val="1"/>
+      <w:numFmt w:val="bullet"/>
+      <w:lvlText w:val="o"/>
+      <w:lvlJc w:val="left"/>
+      <w:pPr>
+        <w:tabs>
+          <w:tab w:val="num" w:pos="720"/>
+        </w:tabs>
+        <w:ind w:left="720" w:hanging="360"/>
+      </w:pPr>
+      <w:rPr>
+        <w:rFonts w:ascii="Courier New" w:hAnsi="Courier New" w:hint="default"/>
+        <w:sz w:val="20"/>
+      </w:rPr>
+    </w:lvl>
+    <w:lvl w:ilvl="1" w:tentative="1">
+      <w:start w:val="1"/>
+      <w:numFmt w:val="bullet"/>
+      <w:lvlText w:val="o"/>
+      <w:lvlJc w:val="left"/>
+      <w:pPr>
+        <w:tabs>
+          <w:tab w:val="num" w:pos="1440"/>
+        </w:tabs>
+        <w:ind w:left="1440" w:hanging="360"/>
+      </w:pPr>
+      <w:rPr>
+        <w:rFonts w:ascii="Courier New" w:hAnsi="Courier New" w:hint="default"/>
+        <w:sz w:val="20"/>
+      </w:rPr>
+    </w:lvl>
+    <w:lvl w:ilvl="2" w:tentative="1">
+      <w:start w:val="1"/>
+      <w:numFmt w:val="bullet"/>
+      <w:lvlText w:val="o"/>
+      <w:lvlJc w:val="left"/>
+      <w:pPr>
+        <w:tabs>
+          <w:tab w:val="num" w:pos="2160"/>
+        </w:tabs>
+        <w:ind w:left="2160" w:hanging="360"/>
+      </w:pPr>
+      <w:rPr>
+        <w:rFonts w:ascii="Courier New" w:hAnsi="Courier New" w:hint="default"/>
+        <w:sz w:val="20"/>
+      </w:rPr>
+    </w:lvl>
+    <w:lvl w:ilvl="3" w:tentative="1">
+      <w:start w:val="1"/>
+      <w:numFmt w:val="bullet"/>
+      <w:lvlText w:val="o"/>
+      <w:lvlJc w:val="left"/>
+      <w:pPr>
+        <w:tabs>
+          <w:tab w:val="num" w:pos="2880"/>
+        </w:tabs>
+        <w:ind w:left="2880" w:hanging="360"/>
+      </w:pPr>
+      <w:rPr>
+        <w:rFonts w:ascii="Courier New" w:hAnsi="Courier New" w:hint="default"/>
+        <w:sz w:val="20"/>
+      </w:rPr>
+    </w:lvl>
+    <w:lvl w:ilvl="4" w:tentative="1">
+      <w:start w:val="1"/>
+      <w:numFmt w:val="bullet"/>
+      <w:lvlText w:val="o"/>
+      <w:lvlJc w:val="left"/>
+      <w:pPr>
+        <w:tabs>
+          <w:tab w:val="num" w:pos="3600"/>
+        </w:tabs>
+        <w:ind w:left="3600" w:hanging="360"/>
+      </w:pPr>
+      <w:rPr>
+        <w:rFonts w:ascii="Courier New" w:hAnsi="Courier New" w:hint="default"/>
+        <w:sz w:val="20"/>
+      </w:rPr>
+    </w:lvl>
+    <w:lvl w:ilvl="5" w:tentative="1">
+      <w:start w:val="1"/>
+      <w:numFmt w:val="bullet"/>
+      <w:lvlText w:val="o"/>
+      <w:lvlJc w:val="left"/>
+      <w:pPr>
+        <w:tabs>
+          <w:tab w:val="num" w:pos="4320"/>
+        </w:tabs>
+        <w:ind w:left="4320" w:hanging="360"/>
+      </w:pPr>
+      <w:rPr>
+        <w:rFonts w:ascii="Courier New" w:hAnsi="Courier New" w:hint="default"/>
+        <w:sz w:val="20"/>
+      </w:rPr>
+    </w:lvl>
+    <w:lvl w:ilvl="6" w:tentative="1">
+      <w:start w:val="1"/>
+      <w:numFmt w:val="bullet"/>
+      <w:lvlText w:val="o"/>
+      <w:lvlJc w:val="left"/>
+      <w:pPr>
+        <w:tabs>
+          <w:tab w:val="num" w:pos="5040"/>
+        </w:tabs>
+        <w:ind w:left="5040" w:hanging="360"/>
+      </w:pPr>
+      <w:rPr>
+        <w:rFonts w:ascii="Courier New" w:hAnsi="Courier New" w:hint="default"/>
+        <w:sz w:val="20"/>
+      </w:rPr>
+    </w:lvl>
+    <w:lvl w:ilvl="7" w:tentative="1">
+      <w:start w:val="1"/>
+      <w:numFmt w:val="bullet"/>
+      <w:lvlText w:val="o"/>
+      <w:lvlJc w:val="left"/>
+      <w:pPr>
+        <w:tabs>
+          <w:tab w:val="num" w:pos="5760"/>
+        </w:tabs>
+        <w:ind w:left="5760" w:hanging="360"/>
+      </w:pPr>
+      <w:rPr>
+        <w:rFonts w:ascii="Courier New" w:hAnsi="Courier New" w:hint="default"/>
+        <w:sz w:val="20"/>
+      </w:rPr>
+    </w:lvl>
+    <w:lvl w:ilvl="8" w:tentative="1">
+      <w:start w:val="1"/>
+      <w:numFmt w:val="bullet"/>
+      <w:lvlText w:val="o"/>
+      <w:lvlJc w:val="left"/>
+      <w:pPr>
+        <w:tabs>
+          <w:tab w:val="num" w:pos="6480"/>
+        </w:tabs>
+        <w:ind w:left="6480" w:hanging="360"/>
+      </w:pPr>
+      <w:rPr>
+        <w:rFonts w:ascii="Courier New" w:hAnsi="Courier New" w:hint="default"/>
+        <w:sz w:val="20"/>
+      </w:rPr>
+    </w:lvl>
+  </w:abstractNum>
+  <w:abstractNum w:abstractNumId="6" w15:restartNumberingAfterBreak="0">
+    <w:nsid w:val="3B294E38"/>
+    <w:multiLevelType w:val="multilevel"/>
+    <w:tmpl w:val="FFE6A752"/>
+    <w:lvl w:ilvl="0">
+      <w:start w:val="1"/>
+      <w:numFmt w:val="bullet"/>
+      <w:lvlText w:val=""/>
+      <w:lvlJc w:val="left"/>
+      <w:pPr>
+        <w:tabs>
+          <w:tab w:val="num" w:pos="720"/>
+        </w:tabs>
+        <w:ind w:left="720" w:hanging="360"/>
+      </w:pPr>
+      <w:rPr>
+        <w:rFonts w:ascii="Symbol" w:hAnsi="Symbol" w:hint="default"/>
+        <w:sz w:val="20"/>
+      </w:rPr>
+    </w:lvl>
+    <w:lvl w:ilvl="1" w:tentative="1">
+      <w:start w:val="1"/>
+      <w:numFmt w:val="bullet"/>
+      <w:lvlText w:val="o"/>
+      <w:lvlJc w:val="left"/>
+      <w:pPr>
+        <w:tabs>
+          <w:tab w:val="num" w:pos="1440"/>
+        </w:tabs>
+        <w:ind w:left="1440" w:hanging="360"/>
+      </w:pPr>
+      <w:rPr>
+        <w:rFonts w:ascii="Courier New" w:hAnsi="Courier New" w:hint="default"/>
+        <w:sz w:val="20"/>
+      </w:rPr>
+    </w:lvl>
+    <w:lvl w:ilvl="2" w:tentative="1">
+      <w:start w:val="1"/>
+      <w:numFmt w:val="bullet"/>
+      <w:lvlText w:val=""/>
+      <w:lvlJc w:val="left"/>
+      <w:pPr>
+        <w:tabs>
+          <w:tab w:val="num" w:pos="2160"/>
+        </w:tabs>
+        <w:ind w:left="2160" w:hanging="360"/>
+      </w:pPr>
+      <w:rPr>
+        <w:rFonts w:ascii="Wingdings" w:hAnsi="Wingdings" w:hint="default"/>
+        <w:sz w:val="20"/>
+      </w:rPr>
+    </w:lvl>
+    <w:lvl w:ilvl="3" w:tentative="1">
+      <w:start w:val="1"/>
+      <w:numFmt w:val="bullet"/>
+      <w:lvlText w:val=""/>
+      <w:lvlJc w:val="left"/>
+      <w:pPr>
+        <w:tabs>
+          <w:tab w:val="num" w:pos="2880"/>
+        </w:tabs>
+        <w:ind w:left="2880" w:hanging="360"/>
+      </w:pPr>
+      <w:rPr>
+        <w:rFonts w:ascii="Wingdings" w:hAnsi="Wingdings" w:hint="default"/>
+        <w:sz w:val="20"/>
+      </w:rPr>
+    </w:lvl>
+    <w:lvl w:ilvl="4" w:tentative="1">
+      <w:start w:val="1"/>
+      <w:numFmt w:val="bullet"/>
+      <w:lvlText w:val=""/>
+      <w:lvlJc w:val="left"/>
+      <w:pPr>
+        <w:tabs>
+          <w:tab w:val="num" w:pos="3600"/>
+        </w:tabs>
+        <w:ind w:left="3600" w:hanging="360"/>
+      </w:pPr>
+      <w:rPr>
+        <w:rFonts w:ascii="Wingdings" w:hAnsi="Wingdings" w:hint="default"/>
+        <w:sz w:val="20"/>
+      </w:rPr>
+    </w:lvl>
+    <w:lvl w:ilvl="5" w:tentative="1">
+      <w:start w:val="1"/>
+      <w:numFmt w:val="bullet"/>
+      <w:lvlText w:val=""/>
+      <w:lvlJc w:val="left"/>
+      <w:pPr>
+        <w:tabs>
+          <w:tab w:val="num" w:pos="4320"/>
+        </w:tabs>
+        <w:ind w:left="4320" w:hanging="360"/>
+      </w:pPr>
+      <w:rPr>
+        <w:rFonts w:ascii="Wingdings" w:hAnsi="Wingdings" w:hint="default"/>
+        <w:sz w:val="20"/>
+      </w:rPr>
+    </w:lvl>
+    <w:lvl w:ilvl="6" w:tentative="1">
+      <w:start w:val="1"/>
+      <w:numFmt w:val="bullet"/>
+      <w:lvlText w:val=""/>
+      <w:lvlJc w:val="left"/>
+      <w:pPr>
+        <w:tabs>
+          <w:tab w:val="num" w:pos="5040"/>
+        </w:tabs>
+        <w:ind w:left="5040" w:hanging="360"/>
+      </w:pPr>
+      <w:rPr>
+        <w:rFonts w:ascii="Wingdings" w:hAnsi="Wingdings" w:hint="default"/>
+        <w:sz w:val="20"/>
+      </w:rPr>
+    </w:lvl>
+    <w:lvl w:ilvl="7" w:tentative="1">
+      <w:start w:val="1"/>
+      <w:numFmt w:val="bullet"/>
+      <w:lvlText w:val=""/>
+      <w:lvlJc w:val="left"/>
+      <w:pPr>
+        <w:tabs>
+          <w:tab w:val="num" w:pos="5760"/>
+        </w:tabs>
+        <w:ind w:left="5760" w:hanging="360"/>
+      </w:pPr>
+      <w:rPr>
+        <w:rFonts w:ascii="Wingdings" w:hAnsi="Wingdings" w:hint="default"/>
+        <w:sz w:val="20"/>
+      </w:rPr>
+    </w:lvl>
+    <w:lvl w:ilvl="8" w:tentative="1">
+      <w:start w:val="1"/>
+      <w:numFmt w:val="bullet"/>
+      <w:lvlText w:val=""/>
+      <w:lvlJc w:val="left"/>
+      <w:pPr>
+        <w:tabs>
+          <w:tab w:val="num" w:pos="6480"/>
+        </w:tabs>
+        <w:ind w:left="6480" w:hanging="360"/>
+      </w:pPr>
+      <w:rPr>
+        <w:rFonts w:ascii="Wingdings" w:hAnsi="Wingdings" w:hint="default"/>
+        <w:sz w:val="20"/>
+      </w:rPr>
+    </w:lvl>
+  </w:abstractNum>
+  <w:abstractNum w:abstractNumId="7" w15:restartNumberingAfterBreak="0">
     <w:nsid w:val="3ED127AF"/>
     <w:multiLevelType w:val="hybridMultilevel"/>
     <w:tmpl w:val="54A6F760"/>
@@ -1108,7 +4373,7 @@
       </w:rPr>
     </w:lvl>
   </w:abstractNum>
-  <w:abstractNum w:abstractNumId="6" w15:restartNumberingAfterBreak="0">
+  <w:abstractNum w:abstractNumId="8" w15:restartNumberingAfterBreak="0">
     <w:nsid w:val="4BA35EE7"/>
     <w:multiLevelType w:val="multilevel"/>
     <w:tmpl w:val="0409001D"/>
@@ -1194,7 +4459,305 @@
       </w:pPr>
     </w:lvl>
   </w:abstractNum>
-  <w:abstractNum w:abstractNumId="7" w15:restartNumberingAfterBreak="0">
+  <w:abstractNum w:abstractNumId="9" w15:restartNumberingAfterBreak="0">
+    <w:nsid w:val="4F6F14ED"/>
+    <w:multiLevelType w:val="multilevel"/>
+    <w:tmpl w:val="DAB4D5C0"/>
+    <w:lvl w:ilvl="0">
+      <w:start w:val="1"/>
+      <w:numFmt w:val="bullet"/>
+      <w:lvlText w:val="o"/>
+      <w:lvlJc w:val="left"/>
+      <w:pPr>
+        <w:tabs>
+          <w:tab w:val="num" w:pos="720"/>
+        </w:tabs>
+        <w:ind w:left="720" w:hanging="360"/>
+      </w:pPr>
+      <w:rPr>
+        <w:rFonts w:ascii="Courier New" w:hAnsi="Courier New" w:hint="default"/>
+        <w:sz w:val="20"/>
+      </w:rPr>
+    </w:lvl>
+    <w:lvl w:ilvl="1" w:tentative="1">
+      <w:start w:val="1"/>
+      <w:numFmt w:val="bullet"/>
+      <w:lvlText w:val="o"/>
+      <w:lvlJc w:val="left"/>
+      <w:pPr>
+        <w:tabs>
+          <w:tab w:val="num" w:pos="1440"/>
+        </w:tabs>
+        <w:ind w:left="1440" w:hanging="360"/>
+      </w:pPr>
+      <w:rPr>
+        <w:rFonts w:ascii="Courier New" w:hAnsi="Courier New" w:hint="default"/>
+        <w:sz w:val="20"/>
+      </w:rPr>
+    </w:lvl>
+    <w:lvl w:ilvl="2" w:tentative="1">
+      <w:start w:val="1"/>
+      <w:numFmt w:val="bullet"/>
+      <w:lvlText w:val="o"/>
+      <w:lvlJc w:val="left"/>
+      <w:pPr>
+        <w:tabs>
+          <w:tab w:val="num" w:pos="2160"/>
+        </w:tabs>
+        <w:ind w:left="2160" w:hanging="360"/>
+      </w:pPr>
+      <w:rPr>
+        <w:rFonts w:ascii="Courier New" w:hAnsi="Courier New" w:hint="default"/>
+        <w:sz w:val="20"/>
+      </w:rPr>
+    </w:lvl>
+    <w:lvl w:ilvl="3" w:tentative="1">
+      <w:start w:val="1"/>
+      <w:numFmt w:val="bullet"/>
+      <w:lvlText w:val="o"/>
+      <w:lvlJc w:val="left"/>
+      <w:pPr>
+        <w:tabs>
+          <w:tab w:val="num" w:pos="2880"/>
+        </w:tabs>
+        <w:ind w:left="2880" w:hanging="360"/>
+      </w:pPr>
+      <w:rPr>
+        <w:rFonts w:ascii="Courier New" w:hAnsi="Courier New" w:hint="default"/>
+        <w:sz w:val="20"/>
+      </w:rPr>
+    </w:lvl>
+    <w:lvl w:ilvl="4" w:tentative="1">
+      <w:start w:val="1"/>
+      <w:numFmt w:val="bullet"/>
+      <w:lvlText w:val="o"/>
+      <w:lvlJc w:val="left"/>
+      <w:pPr>
+        <w:tabs>
+          <w:tab w:val="num" w:pos="3600"/>
+        </w:tabs>
+        <w:ind w:left="3600" w:hanging="360"/>
+      </w:pPr>
+      <w:rPr>
+        <w:rFonts w:ascii="Courier New" w:hAnsi="Courier New" w:hint="default"/>
+        <w:sz w:val="20"/>
+      </w:rPr>
+    </w:lvl>
+    <w:lvl w:ilvl="5" w:tentative="1">
+      <w:start w:val="1"/>
+      <w:numFmt w:val="bullet"/>
+      <w:lvlText w:val="o"/>
+      <w:lvlJc w:val="left"/>
+      <w:pPr>
+        <w:tabs>
+          <w:tab w:val="num" w:pos="4320"/>
+        </w:tabs>
+        <w:ind w:left="4320" w:hanging="360"/>
+      </w:pPr>
+      <w:rPr>
+        <w:rFonts w:ascii="Courier New" w:hAnsi="Courier New" w:hint="default"/>
+        <w:sz w:val="20"/>
+      </w:rPr>
+    </w:lvl>
+    <w:lvl w:ilvl="6" w:tentative="1">
+      <w:start w:val="1"/>
+      <w:numFmt w:val="bullet"/>
+      <w:lvlText w:val="o"/>
+      <w:lvlJc w:val="left"/>
+      <w:pPr>
+        <w:tabs>
+          <w:tab w:val="num" w:pos="5040"/>
+        </w:tabs>
+        <w:ind w:left="5040" w:hanging="360"/>
+      </w:pPr>
+      <w:rPr>
+        <w:rFonts w:ascii="Courier New" w:hAnsi="Courier New" w:hint="default"/>
+        <w:sz w:val="20"/>
+      </w:rPr>
+    </w:lvl>
+    <w:lvl w:ilvl="7" w:tentative="1">
+      <w:start w:val="1"/>
+      <w:numFmt w:val="bullet"/>
+      <w:lvlText w:val="o"/>
+      <w:lvlJc w:val="left"/>
+      <w:pPr>
+        <w:tabs>
+          <w:tab w:val="num" w:pos="5760"/>
+        </w:tabs>
+        <w:ind w:left="5760" w:hanging="360"/>
+      </w:pPr>
+      <w:rPr>
+        <w:rFonts w:ascii="Courier New" w:hAnsi="Courier New" w:hint="default"/>
+        <w:sz w:val="20"/>
+      </w:rPr>
+    </w:lvl>
+    <w:lvl w:ilvl="8" w:tentative="1">
+      <w:start w:val="1"/>
+      <w:numFmt w:val="bullet"/>
+      <w:lvlText w:val="o"/>
+      <w:lvlJc w:val="left"/>
+      <w:pPr>
+        <w:tabs>
+          <w:tab w:val="num" w:pos="6480"/>
+        </w:tabs>
+        <w:ind w:left="6480" w:hanging="360"/>
+      </w:pPr>
+      <w:rPr>
+        <w:rFonts w:ascii="Courier New" w:hAnsi="Courier New" w:hint="default"/>
+        <w:sz w:val="20"/>
+      </w:rPr>
+    </w:lvl>
+  </w:abstractNum>
+  <w:abstractNum w:abstractNumId="10" w15:restartNumberingAfterBreak="0">
+    <w:nsid w:val="678B1DDE"/>
+    <w:multiLevelType w:val="multilevel"/>
+    <w:tmpl w:val="2E88678C"/>
+    <w:lvl w:ilvl="0">
+      <w:start w:val="1"/>
+      <w:numFmt w:val="bullet"/>
+      <w:lvlText w:val="o"/>
+      <w:lvlJc w:val="left"/>
+      <w:pPr>
+        <w:tabs>
+          <w:tab w:val="num" w:pos="720"/>
+        </w:tabs>
+        <w:ind w:left="720" w:hanging="360"/>
+      </w:pPr>
+      <w:rPr>
+        <w:rFonts w:ascii="Courier New" w:hAnsi="Courier New" w:hint="default"/>
+        <w:sz w:val="20"/>
+      </w:rPr>
+    </w:lvl>
+    <w:lvl w:ilvl="1" w:tentative="1">
+      <w:start w:val="1"/>
+      <w:numFmt w:val="bullet"/>
+      <w:lvlText w:val="o"/>
+      <w:lvlJc w:val="left"/>
+      <w:pPr>
+        <w:tabs>
+          <w:tab w:val="num" w:pos="1440"/>
+        </w:tabs>
+        <w:ind w:left="1440" w:hanging="360"/>
+      </w:pPr>
+      <w:rPr>
+        <w:rFonts w:ascii="Courier New" w:hAnsi="Courier New" w:hint="default"/>
+        <w:sz w:val="20"/>
+      </w:rPr>
+    </w:lvl>
+    <w:lvl w:ilvl="2" w:tentative="1">
+      <w:start w:val="1"/>
+      <w:numFmt w:val="bullet"/>
+      <w:lvlText w:val="o"/>
+      <w:lvlJc w:val="left"/>
+      <w:pPr>
+        <w:tabs>
+          <w:tab w:val="num" w:pos="2160"/>
+        </w:tabs>
+        <w:ind w:left="2160" w:hanging="360"/>
+      </w:pPr>
+      <w:rPr>
+        <w:rFonts w:ascii="Courier New" w:hAnsi="Courier New" w:hint="default"/>
+        <w:sz w:val="20"/>
+      </w:rPr>
+    </w:lvl>
+    <w:lvl w:ilvl="3" w:tentative="1">
+      <w:start w:val="1"/>
+      <w:numFmt w:val="bullet"/>
+      <w:lvlText w:val="o"/>
+      <w:lvlJc w:val="left"/>
+      <w:pPr>
+        <w:tabs>
+          <w:tab w:val="num" w:pos="2880"/>
+        </w:tabs>
+        <w:ind w:left="2880" w:hanging="360"/>
+      </w:pPr>
+      <w:rPr>
+        <w:rFonts w:ascii="Courier New" w:hAnsi="Courier New" w:hint="default"/>
+        <w:sz w:val="20"/>
+      </w:rPr>
+    </w:lvl>
+    <w:lvl w:ilvl="4" w:tentative="1">
+      <w:start w:val="1"/>
+      <w:numFmt w:val="bullet"/>
+      <w:lvlText w:val="o"/>
+      <w:lvlJc w:val="left"/>
+      <w:pPr>
+        <w:tabs>
+          <w:tab w:val="num" w:pos="3600"/>
+        </w:tabs>
+        <w:ind w:left="3600" w:hanging="360"/>
+      </w:pPr>
+      <w:rPr>
+        <w:rFonts w:ascii="Courier New" w:hAnsi="Courier New" w:hint="default"/>
+        <w:sz w:val="20"/>
+      </w:rPr>
+    </w:lvl>
+    <w:lvl w:ilvl="5" w:tentative="1">
+      <w:start w:val="1"/>
+      <w:numFmt w:val="bullet"/>
+      <w:lvlText w:val="o"/>
+      <w:lvlJc w:val="left"/>
+      <w:pPr>
+        <w:tabs>
+          <w:tab w:val="num" w:pos="4320"/>
+        </w:tabs>
+        <w:ind w:left="4320" w:hanging="360"/>
+      </w:pPr>
+      <w:rPr>
+        <w:rFonts w:ascii="Courier New" w:hAnsi="Courier New" w:hint="default"/>
+        <w:sz w:val="20"/>
+      </w:rPr>
+    </w:lvl>
+    <w:lvl w:ilvl="6" w:tentative="1">
+      <w:start w:val="1"/>
+      <w:numFmt w:val="bullet"/>
+      <w:lvlText w:val="o"/>
+      <w:lvlJc w:val="left"/>
+      <w:pPr>
+        <w:tabs>
+          <w:tab w:val="num" w:pos="5040"/>
+        </w:tabs>
+        <w:ind w:left="5040" w:hanging="360"/>
+      </w:pPr>
+      <w:rPr>
+        <w:rFonts w:ascii="Courier New" w:hAnsi="Courier New" w:hint="default"/>
+        <w:sz w:val="20"/>
+      </w:rPr>
+    </w:lvl>
+    <w:lvl w:ilvl="7" w:tentative="1">
+      <w:start w:val="1"/>
+      <w:numFmt w:val="bullet"/>
+      <w:lvlText w:val="o"/>
+      <w:lvlJc w:val="left"/>
+      <w:pPr>
+        <w:tabs>
+          <w:tab w:val="num" w:pos="5760"/>
+        </w:tabs>
+        <w:ind w:left="5760" w:hanging="360"/>
+      </w:pPr>
+      <w:rPr>
+        <w:rFonts w:ascii="Courier New" w:hAnsi="Courier New" w:hint="default"/>
+        <w:sz w:val="20"/>
+      </w:rPr>
+    </w:lvl>
+    <w:lvl w:ilvl="8" w:tentative="1">
+      <w:start w:val="1"/>
+      <w:numFmt w:val="bullet"/>
+      <w:lvlText w:val="o"/>
+      <w:lvlJc w:val="left"/>
+      <w:pPr>
+        <w:tabs>
+          <w:tab w:val="num" w:pos="6480"/>
+        </w:tabs>
+        <w:ind w:left="6480" w:hanging="360"/>
+      </w:pPr>
+      <w:rPr>
+        <w:rFonts w:ascii="Courier New" w:hAnsi="Courier New" w:hint="default"/>
+        <w:sz w:val="20"/>
+      </w:rPr>
+    </w:lvl>
+  </w:abstractNum>
+  <w:abstractNum w:abstractNumId="11" w15:restartNumberingAfterBreak="0">
     <w:nsid w:val="71824DB0"/>
     <w:multiLevelType w:val="hybridMultilevel"/>
     <w:tmpl w:val="32626A72"/>
@@ -1280,7 +4843,7 @@
       </w:pPr>
     </w:lvl>
   </w:abstractNum>
-  <w:abstractNum w:abstractNumId="8" w15:restartNumberingAfterBreak="0">
+  <w:abstractNum w:abstractNumId="12" w15:restartNumberingAfterBreak="0">
     <w:nsid w:val="751F7DC2"/>
     <w:multiLevelType w:val="hybridMultilevel"/>
     <w:tmpl w:val="B52E1EDE"/>
@@ -1392,7 +4955,156 @@
       </w:rPr>
     </w:lvl>
   </w:abstractNum>
-  <w:abstractNum w:abstractNumId="9" w15:restartNumberingAfterBreak="0">
+  <w:abstractNum w:abstractNumId="13" w15:restartNumberingAfterBreak="0">
+    <w:nsid w:val="76753340"/>
+    <w:multiLevelType w:val="multilevel"/>
+    <w:tmpl w:val="D458F44C"/>
+    <w:lvl w:ilvl="0">
+      <w:start w:val="1"/>
+      <w:numFmt w:val="bullet"/>
+      <w:lvlText w:val=""/>
+      <w:lvlJc w:val="left"/>
+      <w:pPr>
+        <w:tabs>
+          <w:tab w:val="num" w:pos="720"/>
+        </w:tabs>
+        <w:ind w:left="720" w:hanging="360"/>
+      </w:pPr>
+      <w:rPr>
+        <w:rFonts w:ascii="Symbol" w:hAnsi="Symbol" w:hint="default"/>
+        <w:sz w:val="20"/>
+      </w:rPr>
+    </w:lvl>
+    <w:lvl w:ilvl="1" w:tentative="1">
+      <w:start w:val="1"/>
+      <w:numFmt w:val="bullet"/>
+      <w:lvlText w:val="o"/>
+      <w:lvlJc w:val="left"/>
+      <w:pPr>
+        <w:tabs>
+          <w:tab w:val="num" w:pos="1440"/>
+        </w:tabs>
+        <w:ind w:left="1440" w:hanging="360"/>
+      </w:pPr>
+      <w:rPr>
+        <w:rFonts w:ascii="Courier New" w:hAnsi="Courier New" w:hint="default"/>
+        <w:sz w:val="20"/>
+      </w:rPr>
+    </w:lvl>
+    <w:lvl w:ilvl="2" w:tentative="1">
+      <w:start w:val="1"/>
+      <w:numFmt w:val="bullet"/>
+      <w:lvlText w:val=""/>
+      <w:lvlJc w:val="left"/>
+      <w:pPr>
+        <w:tabs>
+          <w:tab w:val="num" w:pos="2160"/>
+        </w:tabs>
+        <w:ind w:left="2160" w:hanging="360"/>
+      </w:pPr>
+      <w:rPr>
+        <w:rFonts w:ascii="Wingdings" w:hAnsi="Wingdings" w:hint="default"/>
+        <w:sz w:val="20"/>
+      </w:rPr>
+    </w:lvl>
+    <w:lvl w:ilvl="3" w:tentative="1">
+      <w:start w:val="1"/>
+      <w:numFmt w:val="bullet"/>
+      <w:lvlText w:val=""/>
+      <w:lvlJc w:val="left"/>
+      <w:pPr>
+        <w:tabs>
+          <w:tab w:val="num" w:pos="2880"/>
+        </w:tabs>
+        <w:ind w:left="2880" w:hanging="360"/>
+      </w:pPr>
+      <w:rPr>
+        <w:rFonts w:ascii="Wingdings" w:hAnsi="Wingdings" w:hint="default"/>
+        <w:sz w:val="20"/>
+      </w:rPr>
+    </w:lvl>
+    <w:lvl w:ilvl="4" w:tentative="1">
+      <w:start w:val="1"/>
+      <w:numFmt w:val="bullet"/>
+      <w:lvlText w:val=""/>
+      <w:lvlJc w:val="left"/>
+      <w:pPr>
+        <w:tabs>
+          <w:tab w:val="num" w:pos="3600"/>
+        </w:tabs>
+        <w:ind w:left="3600" w:hanging="360"/>
+      </w:pPr>
+      <w:rPr>
+        <w:rFonts w:ascii="Wingdings" w:hAnsi="Wingdings" w:hint="default"/>
+        <w:sz w:val="20"/>
+      </w:rPr>
+    </w:lvl>
+    <w:lvl w:ilvl="5" w:tentative="1">
+      <w:start w:val="1"/>
+      <w:numFmt w:val="bullet"/>
+      <w:lvlText w:val=""/>
+      <w:lvlJc w:val="left"/>
+      <w:pPr>
+        <w:tabs>
+          <w:tab w:val="num" w:pos="4320"/>
+        </w:tabs>
+        <w:ind w:left="4320" w:hanging="360"/>
+      </w:pPr>
+      <w:rPr>
+        <w:rFonts w:ascii="Wingdings" w:hAnsi="Wingdings" w:hint="default"/>
+        <w:sz w:val="20"/>
+      </w:rPr>
+    </w:lvl>
+    <w:lvl w:ilvl="6" w:tentative="1">
+      <w:start w:val="1"/>
+      <w:numFmt w:val="bullet"/>
+      <w:lvlText w:val=""/>
+      <w:lvlJc w:val="left"/>
+      <w:pPr>
+        <w:tabs>
+          <w:tab w:val="num" w:pos="5040"/>
+        </w:tabs>
+        <w:ind w:left="5040" w:hanging="360"/>
+      </w:pPr>
+      <w:rPr>
+        <w:rFonts w:ascii="Wingdings" w:hAnsi="Wingdings" w:hint="default"/>
+        <w:sz w:val="20"/>
+      </w:rPr>
+    </w:lvl>
+    <w:lvl w:ilvl="7" w:tentative="1">
+      <w:start w:val="1"/>
+      <w:numFmt w:val="bullet"/>
+      <w:lvlText w:val=""/>
+      <w:lvlJc w:val="left"/>
+      <w:pPr>
+        <w:tabs>
+          <w:tab w:val="num" w:pos="5760"/>
+        </w:tabs>
+        <w:ind w:left="5760" w:hanging="360"/>
+      </w:pPr>
+      <w:rPr>
+        <w:rFonts w:ascii="Wingdings" w:hAnsi="Wingdings" w:hint="default"/>
+        <w:sz w:val="20"/>
+      </w:rPr>
+    </w:lvl>
+    <w:lvl w:ilvl="8" w:tentative="1">
+      <w:start w:val="1"/>
+      <w:numFmt w:val="bullet"/>
+      <w:lvlText w:val=""/>
+      <w:lvlJc w:val="left"/>
+      <w:pPr>
+        <w:tabs>
+          <w:tab w:val="num" w:pos="6480"/>
+        </w:tabs>
+        <w:ind w:left="6480" w:hanging="360"/>
+      </w:pPr>
+      <w:rPr>
+        <w:rFonts w:ascii="Wingdings" w:hAnsi="Wingdings" w:hint="default"/>
+        <w:sz w:val="20"/>
+      </w:rPr>
+    </w:lvl>
+  </w:abstractNum>
+  <w:abstractNum w:abstractNumId="14" w15:restartNumberingAfterBreak="0">
     <w:nsid w:val="78180003"/>
     <w:multiLevelType w:val="multilevel"/>
     <w:tmpl w:val="43CA2032"/>
@@ -1541,7 +5253,7 @@
       </w:rPr>
     </w:lvl>
   </w:abstractNum>
-  <w:abstractNum w:abstractNumId="10" w15:restartNumberingAfterBreak="0">
+  <w:abstractNum w:abstractNumId="15" w15:restartNumberingAfterBreak="0">
     <w:nsid w:val="7BC57A95"/>
     <w:multiLevelType w:val="hybridMultilevel"/>
     <w:tmpl w:val="0818FA7E"/>
@@ -1653,7 +5365,7 @@
       </w:rPr>
     </w:lvl>
   </w:abstractNum>
-  <w:abstractNum w:abstractNumId="11" w15:restartNumberingAfterBreak="0">
+  <w:abstractNum w:abstractNumId="16" w15:restartNumberingAfterBreak="0">
     <w:nsid w:val="7CD53AA5"/>
     <w:multiLevelType w:val="multilevel"/>
     <w:tmpl w:val="9D54155E"/>
@@ -1799,22 +5511,22 @@
     </w:lvl>
   </w:abstractNum>
   <w:num w:numId="1" w16cid:durableId="184439429">
-    <w:abstractNumId w:val="11"/>
+    <w:abstractNumId w:val="16"/>
   </w:num>
   <w:num w:numId="2" w16cid:durableId="449324612">
-    <w:abstractNumId w:val="8"/>
+    <w:abstractNumId w:val="12"/>
   </w:num>
   <w:num w:numId="3" w16cid:durableId="2114157405">
-    <w:abstractNumId w:val="10"/>
+    <w:abstractNumId w:val="15"/>
   </w:num>
   <w:num w:numId="4" w16cid:durableId="1656448926">
-    <w:abstractNumId w:val="8"/>
+    <w:abstractNumId w:val="12"/>
   </w:num>
   <w:num w:numId="5" w16cid:durableId="358162915">
-    <w:abstractNumId w:val="10"/>
+    <w:abstractNumId w:val="15"/>
   </w:num>
   <w:num w:numId="6" w16cid:durableId="962463419">
-    <w:abstractNumId w:val="11"/>
+    <w:abstractNumId w:val="16"/>
     <w:lvlOverride w:ilvl="0">
       <w:lvl w:ilvl="0">
         <w:start w:val="1"/>
@@ -1973,10 +5685,10 @@
     <w:abstractNumId w:val="3"/>
   </w:num>
   <w:num w:numId="8" w16cid:durableId="2119327780">
-    <w:abstractNumId w:val="6"/>
+    <w:abstractNumId w:val="8"/>
   </w:num>
   <w:num w:numId="9" w16cid:durableId="268704827">
-    <w:abstractNumId w:val="11"/>
+    <w:abstractNumId w:val="16"/>
     <w:lvlOverride w:ilvl="0">
       <w:startOverride w:val="1"/>
     </w:lvlOverride>
@@ -2015,7 +5727,7 @@
     <w:abstractNumId w:val="0"/>
   </w:num>
   <w:num w:numId="13" w16cid:durableId="1340692348">
-    <w:abstractNumId w:val="11"/>
+    <w:abstractNumId w:val="16"/>
     <w:lvlOverride w:ilvl="0">
       <w:startOverride w:val="1"/>
     </w:lvlOverride>
@@ -2048,16 +5760,31 @@
     <w:abstractNumId w:val="1"/>
   </w:num>
   <w:num w:numId="15" w16cid:durableId="311641016">
-    <w:abstractNumId w:val="7"/>
+    <w:abstractNumId w:val="11"/>
   </w:num>
   <w:num w:numId="16" w16cid:durableId="228660636">
-    <w:abstractNumId w:val="9"/>
+    <w:abstractNumId w:val="14"/>
   </w:num>
   <w:num w:numId="17" w16cid:durableId="660625456">
     <w:abstractNumId w:val="4"/>
   </w:num>
   <w:num w:numId="18" w16cid:durableId="1211771133">
+    <w:abstractNumId w:val="7"/>
+  </w:num>
+  <w:num w:numId="19" w16cid:durableId="759255432">
+    <w:abstractNumId w:val="13"/>
+  </w:num>
+  <w:num w:numId="20" w16cid:durableId="1241794132">
+    <w:abstractNumId w:val="6"/>
+  </w:num>
+  <w:num w:numId="21" w16cid:durableId="893584179">
     <w:abstractNumId w:val="5"/>
+  </w:num>
+  <w:num w:numId="22" w16cid:durableId="1899128682">
+    <w:abstractNumId w:val="10"/>
+  </w:num>
+  <w:num w:numId="23" w16cid:durableId="168107477">
+    <w:abstractNumId w:val="9"/>
   </w:num>
   <w:numIdMacAtCleanup w:val="3"/>
 </w:numbering>
@@ -5050,6 +8777,21 @@
       <w:szCs w:val="21"/>
     </w:rPr>
   </w:style>
+  <w:style w:type="character" w:customStyle="1" w:styleId="caption">
+    <w:name w:val="caption"/>
+    <w:basedOn w:val="DefaultParagraphFont"/>
+    <w:rsid w:val="00902716"/>
+  </w:style>
+  <w:style w:type="character" w:customStyle="1" w:styleId="title0">
+    <w:name w:val="title"/>
+    <w:basedOn w:val="DefaultParagraphFont"/>
+    <w:rsid w:val="00902716"/>
+  </w:style>
+  <w:style w:type="character" w:customStyle="1" w:styleId="icon-bar">
+    <w:name w:val="icon-bar"/>
+    <w:basedOn w:val="DefaultParagraphFont"/>
+    <w:rsid w:val="00902716"/>
+  </w:style>
 </w:styles>
 </file>
 

</xml_diff>